<commit_message>
khong nho la da lam gi :))
</commit_message>
<xml_diff>
--- a/A. Documents/04 Tài liệu thiết kế phần mềm.docx
+++ b/A. Documents/04 Tài liệu thiết kế phần mềm.docx
@@ -760,86 +760,107 @@
                 <w:sz w:val="24"/>
               </w:rPr>
             </w:pPr>
-          </w:p>
-        </w:tc>
-        <w:tc>
-          <w:tcPr>
-            <w:tcW w:w="1709" w:type="dxa"/>
-          </w:tcPr>
-          <w:p>
-            <w:pPr>
-              <w:spacing w:before="0" w:beforeAutospacing="0" w:after="0" w:afterAutospacing="0" w:line="240" w:lineRule="auto"/>
-              <w:ind w:firstLine="0"/>
-              <w:jc w:val="center"/>
-              <w:rPr>
-                <w:b/>
-                <w:sz w:val="24"/>
-              </w:rPr>
-            </w:pPr>
-          </w:p>
-        </w:tc>
-        <w:tc>
-          <w:tcPr>
-            <w:tcW w:w="1709" w:type="dxa"/>
-          </w:tcPr>
-          <w:p>
-            <w:pPr>
-              <w:spacing w:before="0" w:beforeAutospacing="0" w:after="0" w:afterAutospacing="0" w:line="240" w:lineRule="auto"/>
-              <w:ind w:firstLine="0"/>
-              <w:jc w:val="center"/>
-              <w:rPr>
-                <w:b/>
-                <w:sz w:val="24"/>
-              </w:rPr>
-            </w:pPr>
-          </w:p>
-        </w:tc>
-        <w:tc>
-          <w:tcPr>
-            <w:tcW w:w="1709" w:type="dxa"/>
-          </w:tcPr>
-          <w:p>
-            <w:pPr>
-              <w:spacing w:before="0" w:beforeAutospacing="0" w:after="0" w:afterAutospacing="0" w:line="240" w:lineRule="auto"/>
-              <w:ind w:firstLine="0"/>
-              <w:jc w:val="center"/>
-              <w:rPr>
-                <w:b/>
-                <w:sz w:val="24"/>
-              </w:rPr>
-            </w:pPr>
-          </w:p>
-        </w:tc>
-        <w:tc>
-          <w:tcPr>
-            <w:tcW w:w="1709" w:type="dxa"/>
-          </w:tcPr>
-          <w:p>
-            <w:pPr>
-              <w:spacing w:before="0" w:beforeAutospacing="0" w:after="0" w:afterAutospacing="0" w:line="240" w:lineRule="auto"/>
-              <w:ind w:firstLine="0"/>
-              <w:jc w:val="center"/>
-              <w:rPr>
-                <w:b/>
-                <w:sz w:val="24"/>
-              </w:rPr>
-            </w:pPr>
-          </w:p>
-        </w:tc>
-        <w:tc>
-          <w:tcPr>
-            <w:tcW w:w="1709" w:type="dxa"/>
-          </w:tcPr>
-          <w:p>
-            <w:pPr>
-              <w:spacing w:before="0" w:beforeAutospacing="0" w:after="0" w:afterAutospacing="0" w:line="240" w:lineRule="auto"/>
-              <w:ind w:firstLine="0"/>
-              <w:jc w:val="center"/>
-              <w:rPr>
-                <w:b/>
-                <w:sz w:val="24"/>
-              </w:rPr>
-            </w:pPr>
+            <w:r>
+              <w:rPr>
+                <w:b/>
+                <w:sz w:val="24"/>
+              </w:rPr>
+              <w:t>22/05/2013</w:t>
+            </w:r>
+          </w:p>
+        </w:tc>
+        <w:tc>
+          <w:tcPr>
+            <w:tcW w:w="1709" w:type="dxa"/>
+          </w:tcPr>
+          <w:p>
+            <w:pPr>
+              <w:spacing w:before="0" w:beforeAutospacing="0" w:after="0" w:afterAutospacing="0" w:line="240" w:lineRule="auto"/>
+              <w:ind w:firstLine="0"/>
+              <w:jc w:val="center"/>
+              <w:rPr>
+                <w:b/>
+                <w:sz w:val="24"/>
+              </w:rPr>
+            </w:pPr>
+            <w:r>
+              <w:rPr>
+                <w:b/>
+                <w:sz w:val="24"/>
+              </w:rPr>
+              <w:t>Tạo mới</w:t>
+            </w:r>
+          </w:p>
+        </w:tc>
+        <w:tc>
+          <w:tcPr>
+            <w:tcW w:w="1709" w:type="dxa"/>
+          </w:tcPr>
+          <w:p>
+            <w:pPr>
+              <w:spacing w:before="0" w:beforeAutospacing="0" w:after="0" w:afterAutospacing="0" w:line="240" w:lineRule="auto"/>
+              <w:ind w:firstLine="0"/>
+              <w:jc w:val="center"/>
+              <w:rPr>
+                <w:b/>
+                <w:sz w:val="24"/>
+              </w:rPr>
+            </w:pPr>
+          </w:p>
+        </w:tc>
+        <w:tc>
+          <w:tcPr>
+            <w:tcW w:w="1709" w:type="dxa"/>
+          </w:tcPr>
+          <w:p>
+            <w:pPr>
+              <w:spacing w:before="0" w:beforeAutospacing="0" w:after="0" w:afterAutospacing="0" w:line="240" w:lineRule="auto"/>
+              <w:ind w:firstLine="0"/>
+              <w:jc w:val="center"/>
+              <w:rPr>
+                <w:b/>
+                <w:sz w:val="24"/>
+              </w:rPr>
+            </w:pPr>
+          </w:p>
+        </w:tc>
+        <w:tc>
+          <w:tcPr>
+            <w:tcW w:w="1709" w:type="dxa"/>
+          </w:tcPr>
+          <w:p>
+            <w:pPr>
+              <w:spacing w:before="0" w:beforeAutospacing="0" w:after="0" w:afterAutospacing="0" w:line="240" w:lineRule="auto"/>
+              <w:ind w:firstLine="0"/>
+              <w:jc w:val="center"/>
+              <w:rPr>
+                <w:b/>
+                <w:sz w:val="24"/>
+              </w:rPr>
+            </w:pPr>
+          </w:p>
+        </w:tc>
+        <w:tc>
+          <w:tcPr>
+            <w:tcW w:w="1709" w:type="dxa"/>
+          </w:tcPr>
+          <w:p>
+            <w:pPr>
+              <w:spacing w:before="0" w:beforeAutospacing="0" w:after="0" w:afterAutospacing="0" w:line="240" w:lineRule="auto"/>
+              <w:ind w:firstLine="0"/>
+              <w:jc w:val="center"/>
+              <w:rPr>
+                <w:b/>
+                <w:sz w:val="24"/>
+              </w:rPr>
+            </w:pPr>
+            <w:r>
+              <w:rPr>
+                <w:b/>
+                <w:sz w:val="24"/>
+              </w:rPr>
+              <w:t>v1.0</w:t>
+            </w:r>
           </w:p>
         </w:tc>
       </w:tr>
@@ -2721,190 +2742,240 @@
           <w:sz w:val="24"/>
         </w:rPr>
       </w:pPr>
+    </w:p>
+    <w:p>
+      <w:pPr>
+        <w:spacing w:before="0" w:beforeAutospacing="0" w:after="0" w:afterAutospacing="0" w:line="240" w:lineRule="auto"/>
+        <w:jc w:val="center"/>
+        <w:rPr>
+          <w:b/>
+          <w:sz w:val="24"/>
+        </w:rPr>
+      </w:pPr>
+    </w:p>
+    <w:p>
+      <w:pPr>
+        <w:spacing w:before="0" w:beforeAutospacing="0" w:after="0" w:afterAutospacing="0" w:line="240" w:lineRule="auto"/>
+        <w:jc w:val="center"/>
+        <w:rPr>
+          <w:b/>
+          <w:sz w:val="24"/>
+        </w:rPr>
+      </w:pPr>
+    </w:p>
+    <w:p>
+      <w:pPr>
+        <w:spacing w:before="0" w:beforeAutospacing="0" w:after="0" w:afterAutospacing="0" w:line="240" w:lineRule="auto"/>
+        <w:jc w:val="center"/>
+        <w:rPr>
+          <w:b/>
+          <w:sz w:val="24"/>
+        </w:rPr>
+      </w:pPr>
+    </w:p>
+    <w:p>
+      <w:pPr>
+        <w:spacing w:before="0" w:beforeAutospacing="0" w:after="0" w:afterAutospacing="0" w:line="240" w:lineRule="auto"/>
+        <w:jc w:val="center"/>
+        <w:rPr>
+          <w:b/>
+          <w:sz w:val="24"/>
+        </w:rPr>
+      </w:pPr>
+    </w:p>
+    <w:p>
+      <w:pPr>
+        <w:spacing w:before="0" w:beforeAutospacing="0" w:after="0" w:afterAutospacing="0" w:line="240" w:lineRule="auto"/>
+        <w:jc w:val="center"/>
+        <w:rPr>
+          <w:b/>
+          <w:sz w:val="24"/>
+        </w:rPr>
+      </w:pPr>
+    </w:p>
+    <w:p>
+      <w:pPr>
+        <w:spacing w:before="0" w:beforeAutospacing="0" w:after="0" w:afterAutospacing="0" w:line="240" w:lineRule="auto"/>
+        <w:jc w:val="center"/>
+        <w:rPr>
+          <w:b/>
+          <w:sz w:val="24"/>
+        </w:rPr>
+      </w:pPr>
+    </w:p>
+    <w:p>
+      <w:pPr>
+        <w:spacing w:before="0" w:beforeAutospacing="0" w:after="0" w:afterAutospacing="0" w:line="240" w:lineRule="auto"/>
+        <w:jc w:val="center"/>
+        <w:rPr>
+          <w:b/>
+          <w:sz w:val="24"/>
+        </w:rPr>
+      </w:pPr>
+    </w:p>
+    <w:p>
+      <w:pPr>
+        <w:spacing w:before="0" w:beforeAutospacing="0" w:after="0" w:afterAutospacing="0" w:line="240" w:lineRule="auto"/>
+        <w:jc w:val="center"/>
+        <w:rPr>
+          <w:b/>
+          <w:sz w:val="24"/>
+        </w:rPr>
+      </w:pPr>
+    </w:p>
+    <w:p>
+      <w:pPr>
+        <w:spacing w:before="0" w:beforeAutospacing="0" w:after="0" w:afterAutospacing="0" w:line="240" w:lineRule="auto"/>
+        <w:jc w:val="center"/>
+        <w:rPr>
+          <w:b/>
+          <w:sz w:val="24"/>
+        </w:rPr>
+      </w:pPr>
+    </w:p>
+    <w:p>
+      <w:pPr>
+        <w:spacing w:before="0" w:beforeAutospacing="0" w:after="0" w:afterAutospacing="0" w:line="240" w:lineRule="auto"/>
+        <w:jc w:val="center"/>
+        <w:rPr>
+          <w:b/>
+          <w:sz w:val="24"/>
+        </w:rPr>
+      </w:pPr>
+    </w:p>
+    <w:p>
+      <w:pPr>
+        <w:spacing w:before="0" w:beforeAutospacing="0" w:after="0" w:afterAutospacing="0" w:line="240" w:lineRule="auto"/>
+        <w:jc w:val="center"/>
+        <w:rPr>
+          <w:b/>
+          <w:sz w:val="24"/>
+        </w:rPr>
+      </w:pPr>
+    </w:p>
+    <w:p>
+      <w:pPr>
+        <w:spacing w:before="0" w:beforeAutospacing="0" w:after="0" w:afterAutospacing="0" w:line="240" w:lineRule="auto"/>
+        <w:jc w:val="center"/>
+        <w:rPr>
+          <w:b/>
+          <w:sz w:val="24"/>
+        </w:rPr>
+      </w:pPr>
+    </w:p>
+    <w:p>
+      <w:pPr>
+        <w:spacing w:before="0" w:beforeAutospacing="0" w:after="0" w:afterAutospacing="0" w:line="240" w:lineRule="auto"/>
+        <w:jc w:val="center"/>
+        <w:rPr>
+          <w:b/>
+        </w:rPr>
+      </w:pPr>
+      <w:r>
+        <w:rPr>
+          <w:b/>
+        </w:rPr>
+        <w:lastRenderedPageBreak/>
+        <w:t>Trang ký</w:t>
+      </w:r>
+    </w:p>
+    <w:p>
+      <w:pPr>
+        <w:spacing w:before="0" w:beforeAutospacing="0" w:after="0" w:afterAutospacing="0" w:line="240" w:lineRule="auto"/>
+        <w:jc w:val="center"/>
+        <w:rPr>
+          <w:b/>
+          <w:sz w:val="24"/>
+        </w:rPr>
+      </w:pPr>
+    </w:p>
+    <w:p>
+      <w:pPr>
+        <w:spacing w:before="0" w:beforeAutospacing="0" w:after="0" w:afterAutospacing="0" w:line="240" w:lineRule="auto"/>
+        <w:jc w:val="center"/>
+        <w:rPr>
+          <w:b/>
+          <w:sz w:val="24"/>
+        </w:rPr>
+      </w:pPr>
+    </w:p>
+    <w:p>
+      <w:pPr>
+        <w:spacing w:before="0" w:beforeAutospacing="0" w:after="0" w:afterAutospacing="0" w:line="240" w:lineRule="auto"/>
+        <w:jc w:val="center"/>
+        <w:rPr>
+          <w:b/>
+          <w:sz w:val="24"/>
+        </w:rPr>
+      </w:pPr>
+    </w:p>
+    <w:p>
+      <w:pPr>
+        <w:spacing w:before="0" w:beforeAutospacing="0" w:after="0" w:afterAutospacing="0" w:line="240" w:lineRule="auto"/>
+        <w:jc w:val="both"/>
+        <w:rPr>
+          <w:sz w:val="24"/>
+        </w:rPr>
+      </w:pPr>
+      <w:r>
+        <w:rPr>
+          <w:sz w:val="24"/>
+        </w:rPr>
+        <w:t>Người lập:</w:t>
+      </w:r>
+      <w:r>
+        <w:rPr>
+          <w:sz w:val="24"/>
+        </w:rPr>
+        <w:tab/>
+      </w:r>
+      <w:r>
+        <w:rPr>
+          <w:sz w:val="24"/>
+        </w:rPr>
+        <w:tab/>
+      </w:r>
+      <w:r>
+        <w:rPr>
+          <w:sz w:val="24"/>
+        </w:rPr>
+        <w:t>Hoàng Trí Dũng</w:t>
+      </w:r>
+      <w:r>
+        <w:rPr>
+          <w:sz w:val="24"/>
+        </w:rPr>
+        <w:tab/>
+      </w:r>
+      <w:r>
+        <w:rPr>
+          <w:sz w:val="24"/>
+        </w:rPr>
+        <w:tab/>
+      </w:r>
+      <w:r>
+        <w:rPr>
+          <w:sz w:val="24"/>
+        </w:rPr>
+        <w:t xml:space="preserve">Ngày </w:t>
+      </w:r>
+      <w:r>
+        <w:rPr>
+          <w:sz w:val="24"/>
+        </w:rPr>
+        <w:t>22/05/2016</w:t>
+      </w:r>
       <w:bookmarkStart w:id="0" w:name="_GoBack"/>
       <w:bookmarkEnd w:id="0"/>
     </w:p>
     <w:p>
       <w:pPr>
         <w:spacing w:before="0" w:beforeAutospacing="0" w:after="0" w:afterAutospacing="0" w:line="240" w:lineRule="auto"/>
-        <w:jc w:val="center"/>
-        <w:rPr>
-          <w:b/>
-          <w:sz w:val="24"/>
-        </w:rPr>
-      </w:pPr>
-    </w:p>
-    <w:p>
-      <w:pPr>
-        <w:spacing w:before="0" w:beforeAutospacing="0" w:after="0" w:afterAutospacing="0" w:line="240" w:lineRule="auto"/>
-        <w:jc w:val="center"/>
-        <w:rPr>
-          <w:b/>
-          <w:sz w:val="24"/>
-        </w:rPr>
-      </w:pPr>
-    </w:p>
-    <w:p>
-      <w:pPr>
-        <w:spacing w:before="0" w:beforeAutospacing="0" w:after="0" w:afterAutospacing="0" w:line="240" w:lineRule="auto"/>
-        <w:jc w:val="center"/>
-        <w:rPr>
-          <w:b/>
-          <w:sz w:val="24"/>
-        </w:rPr>
-      </w:pPr>
-    </w:p>
-    <w:p>
-      <w:pPr>
-        <w:spacing w:before="0" w:beforeAutospacing="0" w:after="0" w:afterAutospacing="0" w:line="240" w:lineRule="auto"/>
-        <w:jc w:val="center"/>
-        <w:rPr>
-          <w:b/>
-          <w:sz w:val="24"/>
-        </w:rPr>
-      </w:pPr>
-    </w:p>
-    <w:p>
-      <w:pPr>
-        <w:spacing w:before="0" w:beforeAutospacing="0" w:after="0" w:afterAutospacing="0" w:line="240" w:lineRule="auto"/>
-        <w:jc w:val="center"/>
-        <w:rPr>
-          <w:b/>
-          <w:sz w:val="24"/>
-        </w:rPr>
-      </w:pPr>
-    </w:p>
-    <w:p>
-      <w:pPr>
-        <w:spacing w:before="0" w:beforeAutospacing="0" w:after="0" w:afterAutospacing="0" w:line="240" w:lineRule="auto"/>
-        <w:jc w:val="center"/>
-        <w:rPr>
-          <w:b/>
-          <w:sz w:val="24"/>
-        </w:rPr>
-      </w:pPr>
-    </w:p>
-    <w:p>
-      <w:pPr>
-        <w:spacing w:before="0" w:beforeAutospacing="0" w:after="0" w:afterAutospacing="0" w:line="240" w:lineRule="auto"/>
-        <w:jc w:val="center"/>
-        <w:rPr>
-          <w:b/>
-          <w:sz w:val="24"/>
-        </w:rPr>
-      </w:pPr>
-    </w:p>
-    <w:p>
-      <w:pPr>
-        <w:spacing w:before="0" w:beforeAutospacing="0" w:after="0" w:afterAutospacing="0" w:line="240" w:lineRule="auto"/>
-        <w:jc w:val="center"/>
-        <w:rPr>
-          <w:b/>
-          <w:sz w:val="24"/>
-        </w:rPr>
-      </w:pPr>
-    </w:p>
-    <w:p>
-      <w:pPr>
-        <w:spacing w:before="0" w:beforeAutospacing="0" w:after="0" w:afterAutospacing="0" w:line="240" w:lineRule="auto"/>
-        <w:jc w:val="center"/>
-        <w:rPr>
-          <w:b/>
-          <w:sz w:val="24"/>
-        </w:rPr>
-      </w:pPr>
-    </w:p>
-    <w:p>
-      <w:pPr>
-        <w:spacing w:before="0" w:beforeAutospacing="0" w:after="0" w:afterAutospacing="0" w:line="240" w:lineRule="auto"/>
-        <w:jc w:val="center"/>
-        <w:rPr>
-          <w:b/>
-          <w:sz w:val="24"/>
-        </w:rPr>
-      </w:pPr>
-    </w:p>
-    <w:p>
-      <w:pPr>
-        <w:spacing w:before="0" w:beforeAutospacing="0" w:after="0" w:afterAutospacing="0" w:line="240" w:lineRule="auto"/>
-        <w:jc w:val="center"/>
-        <w:rPr>
-          <w:b/>
-          <w:sz w:val="24"/>
-        </w:rPr>
-      </w:pPr>
-    </w:p>
-    <w:p>
-      <w:pPr>
-        <w:spacing w:before="0" w:beforeAutospacing="0" w:after="0" w:afterAutospacing="0" w:line="240" w:lineRule="auto"/>
-        <w:jc w:val="center"/>
-        <w:rPr>
-          <w:b/>
-          <w:sz w:val="24"/>
-        </w:rPr>
-      </w:pPr>
-    </w:p>
-    <w:p>
-      <w:pPr>
-        <w:spacing w:before="0" w:beforeAutospacing="0" w:after="0" w:afterAutospacing="0" w:line="240" w:lineRule="auto"/>
-        <w:jc w:val="center"/>
-        <w:rPr>
-          <w:b/>
-        </w:rPr>
-      </w:pPr>
-      <w:r>
-        <w:rPr>
-          <w:b/>
-        </w:rPr>
-        <w:lastRenderedPageBreak/>
-        <w:t>Trang ký</w:t>
-      </w:r>
-    </w:p>
-    <w:p>
-      <w:pPr>
-        <w:spacing w:before="0" w:beforeAutospacing="0" w:after="0" w:afterAutospacing="0" w:line="240" w:lineRule="auto"/>
-        <w:jc w:val="center"/>
-        <w:rPr>
-          <w:b/>
-          <w:sz w:val="24"/>
-        </w:rPr>
-      </w:pPr>
-    </w:p>
-    <w:p>
-      <w:pPr>
-        <w:spacing w:before="0" w:beforeAutospacing="0" w:after="0" w:afterAutospacing="0" w:line="240" w:lineRule="auto"/>
-        <w:jc w:val="center"/>
-        <w:rPr>
-          <w:b/>
-          <w:sz w:val="24"/>
-        </w:rPr>
-      </w:pPr>
-    </w:p>
-    <w:p>
-      <w:pPr>
-        <w:spacing w:before="0" w:beforeAutospacing="0" w:after="0" w:afterAutospacing="0" w:line="240" w:lineRule="auto"/>
-        <w:jc w:val="center"/>
-        <w:rPr>
-          <w:b/>
-          <w:sz w:val="24"/>
-        </w:rPr>
-      </w:pPr>
-    </w:p>
-    <w:p>
-      <w:pPr>
-        <w:spacing w:before="0" w:beforeAutospacing="0" w:after="0" w:afterAutospacing="0" w:line="240" w:lineRule="auto"/>
         <w:jc w:val="both"/>
         <w:rPr>
           <w:sz w:val="24"/>
-          <w:u w:val="single"/>
-        </w:rPr>
-      </w:pPr>
-      <w:r>
-        <w:rPr>
-          <w:sz w:val="24"/>
-        </w:rPr>
-        <w:t>Người lập:</w:t>
-      </w:r>
+        </w:rPr>
+      </w:pPr>
       <w:r>
         <w:rPr>
           <w:sz w:val="24"/>
@@ -2916,82 +2987,13 @@
           <w:sz w:val="24"/>
         </w:rPr>
         <w:tab/>
-        <w:t>[Họ và tên]</w:t>
       </w:r>
       <w:r>
         <w:rPr>
           <w:sz w:val="24"/>
         </w:rPr>
         <w:tab/>
-      </w:r>
-      <w:r>
-        <w:rPr>
-          <w:sz w:val="24"/>
-        </w:rPr>
-        <w:tab/>
-      </w:r>
-      <w:r>
-        <w:rPr>
-          <w:sz w:val="24"/>
-        </w:rPr>
-        <w:tab/>
-        <w:t xml:space="preserve">Ngày </w:t>
-      </w:r>
-      <w:r>
-        <w:rPr>
-          <w:sz w:val="24"/>
-          <w:u w:val="single"/>
-        </w:rPr>
-        <w:tab/>
-      </w:r>
-      <w:r>
-        <w:rPr>
-          <w:sz w:val="24"/>
-          <w:u w:val="single"/>
-        </w:rPr>
-        <w:tab/>
-      </w:r>
-      <w:r>
-        <w:rPr>
-          <w:sz w:val="24"/>
-          <w:u w:val="single"/>
-        </w:rPr>
-        <w:tab/>
-      </w:r>
-      <w:r>
-        <w:rPr>
-          <w:sz w:val="24"/>
-          <w:u w:val="single"/>
-        </w:rPr>
-        <w:tab/>
-      </w:r>
-    </w:p>
-    <w:p>
-      <w:pPr>
-        <w:spacing w:before="0" w:beforeAutospacing="0" w:after="0" w:afterAutospacing="0" w:line="240" w:lineRule="auto"/>
-        <w:jc w:val="both"/>
-        <w:rPr>
-          <w:sz w:val="24"/>
-        </w:rPr>
-      </w:pPr>
-      <w:r>
-        <w:rPr>
-          <w:sz w:val="24"/>
-        </w:rPr>
-        <w:tab/>
-      </w:r>
-      <w:r>
-        <w:rPr>
-          <w:sz w:val="24"/>
-        </w:rPr>
-        <w:tab/>
-      </w:r>
-      <w:r>
-        <w:rPr>
-          <w:sz w:val="24"/>
-        </w:rPr>
-        <w:tab/>
-        <w:t>[Chức vụ]</w:t>
+        <w:t>Nhóm trưởng</w:t>
       </w:r>
     </w:p>
     <w:p>
@@ -8041,7 +8043,7 @@
         <w:rFonts w:ascii="Cambria" w:hAnsi="Cambria"/>
         <w:noProof/>
       </w:rPr>
-      <w:t>10</w:t>
+      <w:t>2</w:t>
     </w:r>
     <w:r>
       <w:fldChar w:fldCharType="end"/>

</xml_diff>

<commit_message>
04 Tài liệu hiết kế phần mềm.docx
</commit_message>
<xml_diff>
--- a/A. Documents/04 Tài liệu thiết kế phần mềm.docx
+++ b/A. Documents/04 Tài liệu thiết kế phần mềm.docx
@@ -30,7 +30,7 @@
                     </pic:cNvPicPr>
                   </pic:nvPicPr>
                   <pic:blipFill>
-                    <a:blip r:embed="rId6">
+                    <a:blip r:embed="rId7">
                       <a:extLst>
                         <a:ext uri="{28A0092B-C50C-407E-A947-70E740481C1C}">
                           <a14:useLocalDpi xmlns:a14="http://schemas.microsoft.com/office/drawing/2010/main" val="0"/>
@@ -2965,8 +2965,6 @@
         </w:rPr>
         <w:t>22/05/2016</w:t>
       </w:r>
-      <w:bookmarkStart w:id="0" w:name="_GoBack"/>
-      <w:bookmarkEnd w:id="0"/>
     </w:p>
     <w:p>
       <w:pPr>
@@ -5870,16 +5868,9 @@
     <w:p>
       <w:pPr>
         <w:pStyle w:val="Heading1"/>
-        <w:pageBreakBefore w:val="0"/>
-        <w:spacing w:before="0" w:beforeAutospacing="0" w:after="0" w:afterAutospacing="0" w:line="240" w:lineRule="auto"/>
-        <w:rPr>
-          <w:szCs w:val="24"/>
-        </w:rPr>
-      </w:pPr>
-      <w:r>
-        <w:rPr>
-          <w:szCs w:val="24"/>
-        </w:rPr>
+      </w:pPr>
+      <w:r>
+        <w:lastRenderedPageBreak/>
         <w:fldChar w:fldCharType="end"/>
       </w:r>
     </w:p>
@@ -5887,188 +5878,77 @@
       <w:pPr>
         <w:pStyle w:val="Heading1"/>
       </w:pPr>
-      <w:bookmarkStart w:id="1" w:name="_Toc322290205"/>
+      <w:bookmarkStart w:id="0" w:name="_Toc322290205"/>
       <w:r>
         <w:lastRenderedPageBreak/>
         <w:t>1. GIỚI THIỆU</w:t>
       </w:r>
+      <w:bookmarkEnd w:id="0"/>
+    </w:p>
+    <w:p>
+      <w:pPr>
+        <w:pStyle w:val="Heading2"/>
+      </w:pPr>
+      <w:bookmarkStart w:id="1" w:name="_Toc322290206"/>
+      <w:r>
+        <w:t>1.1. Mục đích tài liệu</w:t>
+      </w:r>
       <w:bookmarkEnd w:id="1"/>
     </w:p>
     <w:p>
       <w:pPr>
+        <w:jc w:val="left"/>
+        <w:rPr>
+          <w:sz w:val="24"/>
+        </w:rPr>
+      </w:pPr>
+      <w:r>
+        <w:t>Đây là tài liệu mô tả chi tiết về thiết kế phần mềm</w:t>
+      </w:r>
+      <w:r>
+        <w:t>.</w:t>
+      </w:r>
+    </w:p>
+    <w:p>
+      <w:pPr>
         <w:pStyle w:val="Heading2"/>
       </w:pPr>
-      <w:bookmarkStart w:id="2" w:name="_Toc322290206"/>
-      <w:r>
-        <w:t>1.1. Mục đích tài liệu</w:t>
+      <w:bookmarkStart w:id="2" w:name="_Toc322290207"/>
+      <w:r>
+        <w:t>1.2. Phạm vi tài liệu</w:t>
       </w:r>
       <w:bookmarkEnd w:id="2"/>
     </w:p>
     <w:p>
       <w:pPr>
-        <w:spacing w:after="60"/>
-        <w:jc w:val="both"/>
-        <w:rPr>
-          <w:sz w:val="24"/>
-        </w:rPr>
-      </w:pPr>
-      <w:r>
-        <w:rPr>
-          <w:sz w:val="24"/>
-        </w:rPr>
-        <w:t>[</w:t>
-      </w:r>
-      <w:r>
-        <w:rPr>
-          <w:sz w:val="24"/>
-        </w:rPr>
-        <w:t>Mục này giới thiệu mục đích của tài liệ</w:t>
-      </w:r>
-      <w:r>
-        <w:rPr>
-          <w:sz w:val="24"/>
-        </w:rPr>
-        <w:t>u</w:t>
-      </w:r>
-      <w:r>
-        <w:rPr>
-          <w:sz w:val="24"/>
-        </w:rPr>
-        <w:t xml:space="preserve">. Thường chỉ đơn giản là định nghĩa “đây là tài liệu </w:t>
-      </w:r>
-      <w:r>
-        <w:rPr>
-          <w:sz w:val="24"/>
-        </w:rPr>
-        <w:t xml:space="preserve">mô tả chi tiết </w:t>
-      </w:r>
-      <w:r>
-        <w:rPr>
-          <w:sz w:val="24"/>
-        </w:rPr>
-        <w:t xml:space="preserve">về </w:t>
-      </w:r>
-      <w:r>
-        <w:rPr>
-          <w:sz w:val="24"/>
-        </w:rPr>
-        <w:t xml:space="preserve">thiết kế </w:t>
-      </w:r>
-      <w:r>
-        <w:rPr>
-          <w:sz w:val="24"/>
-        </w:rPr>
-        <w:t>phần mề</w:t>
-      </w:r>
-      <w:r>
-        <w:rPr>
-          <w:sz w:val="24"/>
-        </w:rPr>
-        <w:t>m XYZ”.]</w:t>
+        <w:spacing w:before="0" w:beforeAutospacing="0" w:after="0" w:afterAutospacing="0"/>
+        <w:jc w:val="left"/>
+      </w:pPr>
+      <w:r>
+        <w:t>- Là cơ sở giao tiếp của các thành viên phát triển.</w:t>
+      </w:r>
+    </w:p>
+    <w:p>
+      <w:pPr>
+        <w:spacing w:before="0" w:beforeAutospacing="0" w:after="0" w:afterAutospacing="0"/>
+        <w:jc w:val="left"/>
+        <w:rPr>
+          <w:sz w:val="24"/>
+        </w:rPr>
+      </w:pPr>
+      <w:r>
+        <w:t>- Là căn cứ để kiểm thử, vận hành, bảo trì…</w:t>
       </w:r>
     </w:p>
     <w:p>
       <w:pPr>
         <w:pStyle w:val="Heading2"/>
       </w:pPr>
-      <w:bookmarkStart w:id="3" w:name="_Toc322290207"/>
-      <w:r>
-        <w:t>1.2. Phạm vi tài liệu</w:t>
+      <w:bookmarkStart w:id="3" w:name="_Toc322290208"/>
+      <w:r>
+        <w:t>1.3. Thuật ngữ và các từ viết tắt</w:t>
       </w:r>
       <w:bookmarkEnd w:id="3"/>
-    </w:p>
-    <w:p>
-      <w:pPr>
-        <w:ind w:firstLine="0"/>
-        <w:jc w:val="both"/>
-        <w:rPr>
-          <w:sz w:val="24"/>
-        </w:rPr>
-      </w:pPr>
-      <w:r>
-        <w:rPr>
-          <w:sz w:val="24"/>
-        </w:rPr>
-        <w:tab/>
-      </w:r>
-      <w:r>
-        <w:rPr>
-          <w:sz w:val="24"/>
-        </w:rPr>
-        <w:t>[</w:t>
-      </w:r>
-      <w:r>
-        <w:rPr>
-          <w:sz w:val="24"/>
-        </w:rPr>
-        <w:t>Nêu tác dụng của tài liệu (là cơ sở giao tiếp của các thành viên</w:t>
-      </w:r>
-      <w:r>
-        <w:rPr>
-          <w:sz w:val="24"/>
-        </w:rPr>
-        <w:t xml:space="preserve"> phát triển</w:t>
-      </w:r>
-      <w:r>
-        <w:rPr>
-          <w:sz w:val="24"/>
-        </w:rPr>
-        <w:t xml:space="preserve">, là căn cứ để kiểm thử, </w:t>
-      </w:r>
-      <w:r>
-        <w:rPr>
-          <w:sz w:val="24"/>
-        </w:rPr>
-        <w:t xml:space="preserve">vận hành, bảo trì </w:t>
-      </w:r>
-      <w:r>
-        <w:rPr>
-          <w:sz w:val="24"/>
-        </w:rPr>
-        <w:t>v.v.)</w:t>
-      </w:r>
-      <w:r>
-        <w:rPr>
-          <w:sz w:val="24"/>
-        </w:rPr>
-        <w:t>]</w:t>
-      </w:r>
-    </w:p>
-    <w:p>
-      <w:pPr>
-        <w:pStyle w:val="Heading2"/>
-      </w:pPr>
-      <w:bookmarkStart w:id="4" w:name="_Toc322290208"/>
-      <w:r>
-        <w:t>1.3. Thuật ngữ và các từ viết tắt</w:t>
-      </w:r>
-      <w:bookmarkEnd w:id="4"/>
-    </w:p>
-    <w:p>
-      <w:pPr>
-        <w:jc w:val="both"/>
-        <w:rPr>
-          <w:sz w:val="24"/>
-        </w:rPr>
-      </w:pPr>
-      <w:r>
-        <w:rPr>
-          <w:sz w:val="24"/>
-        </w:rPr>
-        <w:t>[</w:t>
-      </w:r>
-      <w:r>
-        <w:rPr>
-          <w:sz w:val="24"/>
-        </w:rPr>
-        <w:t>Định nghĩa các thuật ngữ và từ viết tắt sẽ dùng trong tài liệu</w:t>
-      </w:r>
-      <w:r>
-        <w:rPr>
-          <w:sz w:val="24"/>
-        </w:rPr>
-        <w:t>]</w:t>
-      </w:r>
     </w:p>
     <w:tbl>
       <w:tblPr>
@@ -6095,7 +5975,7 @@
         </w:trPr>
         <w:tc>
           <w:tcPr>
-            <w:tcW w:w="1559" w:type="dxa"/>
+            <w:tcW w:w="1537" w:type="dxa"/>
           </w:tcPr>
           <w:p>
             <w:pPr>
@@ -6117,7 +5997,7 @@
         </w:tc>
         <w:tc>
           <w:tcPr>
-            <w:tcW w:w="4416" w:type="dxa"/>
+            <w:tcW w:w="4301" w:type="dxa"/>
           </w:tcPr>
           <w:p>
             <w:pPr>
@@ -6139,7 +6019,7 @@
         </w:tc>
         <w:tc>
           <w:tcPr>
-            <w:tcW w:w="3396" w:type="dxa"/>
+            <w:tcW w:w="3307" w:type="dxa"/>
           </w:tcPr>
           <w:p>
             <w:pPr>
@@ -6163,7 +6043,7 @@
       <w:tr>
         <w:tc>
           <w:tcPr>
-            <w:tcW w:w="1559" w:type="dxa"/>
+            <w:tcW w:w="1537" w:type="dxa"/>
           </w:tcPr>
           <w:p>
             <w:pPr>
@@ -6177,13 +6057,13 @@
               <w:rPr>
                 <w:sz w:val="24"/>
               </w:rPr>
-              <w:t>CNTT</w:t>
+              <w:t>MS</w:t>
             </w:r>
           </w:p>
         </w:tc>
         <w:tc>
           <w:tcPr>
-            <w:tcW w:w="4416" w:type="dxa"/>
+            <w:tcW w:w="4301" w:type="dxa"/>
           </w:tcPr>
           <w:p>
             <w:pPr>
@@ -6197,13 +6077,13 @@
               <w:rPr>
                 <w:sz w:val="24"/>
               </w:rPr>
-              <w:t>Công nghệ thông tin</w:t>
+              <w:t>Microsoft</w:t>
             </w:r>
           </w:p>
         </w:tc>
         <w:tc>
           <w:tcPr>
-            <w:tcW w:w="3396" w:type="dxa"/>
+            <w:tcW w:w="3307" w:type="dxa"/>
           </w:tcPr>
           <w:p>
             <w:pPr>
@@ -6219,7 +6099,7 @@
       <w:tr>
         <w:tc>
           <w:tcPr>
-            <w:tcW w:w="1559" w:type="dxa"/>
+            <w:tcW w:w="1537" w:type="dxa"/>
           </w:tcPr>
           <w:p>
             <w:pPr>
@@ -6229,17 +6109,11 @@
                 <w:sz w:val="24"/>
               </w:rPr>
             </w:pPr>
-            <w:r>
-              <w:rPr>
-                <w:sz w:val="24"/>
-              </w:rPr>
-              <w:t>CNPM</w:t>
-            </w:r>
-          </w:p>
-        </w:tc>
-        <w:tc>
-          <w:tcPr>
-            <w:tcW w:w="4416" w:type="dxa"/>
+          </w:p>
+        </w:tc>
+        <w:tc>
+          <w:tcPr>
+            <w:tcW w:w="4301" w:type="dxa"/>
           </w:tcPr>
           <w:p>
             <w:pPr>
@@ -6249,17 +6123,11 @@
                 <w:sz w:val="24"/>
               </w:rPr>
             </w:pPr>
-            <w:r>
-              <w:rPr>
-                <w:sz w:val="24"/>
-              </w:rPr>
-              <w:t>Công nghệ phần mềm</w:t>
-            </w:r>
-          </w:p>
-        </w:tc>
-        <w:tc>
-          <w:tcPr>
-            <w:tcW w:w="3396" w:type="dxa"/>
+          </w:p>
+        </w:tc>
+        <w:tc>
+          <w:tcPr>
+            <w:tcW w:w="3307" w:type="dxa"/>
           </w:tcPr>
           <w:p>
             <w:pPr>
@@ -6275,7 +6143,7 @@
       <w:tr>
         <w:tc>
           <w:tcPr>
-            <w:tcW w:w="1559" w:type="dxa"/>
+            <w:tcW w:w="1537" w:type="dxa"/>
           </w:tcPr>
           <w:p>
             <w:pPr>
@@ -6285,17 +6153,11 @@
                 <w:sz w:val="24"/>
               </w:rPr>
             </w:pPr>
-            <w:r>
-              <w:rPr>
-                <w:sz w:val="24"/>
-              </w:rPr>
-              <w:t>CSDL</w:t>
-            </w:r>
-          </w:p>
-        </w:tc>
-        <w:tc>
-          <w:tcPr>
-            <w:tcW w:w="4416" w:type="dxa"/>
+          </w:p>
+        </w:tc>
+        <w:tc>
+          <w:tcPr>
+            <w:tcW w:w="4301" w:type="dxa"/>
           </w:tcPr>
           <w:p>
             <w:pPr>
@@ -6305,17 +6167,11 @@
                 <w:sz w:val="24"/>
               </w:rPr>
             </w:pPr>
-            <w:r>
-              <w:rPr>
-                <w:sz w:val="24"/>
-              </w:rPr>
-              <w:t>Cơ sở dữ liệu</w:t>
-            </w:r>
-          </w:p>
-        </w:tc>
-        <w:tc>
-          <w:tcPr>
-            <w:tcW w:w="3396" w:type="dxa"/>
+          </w:p>
+        </w:tc>
+        <w:tc>
+          <w:tcPr>
+            <w:tcW w:w="3307" w:type="dxa"/>
           </w:tcPr>
           <w:p>
             <w:pPr>
@@ -6325,19 +6181,13 @@
                 <w:sz w:val="24"/>
               </w:rPr>
             </w:pPr>
-            <w:r>
-              <w:rPr>
-                <w:sz w:val="24"/>
-              </w:rPr>
-              <w:t>Nơi lưu trữ thông tin và cho phép truy cập</w:t>
-            </w:r>
           </w:p>
         </w:tc>
       </w:tr>
       <w:tr>
         <w:tc>
           <w:tcPr>
-            <w:tcW w:w="1559" w:type="dxa"/>
+            <w:tcW w:w="1537" w:type="dxa"/>
           </w:tcPr>
           <w:p>
             <w:pPr>
@@ -6347,17 +6197,11 @@
                 <w:sz w:val="24"/>
               </w:rPr>
             </w:pPr>
-            <w:r>
-              <w:rPr>
-                <w:sz w:val="24"/>
-              </w:rPr>
-              <w:t>PK</w:t>
-            </w:r>
-          </w:p>
-        </w:tc>
-        <w:tc>
-          <w:tcPr>
-            <w:tcW w:w="4416" w:type="dxa"/>
+          </w:p>
+        </w:tc>
+        <w:tc>
+          <w:tcPr>
+            <w:tcW w:w="4301" w:type="dxa"/>
           </w:tcPr>
           <w:p>
             <w:pPr>
@@ -6367,17 +6211,11 @@
                 <w:sz w:val="24"/>
               </w:rPr>
             </w:pPr>
-            <w:r>
-              <w:rPr>
-                <w:sz w:val="24"/>
-              </w:rPr>
-              <w:t>Primary Key</w:t>
-            </w:r>
-          </w:p>
-        </w:tc>
-        <w:tc>
-          <w:tcPr>
-            <w:tcW w:w="3396" w:type="dxa"/>
+          </w:p>
+        </w:tc>
+        <w:tc>
+          <w:tcPr>
+            <w:tcW w:w="3307" w:type="dxa"/>
           </w:tcPr>
           <w:p>
             <w:pPr>
@@ -6387,19 +6225,13 @@
                 <w:sz w:val="24"/>
               </w:rPr>
             </w:pPr>
-            <w:r>
-              <w:rPr>
-                <w:sz w:val="24"/>
-              </w:rPr>
-              <w:t>Khóa chính</w:t>
-            </w:r>
           </w:p>
         </w:tc>
       </w:tr>
       <w:tr>
         <w:tc>
           <w:tcPr>
-            <w:tcW w:w="1559" w:type="dxa"/>
+            <w:tcW w:w="1537" w:type="dxa"/>
           </w:tcPr>
           <w:p>
             <w:pPr>
@@ -6409,17 +6241,11 @@
                 <w:sz w:val="24"/>
               </w:rPr>
             </w:pPr>
-            <w:r>
-              <w:rPr>
-                <w:sz w:val="24"/>
-              </w:rPr>
-              <w:t>UK</w:t>
-            </w:r>
-          </w:p>
-        </w:tc>
-        <w:tc>
-          <w:tcPr>
-            <w:tcW w:w="4416" w:type="dxa"/>
+          </w:p>
+        </w:tc>
+        <w:tc>
+          <w:tcPr>
+            <w:tcW w:w="4301" w:type="dxa"/>
           </w:tcPr>
           <w:p>
             <w:pPr>
@@ -6429,17 +6255,11 @@
                 <w:sz w:val="24"/>
               </w:rPr>
             </w:pPr>
-            <w:r>
-              <w:rPr>
-                <w:sz w:val="24"/>
-              </w:rPr>
-              <w:t>Unique Key</w:t>
-            </w:r>
-          </w:p>
-        </w:tc>
-        <w:tc>
-          <w:tcPr>
-            <w:tcW w:w="3396" w:type="dxa"/>
+          </w:p>
+        </w:tc>
+        <w:tc>
+          <w:tcPr>
+            <w:tcW w:w="3307" w:type="dxa"/>
           </w:tcPr>
           <w:p>
             <w:pPr>
@@ -6449,19 +6269,13 @@
                 <w:sz w:val="24"/>
               </w:rPr>
             </w:pPr>
-            <w:r>
-              <w:rPr>
-                <w:sz w:val="24"/>
-              </w:rPr>
-              <w:t>Khóa duy nhất</w:t>
-            </w:r>
           </w:p>
         </w:tc>
       </w:tr>
       <w:tr>
         <w:tc>
           <w:tcPr>
-            <w:tcW w:w="1559" w:type="dxa"/>
+            <w:tcW w:w="1537" w:type="dxa"/>
           </w:tcPr>
           <w:p>
             <w:pPr>
@@ -6471,17 +6285,11 @@
                 <w:sz w:val="24"/>
               </w:rPr>
             </w:pPr>
-            <w:r>
-              <w:rPr>
-                <w:sz w:val="24"/>
-              </w:rPr>
-              <w:t>….</w:t>
-            </w:r>
-          </w:p>
-        </w:tc>
-        <w:tc>
-          <w:tcPr>
-            <w:tcW w:w="4416" w:type="dxa"/>
+          </w:p>
+        </w:tc>
+        <w:tc>
+          <w:tcPr>
+            <w:tcW w:w="4301" w:type="dxa"/>
           </w:tcPr>
           <w:p>
             <w:pPr>
@@ -6491,17 +6299,11 @@
                 <w:sz w:val="24"/>
               </w:rPr>
             </w:pPr>
-            <w:r>
-              <w:rPr>
-                <w:sz w:val="24"/>
-              </w:rPr>
-              <w:t>…..</w:t>
-            </w:r>
-          </w:p>
-        </w:tc>
-        <w:tc>
-          <w:tcPr>
-            <w:tcW w:w="3396" w:type="dxa"/>
+          </w:p>
+        </w:tc>
+        <w:tc>
+          <w:tcPr>
+            <w:tcW w:w="3307" w:type="dxa"/>
           </w:tcPr>
           <w:p>
             <w:pPr>
@@ -6511,12 +6313,6 @@
                 <w:sz w:val="24"/>
               </w:rPr>
             </w:pPr>
-            <w:r>
-              <w:rPr>
-                <w:sz w:val="24"/>
-              </w:rPr>
-              <w:t>….</w:t>
-            </w:r>
           </w:p>
         </w:tc>
       </w:tr>
@@ -6525,91 +6321,531 @@
       <w:pPr>
         <w:pStyle w:val="Heading2"/>
       </w:pPr>
-      <w:bookmarkStart w:id="5" w:name="_Toc322290209"/>
+      <w:bookmarkStart w:id="4" w:name="_Toc322290209"/>
       <w:r>
         <w:t>1.4. Tài liệu tham khảo</w:t>
       </w:r>
+      <w:bookmarkEnd w:id="4"/>
+    </w:p>
+    <w:tbl>
+      <w:tblPr>
+        <w:tblW w:w="0" w:type="auto"/>
+        <w:jc w:val="center"/>
+        <w:tblBorders>
+          <w:top w:val="single" w:sz="4" w:space="0" w:color="000000"/>
+          <w:left w:val="single" w:sz="4" w:space="0" w:color="000000"/>
+          <w:bottom w:val="single" w:sz="4" w:space="0" w:color="000000"/>
+          <w:right w:val="single" w:sz="4" w:space="0" w:color="000000"/>
+          <w:insideH w:val="single" w:sz="4" w:space="0" w:color="000000"/>
+          <w:insideV w:val="single" w:sz="4" w:space="0" w:color="000000"/>
+        </w:tblBorders>
+        <w:tblLook w:val="04A0" w:firstRow="1" w:lastRow="0" w:firstColumn="1" w:lastColumn="0" w:noHBand="0" w:noVBand="1"/>
+      </w:tblPr>
+      <w:tblGrid>
+        <w:gridCol w:w="670"/>
+        <w:gridCol w:w="2401"/>
+        <w:gridCol w:w="4824"/>
+        <w:gridCol w:w="2067"/>
+      </w:tblGrid>
+      <w:tr>
+        <w:trPr>
+          <w:jc w:val="center"/>
+        </w:trPr>
+        <w:tc>
+          <w:tcPr>
+            <w:tcW w:w="670" w:type="dxa"/>
+            <w:shd w:val="clear" w:color="auto" w:fill="D9D9D9" w:themeFill="background1" w:themeFillShade="D9"/>
+          </w:tcPr>
+          <w:p>
+            <w:pPr>
+              <w:spacing w:before="120" w:beforeAutospacing="0" w:after="0" w:afterAutospacing="0"/>
+              <w:ind w:firstLine="0"/>
+              <w:jc w:val="center"/>
+              <w:rPr>
+                <w:b/>
+                <w:sz w:val="24"/>
+                <w:szCs w:val="24"/>
+              </w:rPr>
+            </w:pPr>
+            <w:r>
+              <w:rPr>
+                <w:b/>
+                <w:sz w:val="24"/>
+                <w:szCs w:val="24"/>
+              </w:rPr>
+              <w:t>STT</w:t>
+            </w:r>
+          </w:p>
+        </w:tc>
+        <w:tc>
+          <w:tcPr>
+            <w:tcW w:w="2418" w:type="dxa"/>
+            <w:shd w:val="clear" w:color="auto" w:fill="D9D9D9" w:themeFill="background1" w:themeFillShade="D9"/>
+            <w:vAlign w:val="center"/>
+          </w:tcPr>
+          <w:p>
+            <w:pPr>
+              <w:spacing w:before="120" w:beforeAutospacing="0" w:after="0" w:afterAutospacing="0"/>
+              <w:ind w:firstLine="0"/>
+              <w:jc w:val="center"/>
+              <w:rPr>
+                <w:b/>
+                <w:sz w:val="24"/>
+                <w:szCs w:val="24"/>
+              </w:rPr>
+            </w:pPr>
+            <w:r>
+              <w:rPr>
+                <w:b/>
+                <w:sz w:val="24"/>
+                <w:szCs w:val="24"/>
+              </w:rPr>
+              <w:t>Tên tài liệu</w:t>
+            </w:r>
+          </w:p>
+        </w:tc>
+        <w:tc>
+          <w:tcPr>
+            <w:tcW w:w="4860" w:type="dxa"/>
+            <w:shd w:val="clear" w:color="auto" w:fill="D9D9D9" w:themeFill="background1" w:themeFillShade="D9"/>
+            <w:vAlign w:val="center"/>
+          </w:tcPr>
+          <w:p>
+            <w:pPr>
+              <w:spacing w:before="120" w:beforeAutospacing="0" w:after="0" w:afterAutospacing="0"/>
+              <w:ind w:firstLine="0"/>
+              <w:jc w:val="center"/>
+              <w:rPr>
+                <w:b/>
+                <w:sz w:val="24"/>
+                <w:szCs w:val="24"/>
+              </w:rPr>
+            </w:pPr>
+            <w:r>
+              <w:rPr>
+                <w:b/>
+                <w:sz w:val="24"/>
+                <w:szCs w:val="24"/>
+              </w:rPr>
+              <w:t>Nguồn</w:t>
+            </w:r>
+          </w:p>
+        </w:tc>
+        <w:tc>
+          <w:tcPr>
+            <w:tcW w:w="2080" w:type="dxa"/>
+            <w:shd w:val="clear" w:color="auto" w:fill="D9D9D9" w:themeFill="background1" w:themeFillShade="D9"/>
+            <w:vAlign w:val="center"/>
+          </w:tcPr>
+          <w:p>
+            <w:pPr>
+              <w:spacing w:before="120" w:beforeAutospacing="0" w:after="0" w:afterAutospacing="0"/>
+              <w:ind w:firstLine="0"/>
+              <w:jc w:val="center"/>
+              <w:rPr>
+                <w:b/>
+                <w:sz w:val="24"/>
+                <w:szCs w:val="24"/>
+              </w:rPr>
+            </w:pPr>
+            <w:r>
+              <w:rPr>
+                <w:b/>
+                <w:sz w:val="24"/>
+                <w:szCs w:val="24"/>
+              </w:rPr>
+              <w:t>Ngày phát hành</w:t>
+            </w:r>
+          </w:p>
+        </w:tc>
+      </w:tr>
+      <w:tr>
+        <w:trPr>
+          <w:jc w:val="center"/>
+        </w:trPr>
+        <w:tc>
+          <w:tcPr>
+            <w:tcW w:w="670" w:type="dxa"/>
+          </w:tcPr>
+          <w:p>
+            <w:pPr>
+              <w:spacing w:before="120" w:beforeAutospacing="0" w:after="0" w:afterAutospacing="0"/>
+              <w:ind w:firstLine="0"/>
+              <w:jc w:val="center"/>
+              <w:rPr>
+                <w:sz w:val="24"/>
+                <w:szCs w:val="24"/>
+              </w:rPr>
+            </w:pPr>
+            <w:r>
+              <w:rPr>
+                <w:sz w:val="24"/>
+                <w:szCs w:val="24"/>
+              </w:rPr>
+              <w:t>1</w:t>
+            </w:r>
+          </w:p>
+        </w:tc>
+        <w:tc>
+          <w:tcPr>
+            <w:tcW w:w="2418" w:type="dxa"/>
+            <w:shd w:val="clear" w:color="auto" w:fill="auto"/>
+            <w:vAlign w:val="center"/>
+          </w:tcPr>
+          <w:p>
+            <w:pPr>
+              <w:spacing w:before="120" w:beforeAutospacing="0" w:after="0" w:afterAutospacing="0"/>
+              <w:ind w:firstLine="0"/>
+              <w:jc w:val="both"/>
+              <w:rPr>
+                <w:sz w:val="24"/>
+                <w:szCs w:val="24"/>
+              </w:rPr>
+            </w:pPr>
+            <w:r>
+              <w:rPr>
+                <w:sz w:val="24"/>
+                <w:szCs w:val="24"/>
+              </w:rPr>
+              <w:t>Tài liệu đặc tả yêu cầu</w:t>
+            </w:r>
+          </w:p>
+        </w:tc>
+        <w:tc>
+          <w:tcPr>
+            <w:tcW w:w="4860" w:type="dxa"/>
+            <w:shd w:val="clear" w:color="auto" w:fill="auto"/>
+            <w:vAlign w:val="center"/>
+          </w:tcPr>
+          <w:p>
+            <w:pPr>
+              <w:spacing w:before="120" w:beforeAutospacing="0" w:after="0" w:afterAutospacing="0"/>
+              <w:ind w:firstLine="0"/>
+              <w:jc w:val="both"/>
+              <w:rPr>
+                <w:sz w:val="24"/>
+                <w:szCs w:val="24"/>
+              </w:rPr>
+            </w:pPr>
+            <w:r>
+              <w:rPr>
+                <w:sz w:val="24"/>
+                <w:szCs w:val="24"/>
+              </w:rPr>
+              <w:t>03</w:t>
+            </w:r>
+            <w:r>
+              <w:rPr>
+                <w:sz w:val="24"/>
+                <w:szCs w:val="24"/>
+              </w:rPr>
+              <w:t xml:space="preserve"> </w:t>
+            </w:r>
+            <w:r>
+              <w:rPr>
+                <w:sz w:val="24"/>
+                <w:szCs w:val="24"/>
+              </w:rPr>
+              <w:t>Tài liệu đặc tả yêu cầu.doc</w:t>
+            </w:r>
+            <w:r>
+              <w:rPr>
+                <w:sz w:val="24"/>
+                <w:szCs w:val="24"/>
+              </w:rPr>
+              <w:t>x</w:t>
+            </w:r>
+          </w:p>
+        </w:tc>
+        <w:tc>
+          <w:tcPr>
+            <w:tcW w:w="2080" w:type="dxa"/>
+            <w:shd w:val="clear" w:color="auto" w:fill="auto"/>
+            <w:vAlign w:val="center"/>
+          </w:tcPr>
+          <w:p>
+            <w:pPr>
+              <w:spacing w:before="120" w:beforeAutospacing="0" w:after="0" w:afterAutospacing="0"/>
+              <w:ind w:firstLine="0"/>
+              <w:jc w:val="both"/>
+              <w:rPr>
+                <w:sz w:val="24"/>
+                <w:szCs w:val="24"/>
+              </w:rPr>
+            </w:pPr>
+          </w:p>
+        </w:tc>
+      </w:tr>
+    </w:tbl>
+    <w:p>
+      <w:pPr>
+        <w:pStyle w:val="Heading2"/>
+      </w:pPr>
+      <w:bookmarkStart w:id="5" w:name="_Toc322290210"/>
+      <w:r>
+        <w:t>1.5. Mô tả tài liệu</w:t>
+      </w:r>
       <w:bookmarkEnd w:id="5"/>
     </w:p>
     <w:p>
       <w:pPr>
+        <w:pStyle w:val="ListParagraph"/>
+        <w:ind w:left="0"/>
+        <w:jc w:val="left"/>
+        <w:rPr>
+          <w:sz w:val="24"/>
+          <w:szCs w:val="24"/>
+          <w:lang w:val="en-US"/>
+        </w:rPr>
+      </w:pPr>
+      <w:bookmarkStart w:id="6" w:name="_Toc322290211"/>
+      <w:r>
+        <w:rPr>
+          <w:sz w:val="24"/>
+          <w:szCs w:val="24"/>
+          <w:lang w:val="en-US"/>
+        </w:rPr>
+        <w:t xml:space="preserve">Cấu trúc của tài liệu gồm </w:t>
+      </w:r>
+      <w:r>
+        <w:rPr>
+          <w:sz w:val="24"/>
+          <w:szCs w:val="24"/>
+          <w:lang w:val="en-US"/>
+        </w:rPr>
+        <w:t>6</w:t>
+      </w:r>
+      <w:r>
+        <w:rPr>
+          <w:sz w:val="24"/>
+          <w:szCs w:val="24"/>
+          <w:lang w:val="en-US"/>
+        </w:rPr>
+        <w:t xml:space="preserve"> phần:</w:t>
+      </w:r>
+    </w:p>
+    <w:p>
+      <w:pPr>
+        <w:pStyle w:val="NormalWeb"/>
+        <w:numPr>
+          <w:ilvl w:val="0"/>
+          <w:numId w:val="1"/>
+        </w:numPr>
+        <w:spacing w:before="40" w:beforeAutospacing="0" w:after="40" w:afterAutospacing="0" w:line="276" w:lineRule="auto"/>
+        <w:ind w:right="14"/>
         <w:jc w:val="both"/>
-        <w:rPr>
-          <w:sz w:val="24"/>
-        </w:rPr>
-      </w:pPr>
-      <w:r>
-        <w:rPr>
-          <w:sz w:val="24"/>
-        </w:rPr>
-        <w:t>[</w:t>
-      </w:r>
-      <w:r>
-        <w:rPr>
-          <w:sz w:val="24"/>
-        </w:rPr>
-        <w:t>Nêu các tài liệu là căn cứ để lập nên tài liệu này. Nên mô tả dưới dạng bảng (Tên, nguồn, ngày phát hành,…)</w:t>
-      </w:r>
-      <w:r>
-        <w:rPr>
-          <w:sz w:val="24"/>
-        </w:rPr>
-        <w:t>. Ví dụ IEEE 1016</w:t>
-      </w:r>
-      <w:r>
-        <w:rPr>
-          <w:sz w:val="24"/>
-        </w:rPr>
-        <w:t>-1998</w:t>
-      </w:r>
-      <w:r>
-        <w:rPr>
-          <w:sz w:val="24"/>
-        </w:rPr>
-        <w:t>]</w:t>
-      </w:r>
-    </w:p>
-    <w:p>
-      <w:pPr>
-        <w:pStyle w:val="Heading2"/>
-      </w:pPr>
-      <w:bookmarkStart w:id="6" w:name="_Toc322290210"/>
-      <w:r>
-        <w:t>1.5. Mô tả tài liệu</w:t>
-      </w:r>
-      <w:bookmarkEnd w:id="6"/>
-    </w:p>
-    <w:p>
-      <w:pPr>
+        <w:textAlignment w:val="baseline"/>
+        <w:rPr>
+          <w:rFonts w:ascii="Verdana" w:hAnsi="Verdana"/>
+        </w:rPr>
+      </w:pPr>
+      <w:r>
+        <w:rPr>
+          <w:b/>
+          <w:bCs/>
+        </w:rPr>
+        <w:t>Phần 1</w:t>
+      </w:r>
+      <w:r>
+        <w:t xml:space="preserve"> </w:t>
+      </w:r>
+      <w:r>
+        <w:rPr>
+          <w:b/>
+        </w:rPr>
+        <w:t>- Giới thiệu</w:t>
+      </w:r>
+      <w:r>
+        <w:t>: giới thiệu chung về tài liệu, giúp người đọc hình dung được nội dung, mục đích và bố cục chung của tài liệu.</w:t>
+      </w:r>
+    </w:p>
+    <w:p>
+      <w:pPr>
+        <w:pStyle w:val="NormalWeb"/>
+        <w:numPr>
+          <w:ilvl w:val="0"/>
+          <w:numId w:val="1"/>
+        </w:numPr>
+        <w:spacing w:before="40" w:beforeAutospacing="0" w:after="40" w:afterAutospacing="0" w:line="276" w:lineRule="auto"/>
+        <w:ind w:right="14"/>
         <w:jc w:val="both"/>
-        <w:rPr>
-          <w:sz w:val="24"/>
-        </w:rPr>
-      </w:pPr>
-      <w:r>
-        <w:rPr>
-          <w:sz w:val="24"/>
-        </w:rPr>
-        <w:t>[</w:t>
-      </w:r>
-      <w:r>
-        <w:rPr>
-          <w:sz w:val="24"/>
-        </w:rPr>
-        <w:t>Mô tả cấu trúc của tài liệu này, các phần chứa gì, miêu tả gì, có mục đích gì</w:t>
-      </w:r>
-      <w:r>
-        <w:rPr>
-          <w:sz w:val="24"/>
-        </w:rPr>
-        <w:t>]</w:t>
+        <w:textAlignment w:val="baseline"/>
+        <w:rPr>
+          <w:rFonts w:ascii="Verdana" w:hAnsi="Verdana"/>
+        </w:rPr>
+      </w:pPr>
+      <w:r>
+        <w:rPr>
+          <w:b/>
+          <w:bCs/>
+        </w:rPr>
+        <w:t>Phần 2</w:t>
+      </w:r>
+      <w:r>
+        <w:t xml:space="preserve"> </w:t>
+      </w:r>
+      <w:r>
+        <w:rPr>
+          <w:b/>
+        </w:rPr>
+        <w:t>- Tổng quan về phần mềm</w:t>
+      </w:r>
+      <w:r>
+        <w:t>: Đưa ra các yêu cầu cơ bản nhất mà phần mềm phải có.</w:t>
+      </w:r>
+    </w:p>
+    <w:p>
+      <w:pPr>
+        <w:pStyle w:val="NormalWeb"/>
+        <w:numPr>
+          <w:ilvl w:val="0"/>
+          <w:numId w:val="1"/>
+        </w:numPr>
+        <w:spacing w:before="40" w:beforeAutospacing="0" w:after="40" w:afterAutospacing="0" w:line="276" w:lineRule="auto"/>
+        <w:ind w:right="14"/>
+        <w:jc w:val="both"/>
+        <w:textAlignment w:val="baseline"/>
+        <w:rPr>
+          <w:rFonts w:ascii="Verdana" w:hAnsi="Verdana"/>
+        </w:rPr>
+      </w:pPr>
+      <w:r>
+        <w:rPr>
+          <w:b/>
+          <w:bCs/>
+        </w:rPr>
+        <w:lastRenderedPageBreak/>
+        <w:t>Phần 3</w:t>
+      </w:r>
+      <w:r>
+        <w:t xml:space="preserve"> </w:t>
+      </w:r>
+      <w:r>
+        <w:rPr>
+          <w:b/>
+        </w:rPr>
+        <w:t>- Thiết kế kiến trúc phần mềm</w:t>
+      </w:r>
+      <w:r>
+        <w:t>:</w:t>
+      </w:r>
+      <w:r>
+        <w:rPr>
+          <w:b/>
+        </w:rPr>
+        <w:t xml:space="preserve"> </w:t>
+      </w:r>
+      <w:r>
+        <w:t>Xây dựng mô hình kiến trúc và mô tả kiến trúc hệ thống.</w:t>
+      </w:r>
+    </w:p>
+    <w:p>
+      <w:pPr>
+        <w:pStyle w:val="NormalWeb"/>
+        <w:numPr>
+          <w:ilvl w:val="0"/>
+          <w:numId w:val="1"/>
+        </w:numPr>
+        <w:spacing w:before="40" w:beforeAutospacing="0" w:after="40" w:afterAutospacing="0" w:line="276" w:lineRule="auto"/>
+        <w:ind w:right="14"/>
+        <w:jc w:val="both"/>
+        <w:textAlignment w:val="baseline"/>
+      </w:pPr>
+      <w:r>
+        <w:rPr>
+          <w:b/>
+          <w:bCs/>
+        </w:rPr>
+        <w:t>Phần 4</w:t>
+      </w:r>
+      <w:r>
+        <w:t xml:space="preserve"> </w:t>
+      </w:r>
+      <w:r>
+        <w:rPr>
+          <w:b/>
+        </w:rPr>
+        <w:t>– Thiết kế dữ liệu</w:t>
+      </w:r>
+      <w:r>
+        <w:t xml:space="preserve">: Mô tả từ điển dữ liệu và xây dựng từ điển dữ liệu. </w:t>
+      </w:r>
+    </w:p>
+    <w:p>
+      <w:pPr>
+        <w:pStyle w:val="NormalWeb"/>
+        <w:numPr>
+          <w:ilvl w:val="0"/>
+          <w:numId w:val="1"/>
+        </w:numPr>
+        <w:spacing w:before="40" w:beforeAutospacing="0" w:after="40" w:afterAutospacing="0" w:line="276" w:lineRule="auto"/>
+        <w:ind w:right="14"/>
+        <w:jc w:val="both"/>
+        <w:textAlignment w:val="baseline"/>
+      </w:pPr>
+      <w:r>
+        <w:rPr>
+          <w:b/>
+          <w:bCs/>
+        </w:rPr>
+        <w:t>Phần 5</w:t>
+      </w:r>
+      <w:r>
+        <w:t xml:space="preserve"> </w:t>
+      </w:r>
+      <w:r>
+        <w:rPr>
+          <w:b/>
+        </w:rPr>
+        <w:t>– Thiết kế các thành phần (Phân hệ)</w:t>
+      </w:r>
+      <w:r>
+        <w:t>: Thiết kế các phân hệ con của hệ thống.</w:t>
+      </w:r>
+    </w:p>
+    <w:p>
+      <w:pPr>
+        <w:pStyle w:val="NormalWeb"/>
+        <w:numPr>
+          <w:ilvl w:val="0"/>
+          <w:numId w:val="1"/>
+        </w:numPr>
+        <w:spacing w:before="40" w:beforeAutospacing="0" w:after="40" w:afterAutospacing="0" w:line="276" w:lineRule="auto"/>
+        <w:ind w:right="14"/>
+        <w:jc w:val="both"/>
+        <w:textAlignment w:val="baseline"/>
+      </w:pPr>
+      <w:r>
+        <w:rPr>
+          <w:b/>
+          <w:bCs/>
+        </w:rPr>
+        <w:t xml:space="preserve">Phần </w:t>
+      </w:r>
+      <w:r>
+        <w:rPr>
+          <w:b/>
+          <w:bCs/>
+        </w:rPr>
+        <w:t>6</w:t>
+      </w:r>
+      <w:r>
+        <w:t xml:space="preserve"> </w:t>
+      </w:r>
+      <w:r>
+        <w:rPr>
+          <w:b/>
+        </w:rPr>
+        <w:t xml:space="preserve">– Thiết kế giao diện người sử dụng: </w:t>
+      </w:r>
+      <w:r>
+        <w:t>Mô tả tổng quan các giao diện, hình ảnh giao diện và hoạt động đi kèm.</w:t>
       </w:r>
     </w:p>
     <w:p>
       <w:pPr>
         <w:pStyle w:val="Heading1"/>
       </w:pPr>
-      <w:bookmarkStart w:id="7" w:name="_Toc322290211"/>
       <w:r>
         <w:lastRenderedPageBreak/>
         <w:t>2. T</w:t>
@@ -6617,27 +6853,112 @@
       <w:r>
         <w:t>ỔNG QUAN VỀ PHẦN MỀM</w:t>
       </w:r>
-      <w:bookmarkEnd w:id="7"/>
-    </w:p>
-    <w:p>
-      <w:pPr>
+      <w:bookmarkEnd w:id="6"/>
+    </w:p>
+    <w:p>
+      <w:pPr>
+        <w:tabs>
+          <w:tab w:val="left" w:pos="720"/>
+        </w:tabs>
+        <w:spacing w:before="0" w:beforeAutospacing="0" w:after="0" w:afterAutospacing="0"/>
+        <w:ind w:firstLine="0"/>
         <w:jc w:val="both"/>
         <w:rPr>
           <w:sz w:val="24"/>
-        </w:rPr>
-      </w:pPr>
-      <w:r>
-        <w:rPr>
-          <w:sz w:val="24"/>
-        </w:rPr>
-        <w:t>[Mô tả khái quát về yêu cầu của phần mềm đang thiết kế]</w:t>
-      </w:r>
+          <w:szCs w:val="24"/>
+        </w:rPr>
+      </w:pPr>
+      <w:r>
+        <w:rPr>
+          <w:sz w:val="24"/>
+        </w:rPr>
+        <w:tab/>
+      </w:r>
+      <w:r>
+        <w:rPr>
+          <w:sz w:val="24"/>
+        </w:rPr>
+        <w:t>Phần mềm Quản lý nhà thuốc</w:t>
+      </w:r>
+      <w:r>
+        <w:rPr>
+          <w:sz w:val="24"/>
+          <w:szCs w:val="24"/>
+        </w:rPr>
+        <w:t xml:space="preserve"> phải đáp ứng được các yêu cầu chung như sau:</w:t>
+      </w:r>
+    </w:p>
+    <w:p>
+      <w:pPr>
+        <w:pStyle w:val="ListParagraph"/>
+        <w:numPr>
+          <w:ilvl w:val="0"/>
+          <w:numId w:val="2"/>
+        </w:numPr>
+        <w:tabs>
+          <w:tab w:val="left" w:pos="720"/>
+        </w:tabs>
+        <w:jc w:val="both"/>
+        <w:rPr>
+          <w:sz w:val="24"/>
+          <w:szCs w:val="24"/>
+        </w:rPr>
+      </w:pPr>
+      <w:r>
+        <w:rPr>
+          <w:sz w:val="24"/>
+          <w:szCs w:val="24"/>
+          <w:lang w:val="en-US"/>
+        </w:rPr>
+        <w:t>Giúp người dùng bán thuốc và nhập thuốc.</w:t>
+      </w:r>
+    </w:p>
+    <w:p>
+      <w:pPr>
+        <w:pStyle w:val="ListParagraph"/>
+        <w:numPr>
+          <w:ilvl w:val="0"/>
+          <w:numId w:val="2"/>
+        </w:numPr>
+        <w:tabs>
+          <w:tab w:val="left" w:pos="720"/>
+        </w:tabs>
+        <w:jc w:val="both"/>
+        <w:rPr>
+          <w:sz w:val="24"/>
+          <w:szCs w:val="24"/>
+        </w:rPr>
+      </w:pPr>
+      <w:r>
+        <w:rPr>
+          <w:sz w:val="24"/>
+          <w:szCs w:val="24"/>
+          <w:lang w:val="en-US"/>
+        </w:rPr>
+        <w:t>Quả</w:t>
+      </w:r>
+      <w:r>
+        <w:rPr>
+          <w:sz w:val="24"/>
+          <w:szCs w:val="24"/>
+          <w:lang w:val="en-US"/>
+        </w:rPr>
+        <w:t>n lý kho, hàng tồn.</w:t>
+      </w:r>
+    </w:p>
+    <w:p>
+      <w:pPr>
+        <w:jc w:val="both"/>
+        <w:rPr>
+          <w:sz w:val="24"/>
+        </w:rPr>
+      </w:pPr>
     </w:p>
     <w:p>
       <w:pPr>
         <w:pStyle w:val="Heading1"/>
       </w:pPr>
-      <w:bookmarkStart w:id="8" w:name="_Toc322290212"/>
+      <w:bookmarkStart w:id="7" w:name="_Toc322290212"/>
       <w:r>
         <w:lastRenderedPageBreak/>
         <w:t xml:space="preserve">3. </w:t>
@@ -6645,15 +6966,252 @@
       <w:r>
         <w:t>THIẾT KẾ KIẾN TRÚC PHẦN MỀM</w:t>
       </w:r>
+      <w:bookmarkEnd w:id="7"/>
+    </w:p>
+    <w:p>
+      <w:pPr>
+        <w:pStyle w:val="Heading2"/>
+      </w:pPr>
+      <w:bookmarkStart w:id="8" w:name="_Toc322290213"/>
+      <w:r>
+        <w:t>3.1. Mô hình kiến trúc</w:t>
+      </w:r>
       <w:bookmarkEnd w:id="8"/>
     </w:p>
     <w:p>
       <w:pPr>
+        <w:numPr>
+          <w:ilvl w:val="0"/>
+          <w:numId w:val="3"/>
+        </w:numPr>
+        <w:spacing w:before="0" w:beforeAutospacing="0" w:after="120" w:afterAutospacing="0"/>
+        <w:jc w:val="both"/>
+        <w:rPr>
+          <w:sz w:val="24"/>
+        </w:rPr>
+      </w:pPr>
+      <w:bookmarkStart w:id="9" w:name="_Toc322290214"/>
+      <w:r>
+        <w:rPr>
+          <w:sz w:val="24"/>
+        </w:rPr>
+        <w:t>Hệ thống được chia thành 2 phân hệ như sau:</w:t>
+      </w:r>
+    </w:p>
+    <w:p>
+      <w:pPr>
+        <w:numPr>
+          <w:ilvl w:val="0"/>
+          <w:numId w:val="4"/>
+        </w:numPr>
+        <w:spacing w:before="0" w:beforeAutospacing="0" w:after="120" w:afterAutospacing="0"/>
+        <w:jc w:val="both"/>
+        <w:rPr>
+          <w:sz w:val="24"/>
+        </w:rPr>
+      </w:pPr>
+      <w:r>
+        <w:rPr>
+          <w:sz w:val="24"/>
+        </w:rPr>
+        <w:t xml:space="preserve">Phân hệ Quản lý </w:t>
+      </w:r>
+      <w:r>
+        <w:rPr>
+          <w:sz w:val="24"/>
+        </w:rPr>
+        <w:t>bán thuốc</w:t>
+      </w:r>
+      <w:r>
+        <w:rPr>
+          <w:sz w:val="24"/>
+        </w:rPr>
+        <w:t xml:space="preserve">: Thực hiện các chức năng liên quan đến việc </w:t>
+      </w:r>
+      <w:r>
+        <w:rPr>
+          <w:sz w:val="24"/>
+        </w:rPr>
+        <w:t>bán thuốc, lưu trữ và xuất hóa đơn bán</w:t>
+      </w:r>
+      <w:r>
+        <w:rPr>
+          <w:sz w:val="24"/>
+        </w:rPr>
+        <w:t xml:space="preserve"> thuốc</w:t>
+      </w:r>
+      <w:r>
+        <w:rPr>
+          <w:sz w:val="24"/>
+        </w:rPr>
+        <w:t>.</w:t>
+      </w:r>
+    </w:p>
+    <w:p>
+      <w:pPr>
+        <w:numPr>
+          <w:ilvl w:val="0"/>
+          <w:numId w:val="4"/>
+        </w:numPr>
+        <w:spacing w:before="0" w:beforeAutospacing="0" w:after="120" w:afterAutospacing="0"/>
+        <w:jc w:val="both"/>
+        <w:rPr>
+          <w:sz w:val="24"/>
+        </w:rPr>
+      </w:pPr>
+      <w:r>
+        <w:rPr>
+          <w:sz w:val="24"/>
+        </w:rPr>
+        <w:t xml:space="preserve">Phân hệ Quản </w:t>
+      </w:r>
+      <w:r>
+        <w:rPr>
+          <w:sz w:val="24"/>
+        </w:rPr>
+        <w:t>lý kho</w:t>
+      </w:r>
+      <w:r>
+        <w:rPr>
+          <w:sz w:val="24"/>
+        </w:rPr>
+        <w:t xml:space="preserve"> hàng</w:t>
+      </w:r>
+      <w:r>
+        <w:rPr>
+          <w:sz w:val="24"/>
+        </w:rPr>
+        <w:t>:</w:t>
+      </w:r>
+      <w:r>
+        <w:rPr>
+          <w:sz w:val="24"/>
+        </w:rPr>
+        <w:t xml:space="preserve"> Thực hiện các chức năng liên quan đến việc</w:t>
+      </w:r>
+      <w:r>
+        <w:rPr>
+          <w:sz w:val="24"/>
+        </w:rPr>
+        <w:t xml:space="preserve"> nhập kho, xuất kho,</w:t>
+      </w:r>
+      <w:r>
+        <w:rPr>
+          <w:sz w:val="24"/>
+        </w:rPr>
+        <w:t xml:space="preserve"> thống kê hàng tồn, hàng hết hạn sử dụng,</w:t>
+      </w:r>
+      <w:r>
+        <w:rPr>
+          <w:sz w:val="24"/>
+        </w:rPr>
+        <w:t>…</w:t>
+      </w:r>
+    </w:p>
+    <w:p>
+      <w:pPr>
+        <w:numPr>
+          <w:ilvl w:val="0"/>
+          <w:numId w:val="1"/>
+        </w:numPr>
+        <w:spacing w:before="0" w:beforeAutospacing="0" w:after="120" w:afterAutospacing="0"/>
+        <w:jc w:val="both"/>
+        <w:rPr>
+          <w:sz w:val="24"/>
+          <w:szCs w:val="24"/>
+        </w:rPr>
+      </w:pPr>
+      <w:r>
+        <w:rPr>
+          <w:sz w:val="24"/>
+          <w:szCs w:val="24"/>
+        </w:rPr>
+        <w:t xml:space="preserve">Kiến trúc vật lý: </w:t>
+      </w:r>
+      <w:r>
+        <w:rPr>
+          <w:sz w:val="24"/>
+          <w:szCs w:val="24"/>
+        </w:rPr>
+        <w:t xml:space="preserve">Sử dụng kiến trúc Client-Server bao gồm hai thành phần riêng biệt: </w:t>
+      </w:r>
+    </w:p>
+    <w:p>
+      <w:pPr>
+        <w:numPr>
+          <w:ilvl w:val="1"/>
+          <w:numId w:val="1"/>
+        </w:numPr>
+        <w:spacing w:before="0" w:beforeAutospacing="0" w:after="120" w:afterAutospacing="0"/>
+        <w:jc w:val="both"/>
+        <w:rPr>
+          <w:sz w:val="24"/>
+          <w:szCs w:val="24"/>
+        </w:rPr>
+      </w:pPr>
+      <w:r>
+        <w:rPr>
+          <w:sz w:val="24"/>
+          <w:szCs w:val="24"/>
+        </w:rPr>
+        <w:t>S</w:t>
+      </w:r>
+      <w:r>
+        <w:rPr>
+          <w:sz w:val="24"/>
+          <w:szCs w:val="24"/>
+        </w:rPr>
+        <w:t>erver đóng vai trò phục vụ cung cấp và lưu trữ dữ liệ</w:t>
+      </w:r>
+      <w:r>
+        <w:rPr>
+          <w:sz w:val="24"/>
+          <w:szCs w:val="24"/>
+        </w:rPr>
+        <w:t>u.</w:t>
+      </w:r>
+    </w:p>
+    <w:p>
+      <w:pPr>
+        <w:numPr>
+          <w:ilvl w:val="1"/>
+          <w:numId w:val="1"/>
+        </w:numPr>
+        <w:spacing w:before="0" w:beforeAutospacing="0" w:after="120" w:afterAutospacing="0"/>
+        <w:jc w:val="both"/>
+        <w:rPr>
+          <w:sz w:val="24"/>
+          <w:szCs w:val="24"/>
+        </w:rPr>
+      </w:pPr>
+      <w:r>
+        <w:rPr>
+          <w:sz w:val="24"/>
+          <w:szCs w:val="24"/>
+        </w:rPr>
+        <w:t>C</w:t>
+      </w:r>
+      <w:r>
+        <w:rPr>
+          <w:sz w:val="24"/>
+          <w:szCs w:val="24"/>
+        </w:rPr>
+        <w:t xml:space="preserve">lient </w:t>
+      </w:r>
+      <w:r>
+        <w:rPr>
+          <w:sz w:val="24"/>
+          <w:szCs w:val="24"/>
+        </w:rPr>
+        <w:t>đóng vai trò là nơi cung cấp giao diện người dùng, cung cấp và xử lý các chức năng, nghiệp vụ.</w:t>
+      </w:r>
+    </w:p>
+    <w:p>
+      <w:pPr>
         <w:pStyle w:val="Heading2"/>
       </w:pPr>
-      <w:bookmarkStart w:id="9" w:name="_Toc322290213"/>
-      <w:r>
-        <w:t>3.1. Mô hình kiến trúc</w:t>
+      <w:r>
+        <w:t>3.2. Mô tả kiến trúc</w:t>
       </w:r>
       <w:bookmarkEnd w:id="9"/>
     </w:p>
@@ -6668,25 +7226,31 @@
         <w:rPr>
           <w:sz w:val="24"/>
         </w:rPr>
-        <w:t>[</w:t>
-      </w:r>
-      <w:r>
-        <w:rPr>
-          <w:sz w:val="24"/>
-        </w:rPr>
-        <w:t xml:space="preserve">Mô tả các </w:t>
-      </w:r>
-      <w:r>
-        <w:rPr>
-          <w:sz w:val="24"/>
-        </w:rPr>
-        <w:t>thành phần (phân hệ) và mối quan hệ cần có giữa chúng để đạt được mục tiêu</w:t>
-      </w:r>
-      <w:r>
-        <w:rPr>
-          <w:sz w:val="24"/>
-        </w:rPr>
-        <w:t>. Đưa ra được lược đồ các thành phần</w:t>
+        <w:t>[Mô tả sự phân rã của từng thành phần</w:t>
+      </w:r>
+      <w:r>
+        <w:rPr>
+          <w:sz w:val="24"/>
+        </w:rPr>
+        <w:t xml:space="preserve">. Có thể sử dụng phương pháp hướng cấu trúc hoặc phương pháp hướng đối tượng để mô tả. Nếu sử dụng phương pháp hướng cấu trúc, cần đưa ra lược đồ DFD mức đỉnh và các lược đồ phân rã cấu trúc trong các thành phần (phân hệ). Nếu sử dụng phương  pháp hướng đối tượng, cần đưa ra mô hình phân hệ, các lược đồ đối tượng, các lược đồ phân cấp (thừa kế - </w:t>
+      </w:r>
+      <w:r>
+        <w:rPr>
+          <w:sz w:val="24"/>
+        </w:rPr>
+        <w:t>generalization</w:t>
+      </w:r>
+      <w:r>
+        <w:rPr>
+          <w:sz w:val="24"/>
+        </w:rPr>
+        <w:t>), các lược đồ liên hợp (aggregation)</w:t>
+      </w:r>
+      <w:r>
+        <w:rPr>
+          <w:sz w:val="24"/>
+        </w:rPr>
+        <w:t>, và nếu có thể đưa ra đặc tả giao diện và các lược đồ tuần tự trong các thành phần (phân hệ)</w:t>
       </w:r>
       <w:r>
         <w:rPr>
@@ -6697,158 +7261,207 @@
     </w:p>
     <w:p>
       <w:pPr>
-        <w:pStyle w:val="Heading2"/>
-      </w:pPr>
-      <w:bookmarkStart w:id="10" w:name="_Toc322290214"/>
-      <w:r>
-        <w:t>3.2. Mô tả kiến trúc</w:t>
-      </w:r>
-      <w:bookmarkEnd w:id="10"/>
-    </w:p>
-    <w:p>
-      <w:pPr>
-        <w:jc w:val="both"/>
-        <w:rPr>
-          <w:sz w:val="24"/>
-        </w:rPr>
-      </w:pPr>
-      <w:r>
-        <w:rPr>
-          <w:sz w:val="24"/>
-        </w:rPr>
-        <w:t>[Mô tả sự phân rã của từng thành phần</w:t>
-      </w:r>
-      <w:r>
-        <w:rPr>
-          <w:sz w:val="24"/>
-        </w:rPr>
-        <w:t xml:space="preserve">. Có thể sử dụng phương pháp hướng cấu trúc hoặc phương pháp hướng đối tượng để mô tả. Nếu sử dụng phương pháp hướng cấu trúc, cần đưa ra lược đồ DFD mức đỉnh và các lược đồ phân rã cấu trúc trong các thành phần (phân hệ). Nếu sử dụng phương  pháp hướng đối tượng, cần đưa ra mô hình phân hệ, các lược đồ đối tượng, các lược đồ phân cấp (thừa kế - </w:t>
-      </w:r>
-      <w:r>
-        <w:rPr>
-          <w:sz w:val="24"/>
-        </w:rPr>
-        <w:t>generalization</w:t>
-      </w:r>
-      <w:r>
-        <w:rPr>
-          <w:sz w:val="24"/>
-        </w:rPr>
-        <w:t>), các lược đồ liên hợp (aggregation)</w:t>
-      </w:r>
-      <w:r>
-        <w:rPr>
-          <w:sz w:val="24"/>
-        </w:rPr>
-        <w:t>, và nếu có thể đưa ra đặc tả giao diện và các lược đồ tuần tự trong các thành phần (phân hệ)</w:t>
-      </w:r>
-      <w:r>
-        <w:rPr>
-          <w:sz w:val="24"/>
-        </w:rPr>
-        <w:t>]</w:t>
-      </w:r>
-    </w:p>
-    <w:p>
-      <w:pPr>
         <w:pStyle w:val="Heading1"/>
       </w:pPr>
-      <w:bookmarkStart w:id="11" w:name="_Toc322290215"/>
+      <w:bookmarkStart w:id="10" w:name="_Toc322290215"/>
       <w:r>
         <w:lastRenderedPageBreak/>
         <w:t>4. THIẾT KẾ DỮ LIỆU</w:t>
       </w:r>
-      <w:bookmarkEnd w:id="11"/>
-    </w:p>
-    <w:p>
-      <w:pPr>
-        <w:pStyle w:val="Heading2"/>
-      </w:pPr>
-      <w:bookmarkStart w:id="12" w:name="_Toc322290216"/>
-      <w:r>
-        <w:t>4.1. Mô tả dữ liệu</w:t>
-      </w:r>
+      <w:bookmarkEnd w:id="10"/>
+    </w:p>
+    <w:p>
+      <w:pPr>
+        <w:spacing w:before="0" w:beforeAutospacing="0" w:after="120" w:afterAutospacing="0" w:line="312" w:lineRule="auto"/>
+        <w:jc w:val="both"/>
+        <w:rPr>
+          <w:sz w:val="24"/>
+          <w:szCs w:val="24"/>
+        </w:rPr>
+      </w:pPr>
+      <w:bookmarkStart w:id="11" w:name="_Toc322290218"/>
+      <w:r>
+        <w:rPr>
+          <w:sz w:val="24"/>
+          <w:szCs w:val="24"/>
+        </w:rPr>
+        <w:t>Dữ liệu lưu trữ các hoạt động của hệ thống: tổng hợp từ các nguồn được lưu trữ tập trung tại trung tâm dữ liệu của trườ</w:t>
+      </w:r>
+      <w:r>
+        <w:rPr>
+          <w:sz w:val="24"/>
+          <w:szCs w:val="24"/>
+        </w:rPr>
+        <w:t>ng. H</w:t>
+      </w:r>
+      <w:r>
+        <w:rPr>
+          <w:sz w:val="24"/>
+          <w:szCs w:val="24"/>
+        </w:rPr>
+        <w:t>ệ quản trị được sử dụng là</w:t>
+      </w:r>
+      <w:r>
+        <w:rPr>
+          <w:sz w:val="24"/>
+          <w:szCs w:val="24"/>
+        </w:rPr>
+        <w:t xml:space="preserve"> MS</w:t>
+      </w:r>
+      <w:r>
+        <w:rPr>
+          <w:sz w:val="24"/>
+          <w:szCs w:val="24"/>
+        </w:rPr>
+        <w:t xml:space="preserve"> SQL Server 20</w:t>
+      </w:r>
+      <w:r>
+        <w:rPr>
+          <w:sz w:val="24"/>
+          <w:szCs w:val="24"/>
+        </w:rPr>
+        <w:t>14</w:t>
+      </w:r>
+      <w:r>
+        <w:rPr>
+          <w:sz w:val="24"/>
+          <w:szCs w:val="24"/>
+        </w:rPr>
+        <w:t>.</w:t>
+      </w:r>
+    </w:p>
+    <w:p>
+      <w:pPr>
+        <w:numPr>
+          <w:ilvl w:val="0"/>
+          <w:numId w:val="5"/>
+        </w:numPr>
+        <w:spacing w:before="0" w:beforeAutospacing="0" w:after="120" w:afterAutospacing="0" w:line="312" w:lineRule="auto"/>
+        <w:jc w:val="both"/>
+        <w:rPr>
+          <w:sz w:val="24"/>
+          <w:szCs w:val="24"/>
+        </w:rPr>
+      </w:pPr>
+      <w:r>
+        <w:rPr>
+          <w:sz w:val="24"/>
+          <w:szCs w:val="24"/>
+        </w:rPr>
+        <w:t>Các loại dữ liệu chính:</w:t>
+      </w:r>
+    </w:p>
+    <w:p>
+      <w:pPr>
+        <w:numPr>
+          <w:ilvl w:val="0"/>
+          <w:numId w:val="6"/>
+        </w:numPr>
+        <w:spacing w:before="0" w:beforeAutospacing="0" w:after="120" w:afterAutospacing="0" w:line="312" w:lineRule="auto"/>
+        <w:jc w:val="both"/>
+        <w:rPr>
+          <w:sz w:val="24"/>
+          <w:szCs w:val="24"/>
+        </w:rPr>
+      </w:pPr>
+      <w:r>
+        <w:rPr>
+          <w:sz w:val="24"/>
+          <w:szCs w:val="24"/>
+        </w:rPr>
+        <w:t>SQL Server: Sử dụng các đối tượng trong SQL Server (DataTable, View, StoreProcedure, Function, …)  để lưu trữ và thao tác với các thực thể của hệ thống.</w:t>
+      </w:r>
+    </w:p>
+    <w:p>
+      <w:pPr>
+        <w:numPr>
+          <w:ilvl w:val="0"/>
+          <w:numId w:val="6"/>
+        </w:numPr>
+        <w:spacing w:before="0" w:beforeAutospacing="0" w:after="120" w:afterAutospacing="0" w:line="312" w:lineRule="auto"/>
+        <w:jc w:val="both"/>
+        <w:rPr>
+          <w:sz w:val="24"/>
+          <w:szCs w:val="24"/>
+        </w:rPr>
+      </w:pPr>
+      <w:r>
+        <w:rPr>
+          <w:sz w:val="24"/>
+          <w:szCs w:val="24"/>
+        </w:rPr>
+        <w:t>File text: lưu trữ một số tham số cấu hình hệ thống.</w:t>
+      </w:r>
+    </w:p>
+    <w:p>
+      <w:pPr>
+        <w:numPr>
+          <w:ilvl w:val="0"/>
+          <w:numId w:val="6"/>
+        </w:numPr>
+        <w:spacing w:before="0" w:beforeAutospacing="0" w:after="120" w:afterAutospacing="0" w:line="312" w:lineRule="auto"/>
+        <w:jc w:val="both"/>
+        <w:rPr>
+          <w:sz w:val="24"/>
+          <w:szCs w:val="24"/>
+        </w:rPr>
+      </w:pPr>
+      <w:r>
+        <w:rPr>
+          <w:sz w:val="24"/>
+          <w:szCs w:val="24"/>
+        </w:rPr>
+        <w:t>File lưu cấu hình kết nối đến hệ quản trị cơ sở dữ liệu</w:t>
+      </w:r>
+      <w:r>
+        <w:rPr>
+          <w:sz w:val="24"/>
+          <w:szCs w:val="24"/>
+        </w:rPr>
+        <w:t xml:space="preserve"> MS</w:t>
+      </w:r>
+      <w:r>
+        <w:rPr>
+          <w:sz w:val="24"/>
+          <w:szCs w:val="24"/>
+        </w:rPr>
+        <w:t xml:space="preserve"> SQL Server 20</w:t>
+      </w:r>
+      <w:r>
+        <w:rPr>
+          <w:sz w:val="24"/>
+          <w:szCs w:val="24"/>
+        </w:rPr>
+        <w:t>14</w:t>
+      </w:r>
+      <w:r>
+        <w:rPr>
+          <w:sz w:val="24"/>
+          <w:szCs w:val="24"/>
+        </w:rPr>
+        <w:t xml:space="preserve"> có tên là “</w:t>
+      </w:r>
+      <w:r>
+        <w:rPr>
+          <w:sz w:val="24"/>
+          <w:szCs w:val="24"/>
+        </w:rPr>
+        <w:t>app.config</w:t>
+      </w:r>
+      <w:bookmarkStart w:id="12" w:name="_GoBack"/>
       <w:bookmarkEnd w:id="12"/>
-    </w:p>
-    <w:p>
-      <w:pPr>
-        <w:jc w:val="both"/>
-        <w:rPr>
-          <w:sz w:val="24"/>
-        </w:rPr>
-      </w:pPr>
-      <w:r>
-        <w:rPr>
-          <w:sz w:val="24"/>
-        </w:rPr>
-        <w:t xml:space="preserve">[Giải thích các thông tin liên quan đến phần mềm được chuyển thành các cấu trúc </w:t>
-      </w:r>
-      <w:r>
-        <w:rPr>
-          <w:sz w:val="24"/>
-        </w:rPr>
-        <w:t>dữ l</w:t>
-      </w:r>
-      <w:r>
-        <w:rPr>
-          <w:sz w:val="24"/>
-        </w:rPr>
-        <w:t>i</w:t>
-      </w:r>
-      <w:r>
-        <w:rPr>
-          <w:sz w:val="24"/>
-        </w:rPr>
-        <w:t xml:space="preserve">ệu </w:t>
-      </w:r>
-      <w:r>
-        <w:rPr>
-          <w:sz w:val="24"/>
-        </w:rPr>
-        <w:t>nào</w:t>
-      </w:r>
-      <w:r>
-        <w:rPr>
-          <w:sz w:val="24"/>
-        </w:rPr>
-        <w:t>]</w:t>
-      </w:r>
-    </w:p>
-    <w:p>
-      <w:pPr>
-        <w:pStyle w:val="Heading2"/>
-      </w:pPr>
-      <w:bookmarkStart w:id="13" w:name="_Toc322290217"/>
-      <w:r>
-        <w:t>4.2. Từ điển dữ liệu</w:t>
-      </w:r>
-      <w:bookmarkEnd w:id="13"/>
-    </w:p>
-    <w:p>
-      <w:pPr>
-        <w:jc w:val="both"/>
-        <w:rPr>
-          <w:sz w:val="24"/>
-        </w:rPr>
-      </w:pPr>
-      <w:r>
-        <w:rPr>
-          <w:sz w:val="24"/>
-        </w:rPr>
-        <w:t>[Đưa ra theo thứ tự alphabet các thực thể dữ liệu hoặc các dữ liệu chính của phần mềm cùng với kiểu và sự mô tả của chúng. Nếu trong 3.2 sử dụng phương pháp hướng cấu trúc</w:t>
-      </w:r>
-      <w:r>
-        <w:rPr>
-          <w:sz w:val="24"/>
-        </w:rPr>
-        <w:t>, cần đưa ra ở đây danh sách các hàm và tham số của các hàm đó. Nếu trong 3.2 sử dụng phương pháp hướng đối tượng, cần đưa ra danh sách các đối tượng (lớp), thuộc tính, phương thức của các đối tượng (lớp) cùng với các tham số]</w:t>
+      <w:r>
+        <w:rPr>
+          <w:sz w:val="24"/>
+          <w:szCs w:val="24"/>
+        </w:rPr>
+        <w:t>”, được đặt trong thư mục chương trình.</w:t>
       </w:r>
     </w:p>
     <w:p>
       <w:pPr>
         <w:pStyle w:val="Heading1"/>
       </w:pPr>
-      <w:bookmarkStart w:id="14" w:name="_Toc322290218"/>
       <w:r>
         <w:lastRenderedPageBreak/>
         <w:t>5</w:t>
@@ -6856,126 +7469,127 @@
       <w:r>
         <w:t>. THIẾT KẾ CÁC THÀNH PHẦN (PHÂN HỆ)</w:t>
       </w:r>
+      <w:bookmarkEnd w:id="11"/>
+    </w:p>
+    <w:p>
+      <w:pPr>
+        <w:pStyle w:val="Heading2"/>
+      </w:pPr>
+      <w:bookmarkStart w:id="13" w:name="_Toc322290219"/>
+      <w:r>
+        <w:t>5</w:t>
+      </w:r>
+      <w:r>
+        <w:t>.1. Thành phần 1</w:t>
+      </w:r>
+      <w:bookmarkEnd w:id="13"/>
+    </w:p>
+    <w:p>
+      <w:pPr>
+        <w:jc w:val="both"/>
+        <w:rPr>
+          <w:sz w:val="24"/>
+        </w:rPr>
+      </w:pPr>
+      <w:r>
+        <w:rPr>
+          <w:sz w:val="24"/>
+        </w:rPr>
+        <w:t>[</w:t>
+      </w:r>
+      <w:r>
+        <w:rPr>
+          <w:sz w:val="24"/>
+        </w:rPr>
+        <w:t xml:space="preserve">Nếu trong phần 3.2 sử dụng phương pháp hướng cấu trúc thì trong các thành phần </w:t>
+      </w:r>
+      <w:r>
+        <w:rPr>
+          <w:sz w:val="24"/>
+        </w:rPr>
+        <w:t xml:space="preserve">(phân hệ) </w:t>
+      </w:r>
+      <w:r>
+        <w:rPr>
+          <w:sz w:val="24"/>
+        </w:rPr>
+        <w:t>cần mô tả các chức năng bằng ngôn ngữ PDL (procedure description language) hoặc giả mã</w:t>
+      </w:r>
+      <w:r>
+        <w:rPr>
+          <w:sz w:val="24"/>
+        </w:rPr>
+        <w:t>. Nếu sử dụng phương pháp hướng đối tượng trong 3.2 thì trong các thành phần (phân hệ) cần mô tả các phương thức của các đối tượng đã nhận được trong 3.2 bằng PDL hoặc giả mã.</w:t>
+      </w:r>
+      <w:r>
+        <w:rPr>
+          <w:sz w:val="24"/>
+        </w:rPr>
+        <w:t>]</w:t>
+      </w:r>
+    </w:p>
+    <w:p>
+      <w:pPr>
+        <w:pStyle w:val="Heading2"/>
+      </w:pPr>
+      <w:bookmarkStart w:id="14" w:name="_Toc322290220"/>
+      <w:r>
+        <w:t>5</w:t>
+      </w:r>
+      <w:r>
+        <w:t>.2. Thành phần 2</w:t>
+      </w:r>
       <w:bookmarkEnd w:id="14"/>
     </w:p>
     <w:p>
       <w:pPr>
         <w:pStyle w:val="Heading2"/>
       </w:pPr>
-      <w:bookmarkStart w:id="15" w:name="_Toc322290219"/>
+      <w:bookmarkStart w:id="15" w:name="_Toc322290221"/>
+      <w:r>
+        <w:t>…</w:t>
+      </w:r>
+      <w:bookmarkEnd w:id="15"/>
+    </w:p>
+    <w:p>
+      <w:pPr>
+        <w:pStyle w:val="Heading2"/>
+      </w:pPr>
+      <w:bookmarkStart w:id="16" w:name="_Toc322290222"/>
       <w:r>
         <w:t>5</w:t>
       </w:r>
       <w:r>
-        <w:t>.1. Thành phần 1</w:t>
-      </w:r>
-      <w:bookmarkEnd w:id="15"/>
-    </w:p>
-    <w:p>
-      <w:pPr>
-        <w:jc w:val="both"/>
-        <w:rPr>
-          <w:sz w:val="24"/>
-        </w:rPr>
-      </w:pPr>
-      <w:r>
-        <w:rPr>
-          <w:sz w:val="24"/>
-        </w:rPr>
-        <w:t>[</w:t>
-      </w:r>
-      <w:r>
-        <w:rPr>
-          <w:sz w:val="24"/>
-        </w:rPr>
-        <w:t xml:space="preserve">Nếu trong phần 3.2 sử dụng phương pháp hướng cấu trúc thì trong các thành phần </w:t>
-      </w:r>
-      <w:r>
-        <w:rPr>
-          <w:sz w:val="24"/>
-        </w:rPr>
-        <w:t xml:space="preserve">(phân hệ) </w:t>
-      </w:r>
-      <w:r>
-        <w:rPr>
-          <w:sz w:val="24"/>
-        </w:rPr>
-        <w:t>cần mô tả các chức năng bằng ngôn ngữ PDL (procedure description language) hoặc giả mã</w:t>
-      </w:r>
-      <w:r>
-        <w:rPr>
-          <w:sz w:val="24"/>
-        </w:rPr>
-        <w:t>. Nếu sử dụng phương pháp hướng đối tượng trong 3.2 thì trong các thành phần (phân hệ) cần mô tả các phương thức của các đối tượng đã nhận được trong 3.2 bằng PDL hoặc giả mã.</w:t>
-      </w:r>
-      <w:r>
-        <w:rPr>
-          <w:sz w:val="24"/>
-        </w:rPr>
-        <w:t>]</w:t>
-      </w:r>
+        <w:t>.n. Thành phần n</w:t>
+      </w:r>
+      <w:bookmarkEnd w:id="16"/>
+    </w:p>
+    <w:p>
+      <w:pPr>
+        <w:pStyle w:val="Heading1"/>
+      </w:pPr>
+      <w:bookmarkStart w:id="17" w:name="_Toc322290223"/>
+      <w:r>
+        <w:lastRenderedPageBreak/>
+        <w:t>6</w:t>
+      </w:r>
+      <w:r>
+        <w:t>. THIẾT KẾ GIAO DIỆN NGƯỜI SỬ DỤNG</w:t>
+      </w:r>
+      <w:bookmarkEnd w:id="17"/>
     </w:p>
     <w:p>
       <w:pPr>
         <w:pStyle w:val="Heading2"/>
       </w:pPr>
-      <w:bookmarkStart w:id="16" w:name="_Toc322290220"/>
-      <w:r>
-        <w:t>5</w:t>
-      </w:r>
-      <w:r>
-        <w:t>.2. Thành phần 2</w:t>
-      </w:r>
-      <w:bookmarkEnd w:id="16"/>
-    </w:p>
-    <w:p>
-      <w:pPr>
-        <w:pStyle w:val="Heading2"/>
-      </w:pPr>
-      <w:bookmarkStart w:id="17" w:name="_Toc322290221"/>
-      <w:r>
-        <w:t>…</w:t>
-      </w:r>
-      <w:bookmarkEnd w:id="17"/>
-    </w:p>
-    <w:p>
-      <w:pPr>
-        <w:pStyle w:val="Heading2"/>
-      </w:pPr>
-      <w:bookmarkStart w:id="18" w:name="_Toc322290222"/>
-      <w:r>
-        <w:t>5</w:t>
-      </w:r>
-      <w:r>
-        <w:t>.n. Thành phần n</w:t>
+      <w:bookmarkStart w:id="18" w:name="_Toc322290224"/>
+      <w:r>
+        <w:t>6</w:t>
+      </w:r>
+      <w:r>
+        <w:t>.1. Mô tả tổng quan</w:t>
       </w:r>
       <w:bookmarkEnd w:id="18"/>
-    </w:p>
-    <w:p>
-      <w:pPr>
-        <w:pStyle w:val="Heading2"/>
-      </w:pPr>
-      <w:bookmarkStart w:id="19" w:name="_Toc322290223"/>
-      <w:r>
-        <w:t>6</w:t>
-      </w:r>
-      <w:r>
-        <w:t>. THIẾT KẾ GIAO DIỆN NGƯỜI SỬ DỤNG</w:t>
-      </w:r>
-      <w:bookmarkEnd w:id="19"/>
-    </w:p>
-    <w:p>
-      <w:pPr>
-        <w:pStyle w:val="Heading2"/>
-      </w:pPr>
-      <w:bookmarkStart w:id="20" w:name="_Toc322290224"/>
-      <w:r>
-        <w:t>6</w:t>
-      </w:r>
-      <w:r>
-        <w:t>.1. Mô tả tổng quan</w:t>
-      </w:r>
-      <w:bookmarkEnd w:id="20"/>
     </w:p>
     <w:p>
       <w:pPr>
@@ -7471,14 +8085,14 @@
       <w:pPr>
         <w:pStyle w:val="Heading2"/>
       </w:pPr>
-      <w:bookmarkStart w:id="21" w:name="_Toc322290225"/>
+      <w:bookmarkStart w:id="19" w:name="_Toc322290225"/>
       <w:r>
         <w:t>6</w:t>
       </w:r>
       <w:r>
         <w:t>.2. Hình ảnh giao diện</w:t>
       </w:r>
-      <w:bookmarkEnd w:id="21"/>
+      <w:bookmarkEnd w:id="19"/>
     </w:p>
     <w:p>
       <w:pPr>
@@ -7908,14 +8522,14 @@
       <w:pPr>
         <w:pStyle w:val="Heading2"/>
       </w:pPr>
-      <w:bookmarkStart w:id="22" w:name="_Toc322290226"/>
+      <w:bookmarkStart w:id="20" w:name="_Toc322290226"/>
       <w:r>
         <w:t>6</w:t>
       </w:r>
       <w:r>
         <w:t>.3. Các đối tượng giao diện và hoạt động đi kèm</w:t>
       </w:r>
-      <w:bookmarkEnd w:id="22"/>
+      <w:bookmarkEnd w:id="20"/>
     </w:p>
     <w:p>
       <w:pPr>
@@ -7933,39 +8547,16 @@
     </w:p>
     <w:p>
       <w:pPr>
-        <w:pStyle w:val="Heading1"/>
-      </w:pPr>
-      <w:bookmarkStart w:id="23" w:name="_Toc322290227"/>
-      <w:r>
-        <w:lastRenderedPageBreak/>
-        <w:t>7</w:t>
-      </w:r>
-      <w:r>
-        <w:t xml:space="preserve">. </w:t>
-      </w:r>
-      <w:r>
-        <w:t>PHỤ LỤC</w:t>
-      </w:r>
-      <w:bookmarkEnd w:id="23"/>
-    </w:p>
-    <w:p>
-      <w:pPr>
         <w:jc w:val="both"/>
         <w:rPr>
           <w:sz w:val="24"/>
         </w:rPr>
       </w:pPr>
-      <w:r>
-        <w:rPr>
-          <w:sz w:val="24"/>
-        </w:rPr>
-        <w:t>[Optional]</w:t>
-      </w:r>
     </w:p>
     <w:sectPr>
-      <w:headerReference w:type="default" r:id="rId7"/>
-      <w:footerReference w:type="default" r:id="rId8"/>
-      <w:footerReference w:type="first" r:id="rId9"/>
+      <w:headerReference w:type="default" r:id="rId8"/>
+      <w:footerReference w:type="default" r:id="rId9"/>
+      <w:footerReference w:type="first" r:id="rId10"/>
       <w:pgSz w:w="12240" w:h="15840" w:code="1"/>
       <w:pgMar w:top="1134" w:right="1134" w:bottom="1134" w:left="1134" w:header="720" w:footer="0" w:gutter="0"/>
       <w:cols w:space="720"/>
@@ -8043,7 +8634,7 @@
         <w:rFonts w:ascii="Cambria" w:hAnsi="Cambria"/>
         <w:noProof/>
       </w:rPr>
-      <w:t>2</w:t>
+      <w:t>10</w:t>
     </w:r>
     <w:r>
       <w:fldChar w:fldCharType="end"/>
@@ -8175,6 +8766,708 @@
     </w:r>
   </w:p>
 </w:hdr>
+</file>
+
+<file path=word/numbering.xml><?xml version="1.0" encoding="utf-8"?>
+<w:numbering xmlns:wpc="http://schemas.microsoft.com/office/word/2010/wordprocessingCanvas" xmlns:cx="http://schemas.microsoft.com/office/drawing/2014/chartex" xmlns:cx1="http://schemas.microsoft.com/office/drawing/2015/9/8/chartex" xmlns:cx2="http://schemas.microsoft.com/office/drawing/2015/10/21/chartex" xmlns:mc="http://schemas.openxmlformats.org/markup-compatibility/2006" xmlns:o="urn:schemas-microsoft-com:office:office" xmlns:r="http://schemas.openxmlformats.org/officeDocument/2006/relationships" xmlns:m="http://schemas.openxmlformats.org/officeDocument/2006/math" xmlns:v="urn:schemas-microsoft-com:vml" xmlns:wp14="http://schemas.microsoft.com/office/word/2010/wordprocessingDrawing" xmlns:wp="http://schemas.openxmlformats.org/drawingml/2006/wordprocessingDrawing" xmlns:w10="urn:schemas-microsoft-com:office:word" xmlns:w="http://schemas.openxmlformats.org/wordprocessingml/2006/main" xmlns:w14="http://schemas.microsoft.com/office/word/2010/wordml" xmlns:w15="http://schemas.microsoft.com/office/word/2012/wordml" xmlns:w16se="http://schemas.microsoft.com/office/word/2015/wordml/symex" xmlns:wpg="http://schemas.microsoft.com/office/word/2010/wordprocessingGroup" xmlns:wpi="http://schemas.microsoft.com/office/word/2010/wordprocessingInk" xmlns:wne="http://schemas.microsoft.com/office/word/2006/wordml" xmlns:wps="http://schemas.microsoft.com/office/word/2010/wordprocessingShape" mc:Ignorable="w14 w15 w16se wp14">
+  <w:abstractNum w:abstractNumId="0" w15:restartNumberingAfterBreak="0">
+    <w:nsid w:val="02AC2DB0"/>
+    <w:multiLevelType w:val="hybridMultilevel"/>
+    <w:tmpl w:val="891EDA90"/>
+    <w:lvl w:ilvl="0" w:tplc="9A426B7E">
+      <w:start w:val="1"/>
+      <w:numFmt w:val="bullet"/>
+      <w:lvlText w:val=""/>
+      <w:lvlJc w:val="left"/>
+      <w:pPr>
+        <w:ind w:left="1080" w:hanging="360"/>
+      </w:pPr>
+      <w:rPr>
+        <w:rFonts w:ascii="Symbol" w:hAnsi="Symbol" w:hint="default"/>
+        <w:color w:val="auto"/>
+      </w:rPr>
+    </w:lvl>
+    <w:lvl w:ilvl="1" w:tplc="04090003" w:tentative="1">
+      <w:start w:val="1"/>
+      <w:numFmt w:val="bullet"/>
+      <w:lvlText w:val="o"/>
+      <w:lvlJc w:val="left"/>
+      <w:pPr>
+        <w:ind w:left="1800" w:hanging="360"/>
+      </w:pPr>
+      <w:rPr>
+        <w:rFonts w:ascii="Courier New" w:hAnsi="Courier New" w:cs="Courier New" w:hint="default"/>
+      </w:rPr>
+    </w:lvl>
+    <w:lvl w:ilvl="2" w:tplc="04090005" w:tentative="1">
+      <w:start w:val="1"/>
+      <w:numFmt w:val="bullet"/>
+      <w:lvlText w:val=""/>
+      <w:lvlJc w:val="left"/>
+      <w:pPr>
+        <w:ind w:left="2520" w:hanging="360"/>
+      </w:pPr>
+      <w:rPr>
+        <w:rFonts w:ascii="Wingdings" w:hAnsi="Wingdings" w:hint="default"/>
+      </w:rPr>
+    </w:lvl>
+    <w:lvl w:ilvl="3" w:tplc="04090001" w:tentative="1">
+      <w:start w:val="1"/>
+      <w:numFmt w:val="bullet"/>
+      <w:lvlText w:val=""/>
+      <w:lvlJc w:val="left"/>
+      <w:pPr>
+        <w:ind w:left="3240" w:hanging="360"/>
+      </w:pPr>
+      <w:rPr>
+        <w:rFonts w:ascii="Symbol" w:hAnsi="Symbol" w:hint="default"/>
+      </w:rPr>
+    </w:lvl>
+    <w:lvl w:ilvl="4" w:tplc="04090003" w:tentative="1">
+      <w:start w:val="1"/>
+      <w:numFmt w:val="bullet"/>
+      <w:lvlText w:val="o"/>
+      <w:lvlJc w:val="left"/>
+      <w:pPr>
+        <w:ind w:left="3960" w:hanging="360"/>
+      </w:pPr>
+      <w:rPr>
+        <w:rFonts w:ascii="Courier New" w:hAnsi="Courier New" w:cs="Courier New" w:hint="default"/>
+      </w:rPr>
+    </w:lvl>
+    <w:lvl w:ilvl="5" w:tplc="04090005" w:tentative="1">
+      <w:start w:val="1"/>
+      <w:numFmt w:val="bullet"/>
+      <w:lvlText w:val=""/>
+      <w:lvlJc w:val="left"/>
+      <w:pPr>
+        <w:ind w:left="4680" w:hanging="360"/>
+      </w:pPr>
+      <w:rPr>
+        <w:rFonts w:ascii="Wingdings" w:hAnsi="Wingdings" w:hint="default"/>
+      </w:rPr>
+    </w:lvl>
+    <w:lvl w:ilvl="6" w:tplc="04090001" w:tentative="1">
+      <w:start w:val="1"/>
+      <w:numFmt w:val="bullet"/>
+      <w:lvlText w:val=""/>
+      <w:lvlJc w:val="left"/>
+      <w:pPr>
+        <w:ind w:left="5400" w:hanging="360"/>
+      </w:pPr>
+      <w:rPr>
+        <w:rFonts w:ascii="Symbol" w:hAnsi="Symbol" w:hint="default"/>
+      </w:rPr>
+    </w:lvl>
+    <w:lvl w:ilvl="7" w:tplc="04090003" w:tentative="1">
+      <w:start w:val="1"/>
+      <w:numFmt w:val="bullet"/>
+      <w:lvlText w:val="o"/>
+      <w:lvlJc w:val="left"/>
+      <w:pPr>
+        <w:ind w:left="6120" w:hanging="360"/>
+      </w:pPr>
+      <w:rPr>
+        <w:rFonts w:ascii="Courier New" w:hAnsi="Courier New" w:cs="Courier New" w:hint="default"/>
+      </w:rPr>
+    </w:lvl>
+    <w:lvl w:ilvl="8" w:tplc="04090005" w:tentative="1">
+      <w:start w:val="1"/>
+      <w:numFmt w:val="bullet"/>
+      <w:lvlText w:val=""/>
+      <w:lvlJc w:val="left"/>
+      <w:pPr>
+        <w:ind w:left="6840" w:hanging="360"/>
+      </w:pPr>
+      <w:rPr>
+        <w:rFonts w:ascii="Wingdings" w:hAnsi="Wingdings" w:hint="default"/>
+      </w:rPr>
+    </w:lvl>
+  </w:abstractNum>
+  <w:abstractNum w:abstractNumId="1" w15:restartNumberingAfterBreak="0">
+    <w:nsid w:val="1BEC6268"/>
+    <w:multiLevelType w:val="hybridMultilevel"/>
+    <w:tmpl w:val="0BBA186C"/>
+    <w:lvl w:ilvl="0" w:tplc="49769D34">
+      <w:start w:val="1"/>
+      <w:numFmt w:val="bullet"/>
+      <w:lvlText w:val=""/>
+      <w:lvlJc w:val="left"/>
+      <w:pPr>
+        <w:ind w:left="1353" w:hanging="360"/>
+      </w:pPr>
+      <w:rPr>
+        <w:rFonts w:ascii="Symbol" w:hAnsi="Symbol" w:hint="default"/>
+      </w:rPr>
+    </w:lvl>
+    <w:lvl w:ilvl="1" w:tplc="04090003" w:tentative="1">
+      <w:start w:val="1"/>
+      <w:numFmt w:val="bullet"/>
+      <w:lvlText w:val="o"/>
+      <w:lvlJc w:val="left"/>
+      <w:pPr>
+        <w:ind w:left="2073" w:hanging="360"/>
+      </w:pPr>
+      <w:rPr>
+        <w:rFonts w:ascii="Courier New" w:hAnsi="Courier New" w:cs="Courier New" w:hint="default"/>
+      </w:rPr>
+    </w:lvl>
+    <w:lvl w:ilvl="2" w:tplc="04090005" w:tentative="1">
+      <w:start w:val="1"/>
+      <w:numFmt w:val="bullet"/>
+      <w:lvlText w:val=""/>
+      <w:lvlJc w:val="left"/>
+      <w:pPr>
+        <w:ind w:left="2793" w:hanging="360"/>
+      </w:pPr>
+      <w:rPr>
+        <w:rFonts w:ascii="Wingdings" w:hAnsi="Wingdings" w:hint="default"/>
+      </w:rPr>
+    </w:lvl>
+    <w:lvl w:ilvl="3" w:tplc="04090001" w:tentative="1">
+      <w:start w:val="1"/>
+      <w:numFmt w:val="bullet"/>
+      <w:lvlText w:val=""/>
+      <w:lvlJc w:val="left"/>
+      <w:pPr>
+        <w:ind w:left="3513" w:hanging="360"/>
+      </w:pPr>
+      <w:rPr>
+        <w:rFonts w:ascii="Symbol" w:hAnsi="Symbol" w:hint="default"/>
+      </w:rPr>
+    </w:lvl>
+    <w:lvl w:ilvl="4" w:tplc="04090003" w:tentative="1">
+      <w:start w:val="1"/>
+      <w:numFmt w:val="bullet"/>
+      <w:lvlText w:val="o"/>
+      <w:lvlJc w:val="left"/>
+      <w:pPr>
+        <w:ind w:left="4233" w:hanging="360"/>
+      </w:pPr>
+      <w:rPr>
+        <w:rFonts w:ascii="Courier New" w:hAnsi="Courier New" w:cs="Courier New" w:hint="default"/>
+      </w:rPr>
+    </w:lvl>
+    <w:lvl w:ilvl="5" w:tplc="04090005" w:tentative="1">
+      <w:start w:val="1"/>
+      <w:numFmt w:val="bullet"/>
+      <w:lvlText w:val=""/>
+      <w:lvlJc w:val="left"/>
+      <w:pPr>
+        <w:ind w:left="4953" w:hanging="360"/>
+      </w:pPr>
+      <w:rPr>
+        <w:rFonts w:ascii="Wingdings" w:hAnsi="Wingdings" w:hint="default"/>
+      </w:rPr>
+    </w:lvl>
+    <w:lvl w:ilvl="6" w:tplc="04090001" w:tentative="1">
+      <w:start w:val="1"/>
+      <w:numFmt w:val="bullet"/>
+      <w:lvlText w:val=""/>
+      <w:lvlJc w:val="left"/>
+      <w:pPr>
+        <w:ind w:left="5673" w:hanging="360"/>
+      </w:pPr>
+      <w:rPr>
+        <w:rFonts w:ascii="Symbol" w:hAnsi="Symbol" w:hint="default"/>
+      </w:rPr>
+    </w:lvl>
+    <w:lvl w:ilvl="7" w:tplc="04090003" w:tentative="1">
+      <w:start w:val="1"/>
+      <w:numFmt w:val="bullet"/>
+      <w:lvlText w:val="o"/>
+      <w:lvlJc w:val="left"/>
+      <w:pPr>
+        <w:ind w:left="6393" w:hanging="360"/>
+      </w:pPr>
+      <w:rPr>
+        <w:rFonts w:ascii="Courier New" w:hAnsi="Courier New" w:cs="Courier New" w:hint="default"/>
+      </w:rPr>
+    </w:lvl>
+    <w:lvl w:ilvl="8" w:tplc="04090005" w:tentative="1">
+      <w:start w:val="1"/>
+      <w:numFmt w:val="bullet"/>
+      <w:lvlText w:val=""/>
+      <w:lvlJc w:val="left"/>
+      <w:pPr>
+        <w:ind w:left="7113" w:hanging="360"/>
+      </w:pPr>
+      <w:rPr>
+        <w:rFonts w:ascii="Wingdings" w:hAnsi="Wingdings" w:hint="default"/>
+      </w:rPr>
+    </w:lvl>
+  </w:abstractNum>
+  <w:abstractNum w:abstractNumId="2" w15:restartNumberingAfterBreak="0">
+    <w:nsid w:val="387A4E60"/>
+    <w:multiLevelType w:val="hybridMultilevel"/>
+    <w:tmpl w:val="172A172A"/>
+    <w:lvl w:ilvl="0" w:tplc="04090001">
+      <w:start w:val="1"/>
+      <w:numFmt w:val="bullet"/>
+      <w:lvlText w:val=""/>
+      <w:lvlJc w:val="left"/>
+      <w:pPr>
+        <w:ind w:left="1080" w:hanging="360"/>
+      </w:pPr>
+      <w:rPr>
+        <w:rFonts w:ascii="Symbol" w:hAnsi="Symbol" w:hint="default"/>
+      </w:rPr>
+    </w:lvl>
+    <w:lvl w:ilvl="1" w:tplc="04090003" w:tentative="1">
+      <w:start w:val="1"/>
+      <w:numFmt w:val="bullet"/>
+      <w:lvlText w:val="o"/>
+      <w:lvlJc w:val="left"/>
+      <w:pPr>
+        <w:ind w:left="1800" w:hanging="360"/>
+      </w:pPr>
+      <w:rPr>
+        <w:rFonts w:ascii="Courier New" w:hAnsi="Courier New" w:cs="Courier New" w:hint="default"/>
+      </w:rPr>
+    </w:lvl>
+    <w:lvl w:ilvl="2" w:tplc="04090005" w:tentative="1">
+      <w:start w:val="1"/>
+      <w:numFmt w:val="bullet"/>
+      <w:lvlText w:val=""/>
+      <w:lvlJc w:val="left"/>
+      <w:pPr>
+        <w:ind w:left="2520" w:hanging="360"/>
+      </w:pPr>
+      <w:rPr>
+        <w:rFonts w:ascii="Wingdings" w:hAnsi="Wingdings" w:hint="default"/>
+      </w:rPr>
+    </w:lvl>
+    <w:lvl w:ilvl="3" w:tplc="04090001" w:tentative="1">
+      <w:start w:val="1"/>
+      <w:numFmt w:val="bullet"/>
+      <w:lvlText w:val=""/>
+      <w:lvlJc w:val="left"/>
+      <w:pPr>
+        <w:ind w:left="3240" w:hanging="360"/>
+      </w:pPr>
+      <w:rPr>
+        <w:rFonts w:ascii="Symbol" w:hAnsi="Symbol" w:hint="default"/>
+      </w:rPr>
+    </w:lvl>
+    <w:lvl w:ilvl="4" w:tplc="04090003" w:tentative="1">
+      <w:start w:val="1"/>
+      <w:numFmt w:val="bullet"/>
+      <w:lvlText w:val="o"/>
+      <w:lvlJc w:val="left"/>
+      <w:pPr>
+        <w:ind w:left="3960" w:hanging="360"/>
+      </w:pPr>
+      <w:rPr>
+        <w:rFonts w:ascii="Courier New" w:hAnsi="Courier New" w:cs="Courier New" w:hint="default"/>
+      </w:rPr>
+    </w:lvl>
+    <w:lvl w:ilvl="5" w:tplc="04090005" w:tentative="1">
+      <w:start w:val="1"/>
+      <w:numFmt w:val="bullet"/>
+      <w:lvlText w:val=""/>
+      <w:lvlJc w:val="left"/>
+      <w:pPr>
+        <w:ind w:left="4680" w:hanging="360"/>
+      </w:pPr>
+      <w:rPr>
+        <w:rFonts w:ascii="Wingdings" w:hAnsi="Wingdings" w:hint="default"/>
+      </w:rPr>
+    </w:lvl>
+    <w:lvl w:ilvl="6" w:tplc="04090001" w:tentative="1">
+      <w:start w:val="1"/>
+      <w:numFmt w:val="bullet"/>
+      <w:lvlText w:val=""/>
+      <w:lvlJc w:val="left"/>
+      <w:pPr>
+        <w:ind w:left="5400" w:hanging="360"/>
+      </w:pPr>
+      <w:rPr>
+        <w:rFonts w:ascii="Symbol" w:hAnsi="Symbol" w:hint="default"/>
+      </w:rPr>
+    </w:lvl>
+    <w:lvl w:ilvl="7" w:tplc="04090003" w:tentative="1">
+      <w:start w:val="1"/>
+      <w:numFmt w:val="bullet"/>
+      <w:lvlText w:val="o"/>
+      <w:lvlJc w:val="left"/>
+      <w:pPr>
+        <w:ind w:left="6120" w:hanging="360"/>
+      </w:pPr>
+      <w:rPr>
+        <w:rFonts w:ascii="Courier New" w:hAnsi="Courier New" w:cs="Courier New" w:hint="default"/>
+      </w:rPr>
+    </w:lvl>
+    <w:lvl w:ilvl="8" w:tplc="04090005" w:tentative="1">
+      <w:start w:val="1"/>
+      <w:numFmt w:val="bullet"/>
+      <w:lvlText w:val=""/>
+      <w:lvlJc w:val="left"/>
+      <w:pPr>
+        <w:ind w:left="6840" w:hanging="360"/>
+      </w:pPr>
+      <w:rPr>
+        <w:rFonts w:ascii="Wingdings" w:hAnsi="Wingdings" w:hint="default"/>
+      </w:rPr>
+    </w:lvl>
+  </w:abstractNum>
+  <w:abstractNum w:abstractNumId="3" w15:restartNumberingAfterBreak="0">
+    <w:nsid w:val="542566F6"/>
+    <w:multiLevelType w:val="hybridMultilevel"/>
+    <w:tmpl w:val="9B2C6F12"/>
+    <w:lvl w:ilvl="0" w:tplc="04090001">
+      <w:start w:val="1"/>
+      <w:numFmt w:val="bullet"/>
+      <w:lvlText w:val=""/>
+      <w:lvlJc w:val="left"/>
+      <w:pPr>
+        <w:ind w:left="1080" w:hanging="360"/>
+      </w:pPr>
+      <w:rPr>
+        <w:rFonts w:ascii="Symbol" w:hAnsi="Symbol" w:hint="default"/>
+      </w:rPr>
+    </w:lvl>
+    <w:lvl w:ilvl="1" w:tplc="FFFFFFFF">
+      <w:start w:val="1"/>
+      <w:numFmt w:val="bullet"/>
+      <w:lvlText w:val="o"/>
+      <w:lvlJc w:val="left"/>
+      <w:pPr>
+        <w:ind w:left="1800" w:hanging="360"/>
+      </w:pPr>
+      <w:rPr>
+        <w:rFonts w:ascii="Courier New" w:hAnsi="Courier New" w:cs="Courier New" w:hint="default"/>
+      </w:rPr>
+    </w:lvl>
+    <w:lvl w:ilvl="2" w:tplc="FFFFFFFF" w:tentative="1">
+      <w:start w:val="1"/>
+      <w:numFmt w:val="bullet"/>
+      <w:lvlText w:val=""/>
+      <w:lvlJc w:val="left"/>
+      <w:pPr>
+        <w:ind w:left="2520" w:hanging="360"/>
+      </w:pPr>
+      <w:rPr>
+        <w:rFonts w:ascii="Wingdings" w:hAnsi="Wingdings" w:hint="default"/>
+      </w:rPr>
+    </w:lvl>
+    <w:lvl w:ilvl="3" w:tplc="FFFFFFFF" w:tentative="1">
+      <w:start w:val="1"/>
+      <w:numFmt w:val="bullet"/>
+      <w:lvlText w:val=""/>
+      <w:lvlJc w:val="left"/>
+      <w:pPr>
+        <w:ind w:left="3240" w:hanging="360"/>
+      </w:pPr>
+      <w:rPr>
+        <w:rFonts w:ascii="Symbol" w:hAnsi="Symbol" w:hint="default"/>
+      </w:rPr>
+    </w:lvl>
+    <w:lvl w:ilvl="4" w:tplc="FFFFFFFF" w:tentative="1">
+      <w:start w:val="1"/>
+      <w:numFmt w:val="bullet"/>
+      <w:lvlText w:val="o"/>
+      <w:lvlJc w:val="left"/>
+      <w:pPr>
+        <w:ind w:left="3960" w:hanging="360"/>
+      </w:pPr>
+      <w:rPr>
+        <w:rFonts w:ascii="Courier New" w:hAnsi="Courier New" w:cs="Courier New" w:hint="default"/>
+      </w:rPr>
+    </w:lvl>
+    <w:lvl w:ilvl="5" w:tplc="FFFFFFFF" w:tentative="1">
+      <w:start w:val="1"/>
+      <w:numFmt w:val="bullet"/>
+      <w:lvlText w:val=""/>
+      <w:lvlJc w:val="left"/>
+      <w:pPr>
+        <w:ind w:left="4680" w:hanging="360"/>
+      </w:pPr>
+      <w:rPr>
+        <w:rFonts w:ascii="Wingdings" w:hAnsi="Wingdings" w:hint="default"/>
+      </w:rPr>
+    </w:lvl>
+    <w:lvl w:ilvl="6" w:tplc="FFFFFFFF" w:tentative="1">
+      <w:start w:val="1"/>
+      <w:numFmt w:val="bullet"/>
+      <w:lvlText w:val=""/>
+      <w:lvlJc w:val="left"/>
+      <w:pPr>
+        <w:ind w:left="5400" w:hanging="360"/>
+      </w:pPr>
+      <w:rPr>
+        <w:rFonts w:ascii="Symbol" w:hAnsi="Symbol" w:hint="default"/>
+      </w:rPr>
+    </w:lvl>
+    <w:lvl w:ilvl="7" w:tplc="FFFFFFFF" w:tentative="1">
+      <w:start w:val="1"/>
+      <w:numFmt w:val="bullet"/>
+      <w:lvlText w:val="o"/>
+      <w:lvlJc w:val="left"/>
+      <w:pPr>
+        <w:ind w:left="6120" w:hanging="360"/>
+      </w:pPr>
+      <w:rPr>
+        <w:rFonts w:ascii="Courier New" w:hAnsi="Courier New" w:cs="Courier New" w:hint="default"/>
+      </w:rPr>
+    </w:lvl>
+    <w:lvl w:ilvl="8" w:tplc="FFFFFFFF" w:tentative="1">
+      <w:start w:val="1"/>
+      <w:numFmt w:val="bullet"/>
+      <w:lvlText w:val=""/>
+      <w:lvlJc w:val="left"/>
+      <w:pPr>
+        <w:ind w:left="6840" w:hanging="360"/>
+      </w:pPr>
+      <w:rPr>
+        <w:rFonts w:ascii="Wingdings" w:hAnsi="Wingdings" w:hint="default"/>
+      </w:rPr>
+    </w:lvl>
+  </w:abstractNum>
+  <w:abstractNum w:abstractNumId="4" w15:restartNumberingAfterBreak="0">
+    <w:nsid w:val="569264C4"/>
+    <w:multiLevelType w:val="hybridMultilevel"/>
+    <w:tmpl w:val="0C0C7018"/>
+    <w:lvl w:ilvl="0" w:tplc="41B647B2">
+      <w:start w:val="1"/>
+      <w:numFmt w:val="bullet"/>
+      <w:lvlText w:val="-"/>
+      <w:lvlJc w:val="left"/>
+      <w:pPr>
+        <w:ind w:left="1440" w:hanging="360"/>
+      </w:pPr>
+      <w:rPr>
+        <w:rFonts w:ascii="Times New Roman" w:eastAsia="Times New Roman" w:hAnsi="Times New Roman" w:cs="Times New Roman" w:hint="default"/>
+      </w:rPr>
+    </w:lvl>
+    <w:lvl w:ilvl="1" w:tplc="FFFFFFFF">
+      <w:start w:val="1"/>
+      <w:numFmt w:val="bullet"/>
+      <w:lvlText w:val="o"/>
+      <w:lvlJc w:val="left"/>
+      <w:pPr>
+        <w:ind w:left="2160" w:hanging="360"/>
+      </w:pPr>
+      <w:rPr>
+        <w:rFonts w:ascii="Courier New" w:hAnsi="Courier New" w:cs="Courier New" w:hint="default"/>
+      </w:rPr>
+    </w:lvl>
+    <w:lvl w:ilvl="2" w:tplc="FFFFFFFF" w:tentative="1">
+      <w:start w:val="1"/>
+      <w:numFmt w:val="bullet"/>
+      <w:lvlText w:val=""/>
+      <w:lvlJc w:val="left"/>
+      <w:pPr>
+        <w:ind w:left="2880" w:hanging="360"/>
+      </w:pPr>
+      <w:rPr>
+        <w:rFonts w:ascii="Wingdings" w:hAnsi="Wingdings" w:hint="default"/>
+      </w:rPr>
+    </w:lvl>
+    <w:lvl w:ilvl="3" w:tplc="FFFFFFFF" w:tentative="1">
+      <w:start w:val="1"/>
+      <w:numFmt w:val="bullet"/>
+      <w:lvlText w:val=""/>
+      <w:lvlJc w:val="left"/>
+      <w:pPr>
+        <w:ind w:left="3600" w:hanging="360"/>
+      </w:pPr>
+      <w:rPr>
+        <w:rFonts w:ascii="Symbol" w:hAnsi="Symbol" w:hint="default"/>
+      </w:rPr>
+    </w:lvl>
+    <w:lvl w:ilvl="4" w:tplc="FFFFFFFF" w:tentative="1">
+      <w:start w:val="1"/>
+      <w:numFmt w:val="bullet"/>
+      <w:lvlText w:val="o"/>
+      <w:lvlJc w:val="left"/>
+      <w:pPr>
+        <w:ind w:left="4320" w:hanging="360"/>
+      </w:pPr>
+      <w:rPr>
+        <w:rFonts w:ascii="Courier New" w:hAnsi="Courier New" w:cs="Courier New" w:hint="default"/>
+      </w:rPr>
+    </w:lvl>
+    <w:lvl w:ilvl="5" w:tplc="FFFFFFFF" w:tentative="1">
+      <w:start w:val="1"/>
+      <w:numFmt w:val="bullet"/>
+      <w:lvlText w:val=""/>
+      <w:lvlJc w:val="left"/>
+      <w:pPr>
+        <w:ind w:left="5040" w:hanging="360"/>
+      </w:pPr>
+      <w:rPr>
+        <w:rFonts w:ascii="Wingdings" w:hAnsi="Wingdings" w:hint="default"/>
+      </w:rPr>
+    </w:lvl>
+    <w:lvl w:ilvl="6" w:tplc="FFFFFFFF" w:tentative="1">
+      <w:start w:val="1"/>
+      <w:numFmt w:val="bullet"/>
+      <w:lvlText w:val=""/>
+      <w:lvlJc w:val="left"/>
+      <w:pPr>
+        <w:ind w:left="5760" w:hanging="360"/>
+      </w:pPr>
+      <w:rPr>
+        <w:rFonts w:ascii="Symbol" w:hAnsi="Symbol" w:hint="default"/>
+      </w:rPr>
+    </w:lvl>
+    <w:lvl w:ilvl="7" w:tplc="FFFFFFFF" w:tentative="1">
+      <w:start w:val="1"/>
+      <w:numFmt w:val="bullet"/>
+      <w:lvlText w:val="o"/>
+      <w:lvlJc w:val="left"/>
+      <w:pPr>
+        <w:ind w:left="6480" w:hanging="360"/>
+      </w:pPr>
+      <w:rPr>
+        <w:rFonts w:ascii="Courier New" w:hAnsi="Courier New" w:cs="Courier New" w:hint="default"/>
+      </w:rPr>
+    </w:lvl>
+    <w:lvl w:ilvl="8" w:tplc="FFFFFFFF" w:tentative="1">
+      <w:start w:val="1"/>
+      <w:numFmt w:val="bullet"/>
+      <w:lvlText w:val=""/>
+      <w:lvlJc w:val="left"/>
+      <w:pPr>
+        <w:ind w:left="7200" w:hanging="360"/>
+      </w:pPr>
+      <w:rPr>
+        <w:rFonts w:ascii="Wingdings" w:hAnsi="Wingdings" w:hint="default"/>
+      </w:rPr>
+    </w:lvl>
+  </w:abstractNum>
+  <w:abstractNum w:abstractNumId="5" w15:restartNumberingAfterBreak="0">
+    <w:nsid w:val="60E04394"/>
+    <w:multiLevelType w:val="hybridMultilevel"/>
+    <w:tmpl w:val="9EEA2174"/>
+    <w:lvl w:ilvl="0" w:tplc="04090001">
+      <w:start w:val="1"/>
+      <w:numFmt w:val="bullet"/>
+      <w:lvlText w:val=""/>
+      <w:lvlJc w:val="left"/>
+      <w:pPr>
+        <w:ind w:left="720" w:hanging="360"/>
+      </w:pPr>
+      <w:rPr>
+        <w:rFonts w:ascii="Symbol" w:hAnsi="Symbol" w:hint="default"/>
+      </w:rPr>
+    </w:lvl>
+    <w:lvl w:ilvl="1" w:tplc="04090003" w:tentative="1">
+      <w:start w:val="1"/>
+      <w:numFmt w:val="bullet"/>
+      <w:lvlText w:val="o"/>
+      <w:lvlJc w:val="left"/>
+      <w:pPr>
+        <w:ind w:left="1440" w:hanging="360"/>
+      </w:pPr>
+      <w:rPr>
+        <w:rFonts w:ascii="Courier New" w:hAnsi="Courier New" w:cs="Courier New" w:hint="default"/>
+      </w:rPr>
+    </w:lvl>
+    <w:lvl w:ilvl="2" w:tplc="04090005" w:tentative="1">
+      <w:start w:val="1"/>
+      <w:numFmt w:val="bullet"/>
+      <w:lvlText w:val=""/>
+      <w:lvlJc w:val="left"/>
+      <w:pPr>
+        <w:ind w:left="2160" w:hanging="360"/>
+      </w:pPr>
+      <w:rPr>
+        <w:rFonts w:ascii="Wingdings" w:hAnsi="Wingdings" w:hint="default"/>
+      </w:rPr>
+    </w:lvl>
+    <w:lvl w:ilvl="3" w:tplc="04090001" w:tentative="1">
+      <w:start w:val="1"/>
+      <w:numFmt w:val="bullet"/>
+      <w:lvlText w:val=""/>
+      <w:lvlJc w:val="left"/>
+      <w:pPr>
+        <w:ind w:left="2880" w:hanging="360"/>
+      </w:pPr>
+      <w:rPr>
+        <w:rFonts w:ascii="Symbol" w:hAnsi="Symbol" w:hint="default"/>
+      </w:rPr>
+    </w:lvl>
+    <w:lvl w:ilvl="4" w:tplc="04090003" w:tentative="1">
+      <w:start w:val="1"/>
+      <w:numFmt w:val="bullet"/>
+      <w:lvlText w:val="o"/>
+      <w:lvlJc w:val="left"/>
+      <w:pPr>
+        <w:ind w:left="3600" w:hanging="360"/>
+      </w:pPr>
+      <w:rPr>
+        <w:rFonts w:ascii="Courier New" w:hAnsi="Courier New" w:cs="Courier New" w:hint="default"/>
+      </w:rPr>
+    </w:lvl>
+    <w:lvl w:ilvl="5" w:tplc="04090005" w:tentative="1">
+      <w:start w:val="1"/>
+      <w:numFmt w:val="bullet"/>
+      <w:lvlText w:val=""/>
+      <w:lvlJc w:val="left"/>
+      <w:pPr>
+        <w:ind w:left="4320" w:hanging="360"/>
+      </w:pPr>
+      <w:rPr>
+        <w:rFonts w:ascii="Wingdings" w:hAnsi="Wingdings" w:hint="default"/>
+      </w:rPr>
+    </w:lvl>
+    <w:lvl w:ilvl="6" w:tplc="04090001" w:tentative="1">
+      <w:start w:val="1"/>
+      <w:numFmt w:val="bullet"/>
+      <w:lvlText w:val=""/>
+      <w:lvlJc w:val="left"/>
+      <w:pPr>
+        <w:ind w:left="5040" w:hanging="360"/>
+      </w:pPr>
+      <w:rPr>
+        <w:rFonts w:ascii="Symbol" w:hAnsi="Symbol" w:hint="default"/>
+      </w:rPr>
+    </w:lvl>
+    <w:lvl w:ilvl="7" w:tplc="04090003" w:tentative="1">
+      <w:start w:val="1"/>
+      <w:numFmt w:val="bullet"/>
+      <w:lvlText w:val="o"/>
+      <w:lvlJc w:val="left"/>
+      <w:pPr>
+        <w:ind w:left="5760" w:hanging="360"/>
+      </w:pPr>
+      <w:rPr>
+        <w:rFonts w:ascii="Courier New" w:hAnsi="Courier New" w:cs="Courier New" w:hint="default"/>
+      </w:rPr>
+    </w:lvl>
+    <w:lvl w:ilvl="8" w:tplc="04090005" w:tentative="1">
+      <w:start w:val="1"/>
+      <w:numFmt w:val="bullet"/>
+      <w:lvlText w:val=""/>
+      <w:lvlJc w:val="left"/>
+      <w:pPr>
+        <w:ind w:left="6480" w:hanging="360"/>
+      </w:pPr>
+      <w:rPr>
+        <w:rFonts w:ascii="Wingdings" w:hAnsi="Wingdings" w:hint="default"/>
+      </w:rPr>
+    </w:lvl>
+  </w:abstractNum>
+  <w:num w:numId="1">
+    <w:abstractNumId w:val="3"/>
+  </w:num>
+  <w:num w:numId="2">
+    <w:abstractNumId w:val="5"/>
+  </w:num>
+  <w:num w:numId="3">
+    <w:abstractNumId w:val="2"/>
+  </w:num>
+  <w:num w:numId="4">
+    <w:abstractNumId w:val="4"/>
+  </w:num>
+  <w:num w:numId="5">
+    <w:abstractNumId w:val="0"/>
+  </w:num>
+  <w:num w:numId="6">
+    <w:abstractNumId w:val="1"/>
+  </w:num>
+</w:numbering>
 </file>
 
 <file path=word/styles.xml><?xml version="1.0" encoding="utf-8"?>
@@ -8283,7 +9576,7 @@
     <w:lsdException w:name="E-mail Signature" w:semiHidden="1" w:unhideWhenUsed="1"/>
     <w:lsdException w:name="HTML Top of Form" w:semiHidden="1" w:unhideWhenUsed="1"/>
     <w:lsdException w:name="HTML Bottom of Form" w:semiHidden="1" w:unhideWhenUsed="1"/>
-    <w:lsdException w:name="Normal (Web)" w:semiHidden="1" w:unhideWhenUsed="1"/>
+    <w:lsdException w:name="Normal (Web)" w:semiHidden="1" w:uiPriority="0" w:unhideWhenUsed="1"/>
     <w:lsdException w:name="HTML Acronym" w:semiHidden="1" w:unhideWhenUsed="1"/>
     <w:lsdException w:name="HTML Address" w:semiHidden="1" w:unhideWhenUsed="1"/>
     <w:lsdException w:name="HTML Cite" w:semiHidden="1" w:unhideWhenUsed="1"/>
@@ -8586,7 +9879,7 @@
     <w:autoRedefine/>
     <w:uiPriority w:val="9"/>
     <w:qFormat/>
-    <w:rsid w:val="00163D17"/>
+    <w:rsid w:val="00BB5139"/>
     <w:pPr>
       <w:keepNext/>
       <w:pageBreakBefore/>
@@ -8816,7 +10109,7 @@
     <w:name w:val="Heading 1 Char"/>
     <w:link w:val="Heading1"/>
     <w:uiPriority w:val="9"/>
-    <w:rsid w:val="00163D17"/>
+    <w:rsid w:val="00BB5139"/>
     <w:rPr>
       <w:rFonts w:ascii="Times New Roman" w:eastAsia="MS Gothic" w:hAnsi="Times New Roman"/>
       <w:b/>
@@ -8824,6 +10117,7 @@
       <w:kern w:val="32"/>
       <w:sz w:val="24"/>
       <w:szCs w:val="32"/>
+      <w:lang w:eastAsia="ja-JP"/>
     </w:rPr>
   </w:style>
   <w:style w:type="paragraph" w:styleId="TOCHeading">
@@ -9085,6 +10379,53 @@
     <w:name w:val="atn"/>
     <w:basedOn w:val="DefaultParagraphFont"/>
     <w:rsid w:val="00AA7DAA"/>
+  </w:style>
+  <w:style w:type="paragraph" w:styleId="NormalWeb">
+    <w:name w:val="Normal (Web)"/>
+    <w:basedOn w:val="Normal"/>
+    <w:unhideWhenUsed/>
+    <w:rsid w:val="00B556B7"/>
+    <w:pPr>
+      <w:spacing w:line="240" w:lineRule="auto"/>
+      <w:ind w:firstLine="0"/>
+      <w:jc w:val="left"/>
+    </w:pPr>
+    <w:rPr>
+      <w:rFonts w:eastAsia="Times New Roman"/>
+      <w:sz w:val="24"/>
+      <w:szCs w:val="24"/>
+      <w:lang w:eastAsia="en-US"/>
+    </w:rPr>
+  </w:style>
+  <w:style w:type="paragraph" w:styleId="ListParagraph">
+    <w:name w:val="List Paragraph"/>
+    <w:basedOn w:val="Normal"/>
+    <w:link w:val="ListParagraphChar"/>
+    <w:uiPriority w:val="34"/>
+    <w:qFormat/>
+    <w:rsid w:val="00B556B7"/>
+    <w:pPr>
+      <w:spacing w:before="0" w:beforeAutospacing="0" w:after="0" w:afterAutospacing="0" w:line="312" w:lineRule="auto"/>
+      <w:ind w:left="720"/>
+      <w:contextualSpacing/>
+    </w:pPr>
+    <w:rPr>
+      <w:noProof/>
+      <w:lang w:val="vi-VN"/>
+    </w:rPr>
+  </w:style>
+  <w:style w:type="character" w:customStyle="1" w:styleId="ListParagraphChar">
+    <w:name w:val="List Paragraph Char"/>
+    <w:link w:val="ListParagraph"/>
+    <w:uiPriority w:val="34"/>
+    <w:rsid w:val="00B556B7"/>
+    <w:rPr>
+      <w:rFonts w:ascii="Times New Roman" w:hAnsi="Times New Roman"/>
+      <w:noProof/>
+      <w:sz w:val="28"/>
+      <w:szCs w:val="22"/>
+      <w:lang w:val="vi-VN" w:eastAsia="ja-JP"/>
+    </w:rPr>
   </w:style>
 </w:styles>
 </file>

</xml_diff>

<commit_message>
tai lieu giao dien
</commit_message>
<xml_diff>
--- a/A. Documents/04 Tài liệu thiết kế phần mềm.docx
+++ b/A. Documents/04 Tài liệu thiết kế phần mềm.docx
@@ -1,6 +1,6 @@
 
 <file path=word/document.xml><?xml version="1.0" encoding="utf-8"?>
-<w:document xmlns:wpc="http://schemas.microsoft.com/office/word/2010/wordprocessingCanvas" xmlns:cx="http://schemas.microsoft.com/office/drawing/2014/chartex" xmlns:cx1="http://schemas.microsoft.com/office/drawing/2015/9/8/chartex" xmlns:cx2="http://schemas.microsoft.com/office/drawing/2015/10/21/chartex" xmlns:mc="http://schemas.openxmlformats.org/markup-compatibility/2006" xmlns:o="urn:schemas-microsoft-com:office:office" xmlns:r="http://schemas.openxmlformats.org/officeDocument/2006/relationships" xmlns:m="http://schemas.openxmlformats.org/officeDocument/2006/math" xmlns:v="urn:schemas-microsoft-com:vml" xmlns:wp14="http://schemas.microsoft.com/office/word/2010/wordprocessingDrawing" xmlns:wp="http://schemas.openxmlformats.org/drawingml/2006/wordprocessingDrawing" xmlns:w10="urn:schemas-microsoft-com:office:word" xmlns:w="http://schemas.openxmlformats.org/wordprocessingml/2006/main" xmlns:w14="http://schemas.microsoft.com/office/word/2010/wordml" xmlns:w15="http://schemas.microsoft.com/office/word/2012/wordml" xmlns:w16se="http://schemas.microsoft.com/office/word/2015/wordml/symex" xmlns:wpg="http://schemas.microsoft.com/office/word/2010/wordprocessingGroup" xmlns:wpi="http://schemas.microsoft.com/office/word/2010/wordprocessingInk" xmlns:wne="http://schemas.microsoft.com/office/word/2006/wordml" xmlns:wps="http://schemas.microsoft.com/office/word/2010/wordprocessingShape" mc:Ignorable="w14 w15 w16se wp14">
+<w:document xmlns:wpc="http://schemas.microsoft.com/office/word/2010/wordprocessingCanvas" xmlns:mc="http://schemas.openxmlformats.org/markup-compatibility/2006" xmlns:o="urn:schemas-microsoft-com:office:office" xmlns:r="http://schemas.openxmlformats.org/officeDocument/2006/relationships" xmlns:m="http://schemas.openxmlformats.org/officeDocument/2006/math" xmlns:v="urn:schemas-microsoft-com:vml" xmlns:wp14="http://schemas.microsoft.com/office/word/2010/wordprocessingDrawing" xmlns:wp="http://schemas.openxmlformats.org/drawingml/2006/wordprocessingDrawing" xmlns:w10="urn:schemas-microsoft-com:office:word" xmlns:w="http://schemas.openxmlformats.org/wordprocessingml/2006/main" xmlns:w14="http://schemas.microsoft.com/office/word/2010/wordml" xmlns:w15="http://schemas.microsoft.com/office/word/2012/wordml" xmlns:wpg="http://schemas.microsoft.com/office/word/2010/wordprocessingGroup" xmlns:wpi="http://schemas.microsoft.com/office/word/2010/wordprocessingInk" xmlns:wne="http://schemas.microsoft.com/office/word/2006/wordml" xmlns:wps="http://schemas.microsoft.com/office/word/2010/wordprocessingShape" mc:Ignorable="w14 w15 wp14">
   <w:body>
     <w:p>
       <w:pPr>
@@ -17,7 +17,7 @@
           <w:lang w:eastAsia="en-US"/>
         </w:rPr>
         <w:drawing>
-          <wp:inline distT="0" distB="0" distL="0" distR="0">
+          <wp:inline distT="0" distB="0" distL="0" distR="0" wp14:anchorId="16FD3475" wp14:editId="0AD2259A">
             <wp:extent cx="781050" cy="819150"/>
             <wp:effectExtent l="0" t="0" r="0" b="0"/>
             <wp:docPr id="1" name="Picture 1"/>
@@ -226,28 +226,7 @@
           <w:b/>
           <w:szCs w:val="28"/>
         </w:rPr>
-        <w:t xml:space="preserve">TÀI LIỆU </w:t>
-      </w:r>
-      <w:r>
-        <w:rPr>
-          <w:b/>
-          <w:szCs w:val="28"/>
-        </w:rPr>
-        <w:t xml:space="preserve">MÔ TẢ </w:t>
-      </w:r>
-      <w:r>
-        <w:rPr>
-          <w:b/>
-          <w:szCs w:val="28"/>
-        </w:rPr>
-        <w:t xml:space="preserve">THIẾT KẾ </w:t>
-      </w:r>
-      <w:r>
-        <w:rPr>
-          <w:b/>
-          <w:szCs w:val="28"/>
-        </w:rPr>
-        <w:t>PHẦN MỀM</w:t>
+        <w:t>TÀI LIỆU MÔ TẢ THIẾT KẾ PHẦN MỀM</w:t>
       </w:r>
     </w:p>
     <w:p>
@@ -290,12 +269,6 @@
           <w:szCs w:val="28"/>
         </w:rPr>
         <w:tab/>
-      </w:r>
-      <w:r>
-        <w:rPr>
-          <w:b/>
-          <w:szCs w:val="28"/>
-        </w:rPr>
         <w:t>DA05</w:t>
       </w:r>
     </w:p>
@@ -329,12 +302,6 @@
           <w:szCs w:val="28"/>
         </w:rPr>
         <w:tab/>
-      </w:r>
-      <w:r>
-        <w:rPr>
-          <w:b/>
-          <w:szCs w:val="28"/>
-        </w:rPr>
         <w:t>04</w:t>
       </w:r>
     </w:p>
@@ -361,12 +328,6 @@
           <w:szCs w:val="28"/>
         </w:rPr>
         <w:tab/>
-      </w:r>
-      <w:r>
-        <w:rPr>
-          <w:b/>
-          <w:szCs w:val="28"/>
-        </w:rPr>
         <w:t>v1.0</w:t>
       </w:r>
     </w:p>
@@ -594,14 +555,7 @@
           <w:b/>
           <w:szCs w:val="28"/>
         </w:rPr>
-        <w:t xml:space="preserve">Hà Nội, </w:t>
-      </w:r>
-      <w:r>
-        <w:rPr>
-          <w:b/>
-          <w:szCs w:val="28"/>
-        </w:rPr>
-        <w:t>05/2016</w:t>
+        <w:t>Hà Nội, 05/2016</w:t>
       </w:r>
     </w:p>
     <w:p>
@@ -2979,11 +2933,6 @@
           <w:szCs w:val="28"/>
         </w:rPr>
         <w:tab/>
-      </w:r>
-      <w:r>
-        <w:rPr>
-          <w:szCs w:val="28"/>
-        </w:rPr>
         <w:t>Hoàng Trí Dũng</w:t>
       </w:r>
       <w:r>
@@ -2997,18 +2946,7 @@
           <w:szCs w:val="28"/>
         </w:rPr>
         <w:tab/>
-      </w:r>
-      <w:r>
-        <w:rPr>
-          <w:szCs w:val="28"/>
-        </w:rPr>
-        <w:t xml:space="preserve">Ngày </w:t>
-      </w:r>
-      <w:r>
-        <w:rPr>
-          <w:szCs w:val="28"/>
-        </w:rPr>
-        <w:t>22/05/2016</w:t>
+        <w:t>Ngày 22/05/2016</w:t>
       </w:r>
     </w:p>
     <w:p>
@@ -3390,19 +3328,7 @@
           <w:szCs w:val="28"/>
         </w:rPr>
         <w:tab/>
-        <w:t>[Họ</w:t>
-      </w:r>
-      <w:r>
-        <w:rPr>
-          <w:szCs w:val="28"/>
-        </w:rPr>
-        <w:t xml:space="preserve"> và tên</w:t>
-      </w:r>
-      <w:r>
-        <w:rPr>
-          <w:szCs w:val="28"/>
-        </w:rPr>
-        <w:t>]</w:t>
+        <w:t>[Họ và tên]</w:t>
       </w:r>
       <w:r>
         <w:rPr>
@@ -3477,13 +3403,7 @@
           <w:szCs w:val="28"/>
         </w:rPr>
         <w:tab/>
-        <w:t>[Nhóm trưởng</w:t>
-      </w:r>
-      <w:r>
-        <w:rPr>
-          <w:szCs w:val="28"/>
-        </w:rPr>
-        <w:t>]</w:t>
+        <w:t>[Nhóm trưởng]</w:t>
       </w:r>
     </w:p>
     <w:p>
@@ -3617,19 +3537,7 @@
           <w:szCs w:val="28"/>
         </w:rPr>
         <w:tab/>
-        <w:t>[</w:t>
-      </w:r>
-      <w:r>
-        <w:rPr>
-          <w:szCs w:val="28"/>
-        </w:rPr>
-        <w:t>Giáo viên hướng dẫn</w:t>
-      </w:r>
-      <w:r>
-        <w:rPr>
-          <w:szCs w:val="28"/>
-        </w:rPr>
-        <w:t>]</w:t>
+        <w:t>[Giáo viên hướng dẫn]</w:t>
       </w:r>
     </w:p>
     <w:p>
@@ -3798,7 +3706,6 @@
           <w:rPr>
             <w:rStyle w:val="Hyperlink"/>
             <w:noProof/>
-            <w:sz w:val="28"/>
             <w:szCs w:val="28"/>
           </w:rPr>
           <w:t>1. GIỚI THIỆU</w:t>
@@ -3880,9 +3787,7 @@
         <w:r>
           <w:rPr>
             <w:rStyle w:val="Hyperlink"/>
-            <w:rFonts w:ascii="Times New Roman" w:hAnsi="Times New Roman"/>
-            <w:noProof/>
-            <w:sz w:val="28"/>
+            <w:noProof/>
             <w:szCs w:val="28"/>
           </w:rPr>
           <w:t>1.1. Mục đích tài liệu</w:t>
@@ -3978,9 +3883,7 @@
         <w:r>
           <w:rPr>
             <w:rStyle w:val="Hyperlink"/>
-            <w:rFonts w:ascii="Times New Roman" w:hAnsi="Times New Roman"/>
-            <w:noProof/>
-            <w:sz w:val="28"/>
+            <w:noProof/>
             <w:szCs w:val="28"/>
           </w:rPr>
           <w:t>1.2. Phạm vi tài liệu</w:t>
@@ -4076,9 +3979,7 @@
         <w:r>
           <w:rPr>
             <w:rStyle w:val="Hyperlink"/>
-            <w:rFonts w:ascii="Times New Roman" w:hAnsi="Times New Roman"/>
-            <w:noProof/>
-            <w:sz w:val="28"/>
+            <w:noProof/>
             <w:szCs w:val="28"/>
           </w:rPr>
           <w:t>1.3. Thuật ngữ và các từ viết tắt</w:t>
@@ -4174,9 +4075,7 @@
         <w:r>
           <w:rPr>
             <w:rStyle w:val="Hyperlink"/>
-            <w:rFonts w:ascii="Times New Roman" w:hAnsi="Times New Roman"/>
-            <w:noProof/>
-            <w:sz w:val="28"/>
+            <w:noProof/>
             <w:szCs w:val="28"/>
           </w:rPr>
           <w:t>1.4. Tài liệu tham khảo</w:t>
@@ -4272,9 +4171,7 @@
         <w:r>
           <w:rPr>
             <w:rStyle w:val="Hyperlink"/>
-            <w:rFonts w:ascii="Times New Roman" w:hAnsi="Times New Roman"/>
-            <w:noProof/>
-            <w:sz w:val="28"/>
+            <w:noProof/>
             <w:szCs w:val="28"/>
           </w:rPr>
           <w:t>1.5. Mô tả tài liệu</w:t>
@@ -4367,7 +4264,6 @@
           <w:rPr>
             <w:rStyle w:val="Hyperlink"/>
             <w:noProof/>
-            <w:sz w:val="28"/>
             <w:szCs w:val="28"/>
           </w:rPr>
           <w:t>2. TỔNG QUAN VỀ PHẦN MỀM</w:t>
@@ -4446,7 +4342,6 @@
           <w:rPr>
             <w:rStyle w:val="Hyperlink"/>
             <w:noProof/>
-            <w:sz w:val="28"/>
             <w:szCs w:val="28"/>
           </w:rPr>
           <w:t>3. THIẾT KẾ KIẾN TRÚC PHẦN MỀM</w:t>
@@ -4528,9 +4423,7 @@
         <w:r>
           <w:rPr>
             <w:rStyle w:val="Hyperlink"/>
-            <w:rFonts w:ascii="Times New Roman" w:hAnsi="Times New Roman"/>
-            <w:noProof/>
-            <w:sz w:val="28"/>
+            <w:noProof/>
             <w:szCs w:val="28"/>
           </w:rPr>
           <w:t>3.1. Mô hình kiến trúc</w:t>
@@ -4626,9 +4519,7 @@
         <w:r>
           <w:rPr>
             <w:rStyle w:val="Hyperlink"/>
-            <w:rFonts w:ascii="Times New Roman" w:hAnsi="Times New Roman"/>
-            <w:noProof/>
-            <w:sz w:val="28"/>
+            <w:noProof/>
             <w:szCs w:val="28"/>
           </w:rPr>
           <w:t>3.2. Mô tả kiến trúc</w:t>
@@ -4721,7 +4612,6 @@
           <w:rPr>
             <w:rStyle w:val="Hyperlink"/>
             <w:noProof/>
-            <w:sz w:val="28"/>
             <w:szCs w:val="28"/>
           </w:rPr>
           <w:t>4. THIẾT KẾ DỮ LIỆU</w:t>
@@ -4803,9 +4693,7 @@
         <w:r>
           <w:rPr>
             <w:rStyle w:val="Hyperlink"/>
-            <w:rFonts w:ascii="Times New Roman" w:hAnsi="Times New Roman"/>
-            <w:noProof/>
-            <w:sz w:val="28"/>
+            <w:noProof/>
             <w:szCs w:val="28"/>
           </w:rPr>
           <w:t>4.1. Mô tả dữ liệu</w:t>
@@ -4901,9 +4789,7 @@
         <w:r>
           <w:rPr>
             <w:rStyle w:val="Hyperlink"/>
-            <w:rFonts w:ascii="Times New Roman" w:hAnsi="Times New Roman"/>
-            <w:noProof/>
-            <w:sz w:val="28"/>
+            <w:noProof/>
             <w:szCs w:val="28"/>
           </w:rPr>
           <w:t>4.2. Từ điển dữ liệu</w:t>
@@ -4996,7 +4882,6 @@
           <w:rPr>
             <w:rStyle w:val="Hyperlink"/>
             <w:noProof/>
-            <w:sz w:val="28"/>
             <w:szCs w:val="28"/>
           </w:rPr>
           <w:t>5. THIẾT KẾ CÁC THÀNH PHẦN (PHÂN HỆ)</w:t>
@@ -5078,9 +4963,7 @@
         <w:r>
           <w:rPr>
             <w:rStyle w:val="Hyperlink"/>
-            <w:rFonts w:ascii="Times New Roman" w:hAnsi="Times New Roman"/>
-            <w:noProof/>
-            <w:sz w:val="28"/>
+            <w:noProof/>
             <w:szCs w:val="28"/>
           </w:rPr>
           <w:t>5.1. Thành phần 1</w:t>
@@ -5176,9 +5059,7 @@
         <w:r>
           <w:rPr>
             <w:rStyle w:val="Hyperlink"/>
-            <w:rFonts w:ascii="Times New Roman" w:hAnsi="Times New Roman"/>
-            <w:noProof/>
-            <w:sz w:val="28"/>
+            <w:noProof/>
             <w:szCs w:val="28"/>
           </w:rPr>
           <w:t>5.2. Thành phần 2</w:t>
@@ -5274,9 +5155,7 @@
         <w:r>
           <w:rPr>
             <w:rStyle w:val="Hyperlink"/>
-            <w:rFonts w:ascii="Times New Roman" w:hAnsi="Times New Roman"/>
-            <w:noProof/>
-            <w:sz w:val="28"/>
+            <w:noProof/>
             <w:szCs w:val="28"/>
           </w:rPr>
           <w:t>…</w:t>
@@ -5372,9 +5251,7 @@
         <w:r>
           <w:rPr>
             <w:rStyle w:val="Hyperlink"/>
-            <w:rFonts w:ascii="Times New Roman" w:hAnsi="Times New Roman"/>
-            <w:noProof/>
-            <w:sz w:val="28"/>
+            <w:noProof/>
             <w:szCs w:val="28"/>
           </w:rPr>
           <w:t>5.n. Thành phần n</w:t>
@@ -5470,9 +5347,7 @@
         <w:r>
           <w:rPr>
             <w:rStyle w:val="Hyperlink"/>
-            <w:rFonts w:ascii="Times New Roman" w:hAnsi="Times New Roman"/>
-            <w:noProof/>
-            <w:sz w:val="28"/>
+            <w:noProof/>
             <w:szCs w:val="28"/>
           </w:rPr>
           <w:t>6. THIẾT KẾ GIAO DIỆN NGƯỜI SỬ DỤNG</w:t>
@@ -5568,9 +5443,7 @@
         <w:r>
           <w:rPr>
             <w:rStyle w:val="Hyperlink"/>
-            <w:rFonts w:ascii="Times New Roman" w:hAnsi="Times New Roman"/>
-            <w:noProof/>
-            <w:sz w:val="28"/>
+            <w:noProof/>
             <w:szCs w:val="28"/>
           </w:rPr>
           <w:t>6.1. Mô tả tổng quan</w:t>
@@ -5666,9 +5539,7 @@
         <w:r>
           <w:rPr>
             <w:rStyle w:val="Hyperlink"/>
-            <w:rFonts w:ascii="Times New Roman" w:hAnsi="Times New Roman"/>
-            <w:noProof/>
-            <w:sz w:val="28"/>
+            <w:noProof/>
             <w:szCs w:val="28"/>
           </w:rPr>
           <w:t>6.2. Hình ảnh giao diện</w:t>
@@ -5764,9 +5635,7 @@
         <w:r>
           <w:rPr>
             <w:rStyle w:val="Hyperlink"/>
-            <w:rFonts w:ascii="Times New Roman" w:hAnsi="Times New Roman"/>
-            <w:noProof/>
-            <w:sz w:val="28"/>
+            <w:noProof/>
             <w:szCs w:val="28"/>
           </w:rPr>
           <w:t>6.3. Các đối tượng giao diện và hoạt động đi kèm</w:t>
@@ -5859,7 +5728,6 @@
           <w:rPr>
             <w:rStyle w:val="Hyperlink"/>
             <w:noProof/>
-            <w:sz w:val="28"/>
             <w:szCs w:val="28"/>
           </w:rPr>
           <w:t>7. PHỤ LỤC</w:t>
@@ -5973,13 +5841,7 @@
         <w:rPr>
           <w:szCs w:val="28"/>
         </w:rPr>
-        <w:t>Đây là tài liệu mô tả chi tiết về thiết kế phần mềm</w:t>
-      </w:r>
-      <w:r>
-        <w:rPr>
-          <w:szCs w:val="28"/>
-        </w:rPr>
-        <w:t>.</w:t>
+        <w:t>Đây là tài liệu mô tả chi tiết về thiết kế phần mềm.</w:t>
       </w:r>
     </w:p>
     <w:p>
@@ -6646,21 +6508,7 @@
           <w:szCs w:val="28"/>
           <w:lang w:val="en-US"/>
         </w:rPr>
-        <w:t xml:space="preserve">Cấu trúc của tài liệu gồm </w:t>
-      </w:r>
-      <w:r>
-        <w:rPr>
-          <w:szCs w:val="28"/>
-          <w:lang w:val="en-US"/>
-        </w:rPr>
-        <w:t>6</w:t>
-      </w:r>
-      <w:r>
-        <w:rPr>
-          <w:szCs w:val="28"/>
-          <w:lang w:val="en-US"/>
-        </w:rPr>
-        <w:t xml:space="preserve"> phần:</w:t>
+        <w:t>Cấu trúc của tài liệu gồm 6 phần:</w:t>
       </w:r>
     </w:p>
     <w:p>
@@ -6982,13 +6830,7 @@
           <w:szCs w:val="28"/>
         </w:rPr>
         <w:lastRenderedPageBreak/>
-        <w:t>2. T</w:t>
-      </w:r>
-      <w:r>
-        <w:rPr>
-          <w:szCs w:val="28"/>
-        </w:rPr>
-        <w:t>ỔNG QUAN VỀ PHẦN MỀM</w:t>
+        <w:t>2. TỔNG QUAN VỀ PHẦN MỀM</w:t>
       </w:r>
       <w:bookmarkEnd w:id="6"/>
     </w:p>
@@ -7009,11 +6851,6 @@
           <w:szCs w:val="28"/>
         </w:rPr>
         <w:tab/>
-      </w:r>
-      <w:r>
-        <w:rPr>
-          <w:szCs w:val="28"/>
-        </w:rPr>
         <w:t>Phần mềm Quản lý nhà thuốc phải đáp ứng được các yêu cầu chung như sau:</w:t>
       </w:r>
     </w:p>
@@ -7060,14 +6897,7 @@
           <w:szCs w:val="28"/>
           <w:lang w:val="en-US"/>
         </w:rPr>
-        <w:t>Quả</w:t>
-      </w:r>
-      <w:r>
-        <w:rPr>
-          <w:szCs w:val="28"/>
-          <w:lang w:val="en-US"/>
-        </w:rPr>
-        <w:t>n lý kho, hàng tồn.</w:t>
+        <w:t>Quản lý kho, hàng tồn.</w:t>
       </w:r>
     </w:p>
     <w:p>
@@ -7091,13 +6921,7 @@
           <w:szCs w:val="28"/>
         </w:rPr>
         <w:lastRenderedPageBreak/>
-        <w:t xml:space="preserve">3. </w:t>
-      </w:r>
-      <w:r>
-        <w:rPr>
-          <w:szCs w:val="28"/>
-        </w:rPr>
-        <w:t>THIẾT KẾ KIẾN TRÚC PHẦN MỀM</w:t>
+        <w:t>3. THIẾT KẾ KIẾN TRÚC PHẦN MỀM</w:t>
       </w:r>
       <w:bookmarkEnd w:id="7"/>
     </w:p>
@@ -7147,37 +6971,7 @@
         <w:rPr>
           <w:szCs w:val="28"/>
         </w:rPr>
-        <w:t xml:space="preserve">Phân hệ Quản lý </w:t>
-      </w:r>
-      <w:r>
-        <w:rPr>
-          <w:szCs w:val="28"/>
-        </w:rPr>
-        <w:t>bán thuốc</w:t>
-      </w:r>
-      <w:r>
-        <w:rPr>
-          <w:szCs w:val="28"/>
-        </w:rPr>
-        <w:t xml:space="preserve">: Thực hiện các chức năng liên quan đến việc </w:t>
-      </w:r>
-      <w:r>
-        <w:rPr>
-          <w:szCs w:val="28"/>
-        </w:rPr>
-        <w:t>bán thuốc, lưu trữ và xuất hóa đơn bán</w:t>
-      </w:r>
-      <w:r>
-        <w:rPr>
-          <w:szCs w:val="28"/>
-        </w:rPr>
-        <w:t xml:space="preserve"> thuốc</w:t>
-      </w:r>
-      <w:r>
-        <w:rPr>
-          <w:szCs w:val="28"/>
-        </w:rPr>
-        <w:t>.</w:t>
+        <w:t>Phân hệ Quản lý bán thuốc: Thực hiện các chức năng liên quan đến việc bán thuốc, lưu trữ và xuất hóa đơn bán thuốc.</w:t>
       </w:r>
     </w:p>
     <w:p>
@@ -7196,49 +6990,7 @@
         <w:rPr>
           <w:szCs w:val="28"/>
         </w:rPr>
-        <w:t xml:space="preserve">Phân hệ Quản </w:t>
-      </w:r>
-      <w:r>
-        <w:rPr>
-          <w:szCs w:val="28"/>
-        </w:rPr>
-        <w:t>lý kho</w:t>
-      </w:r>
-      <w:r>
-        <w:rPr>
-          <w:szCs w:val="28"/>
-        </w:rPr>
-        <w:t xml:space="preserve"> hàng</w:t>
-      </w:r>
-      <w:r>
-        <w:rPr>
-          <w:szCs w:val="28"/>
-        </w:rPr>
-        <w:t>:</w:t>
-      </w:r>
-      <w:r>
-        <w:rPr>
-          <w:szCs w:val="28"/>
-        </w:rPr>
-        <w:t xml:space="preserve"> Thực hiện các chức năng liên quan đến việc</w:t>
-      </w:r>
-      <w:r>
-        <w:rPr>
-          <w:szCs w:val="28"/>
-        </w:rPr>
-        <w:t xml:space="preserve"> nhập kho, xuất kho,</w:t>
-      </w:r>
-      <w:r>
-        <w:rPr>
-          <w:szCs w:val="28"/>
-        </w:rPr>
-        <w:t xml:space="preserve"> thống kê hàng tồn, hàng hết hạn sử dụng,</w:t>
-      </w:r>
-      <w:r>
-        <w:rPr>
-          <w:szCs w:val="28"/>
-        </w:rPr>
-        <w:t>…</w:t>
+        <w:t>Phân hệ Quản lý kho hàng: Thực hiện các chức năng liên quan đến việc nhập kho, xuất kho, thống kê hàng tồn, hàng hết hạn sử dụng,…</w:t>
       </w:r>
     </w:p>
     <w:p>
@@ -7276,19 +7028,7 @@
         <w:rPr>
           <w:szCs w:val="28"/>
         </w:rPr>
-        <w:t>S</w:t>
-      </w:r>
-      <w:r>
-        <w:rPr>
-          <w:szCs w:val="28"/>
-        </w:rPr>
-        <w:t>erver đóng vai trò phục vụ cung cấp và lưu trữ dữ liệ</w:t>
-      </w:r>
-      <w:r>
-        <w:rPr>
-          <w:szCs w:val="28"/>
-        </w:rPr>
-        <w:t>u.</w:t>
+        <w:t>Server đóng vai trò phục vụ cung cấp và lưu trữ dữ liệu.</w:t>
       </w:r>
     </w:p>
     <w:p>
@@ -7307,19 +7047,7 @@
         <w:rPr>
           <w:szCs w:val="28"/>
         </w:rPr>
-        <w:t>C</w:t>
-      </w:r>
-      <w:r>
-        <w:rPr>
-          <w:szCs w:val="28"/>
-        </w:rPr>
-        <w:t xml:space="preserve">lient </w:t>
-      </w:r>
-      <w:r>
-        <w:rPr>
-          <w:szCs w:val="28"/>
-        </w:rPr>
-        <w:t>đóng vai trò là nơi cung cấp giao diện người dùng, cung cấp và xử lý các chức năng, nghiệp vụ.</w:t>
+        <w:t>Client đóng vai trò là nơi cung cấp giao diện người dùng, cung cấp và xử lý các chức năng, nghiệp vụ.</w:t>
       </w:r>
     </w:p>
     <w:p>
@@ -7363,10 +7091,10 @@
             <v:path o:extrusionok="f" gradientshapeok="t" o:connecttype="rect"/>
             <o:lock v:ext="edit" aspectratio="t"/>
           </v:shapetype>
-          <v:shape id="_x0000_i1067" type="#_x0000_t75" style="width:500.25pt;height:421.35pt" o:ole="">
+          <v:shape id="_x0000_i1025" type="#_x0000_t75" style="width:500.25pt;height:421.5pt" o:ole="">
             <v:imagedata r:id="rId8" o:title=""/>
           </v:shape>
-          <o:OLEObject Type="Embed" ProgID="Visio.Drawing.15" ShapeID="_x0000_i1067" DrawAspect="Content" ObjectID="_1526211798" r:id="rId9"/>
+          <o:OLEObject Type="Embed" ProgID="Visio.Drawing.15" ShapeID="_x0000_i1025" DrawAspect="Content" ObjectID="_1526300888" r:id="rId9"/>
         </w:object>
       </w:r>
     </w:p>
@@ -7400,31 +7128,7 @@
         <w:rPr>
           <w:szCs w:val="28"/>
         </w:rPr>
-        <w:t>Dữ liệu lưu trữ các hoạt động của hệ thống: tổng hợp từ các nguồn được lưu trữ tập trung tại trung tâm dữ liệu của trườ</w:t>
-      </w:r>
-      <w:r>
-        <w:rPr>
-          <w:szCs w:val="28"/>
-        </w:rPr>
-        <w:t>ng. H</w:t>
-      </w:r>
-      <w:r>
-        <w:rPr>
-          <w:szCs w:val="28"/>
-        </w:rPr>
-        <w:t>ệ quản trị được sử dụng là</w:t>
-      </w:r>
-      <w:r>
-        <w:rPr>
-          <w:szCs w:val="28"/>
-        </w:rPr>
-        <w:t xml:space="preserve"> MS</w:t>
-      </w:r>
-      <w:r>
-        <w:rPr>
-          <w:szCs w:val="28"/>
-        </w:rPr>
-        <w:t xml:space="preserve"> SQL Server 2014.</w:t>
+        <w:t>Dữ liệu lưu trữ các hoạt động của hệ thống: tổng hợp từ các nguồn được lưu trữ tập trung tại trung tâm dữ liệu của trường. Hệ quản trị được sử dụng là MS SQL Server 2014.</w:t>
       </w:r>
     </w:p>
     <w:p>
@@ -7500,43 +7204,7 @@
         <w:rPr>
           <w:szCs w:val="28"/>
         </w:rPr>
-        <w:t>File lưu cấu hình kết nối đến hệ quản trị cơ sở dữ liệu</w:t>
-      </w:r>
-      <w:r>
-        <w:rPr>
-          <w:szCs w:val="28"/>
-        </w:rPr>
-        <w:t xml:space="preserve"> MS</w:t>
-      </w:r>
-      <w:r>
-        <w:rPr>
-          <w:szCs w:val="28"/>
-        </w:rPr>
-        <w:t xml:space="preserve"> SQL Server 20</w:t>
-      </w:r>
-      <w:r>
-        <w:rPr>
-          <w:szCs w:val="28"/>
-        </w:rPr>
-        <w:t>14</w:t>
-      </w:r>
-      <w:r>
-        <w:rPr>
-          <w:szCs w:val="28"/>
-        </w:rPr>
-        <w:t xml:space="preserve"> có tên là “</w:t>
-      </w:r>
-      <w:r>
-        <w:rPr>
-          <w:szCs w:val="28"/>
-        </w:rPr>
-        <w:t>app.config</w:t>
-      </w:r>
-      <w:r>
-        <w:rPr>
-          <w:szCs w:val="28"/>
-        </w:rPr>
-        <w:t>”, được đặt trong thư mục chương trình.</w:t>
+        <w:t>File lưu cấu hình kết nối đến hệ quản trị cơ sở dữ liệu MS SQL Server 2014 có tên là “app.config”, được đặt trong thư mục chương trình.</w:t>
       </w:r>
     </w:p>
     <w:p>
@@ -7581,13 +7249,7 @@
           <w:szCs w:val="28"/>
         </w:rPr>
         <w:lastRenderedPageBreak/>
-        <w:t>5</w:t>
-      </w:r>
-      <w:r>
-        <w:rPr>
-          <w:szCs w:val="28"/>
-        </w:rPr>
-        <w:t>. THIẾT KẾ CÁC THÀNH PHẦN (PHÂN HỆ)</w:t>
+        <w:t>5. THIẾT KẾ CÁC THÀNH PHẦN (PHÂN HỆ)</w:t>
       </w:r>
       <w:bookmarkEnd w:id="11"/>
     </w:p>
@@ -7597,10 +7259,7 @@
       </w:pPr>
       <w:bookmarkStart w:id="12" w:name="_Toc322290219"/>
       <w:r>
-        <w:t>5</w:t>
-      </w:r>
-      <w:r>
-        <w:t xml:space="preserve">.1. </w:t>
+        <w:t xml:space="preserve">5.1. </w:t>
       </w:r>
       <w:bookmarkEnd w:id="12"/>
       <w:r>
@@ -7610,27 +7269,10 @@
     <w:p>
       <w:pPr>
         <w:pStyle w:val="Heading3"/>
-        <w:rPr>
-          <w:szCs w:val="28"/>
-        </w:rPr>
-      </w:pPr>
-      <w:r>
-        <w:rPr>
-          <w:szCs w:val="28"/>
-        </w:rPr>
+      </w:pPr>
+      <w:r>
         <w:tab/>
-      </w:r>
-      <w:r>
-        <w:rPr>
-          <w:szCs w:val="28"/>
-        </w:rPr>
-        <w:t>5.1.1 Lậ</w:t>
-      </w:r>
-      <w:r>
-        <w:rPr>
-          <w:szCs w:val="28"/>
-        </w:rPr>
-        <w:t>p danh hóa đơn bán thuốc</w:t>
+        <w:t>5.1.1 Lập danh hóa đơn bán thuốc</w:t>
       </w:r>
     </w:p>
     <w:p>
@@ -7644,32 +7286,20 @@
         <w:rPr>
           <w:szCs w:val="28"/>
         </w:rPr>
-        <w:t>a.</w:t>
-      </w:r>
-      <w:r>
-        <w:rPr>
-          <w:szCs w:val="28"/>
-        </w:rPr>
-        <w:t xml:space="preserve"> Thông tin chức năng</w:t>
-      </w:r>
-    </w:p>
-    <w:p>
-      <w:pPr>
-        <w:rPr>
-          <w:szCs w:val="28"/>
-        </w:rPr>
-      </w:pPr>
-      <w:r>
-        <w:rPr>
-          <w:szCs w:val="28"/>
-        </w:rPr>
-        <w:t>Cho phép l</w:t>
-      </w:r>
-      <w:r>
-        <w:rPr>
-          <w:szCs w:val="28"/>
-        </w:rPr>
-        <w:t>ập hóa đơn thanh toán với khách hàng sau khi lên danh sách bán thuốc</w:t>
+        <w:t>a. Thông tin chức năng</w:t>
+      </w:r>
+    </w:p>
+    <w:p>
+      <w:pPr>
+        <w:rPr>
+          <w:szCs w:val="28"/>
+        </w:rPr>
+      </w:pPr>
+      <w:r>
+        <w:rPr>
+          <w:szCs w:val="28"/>
+        </w:rPr>
+        <w:t>Cho phép lập hóa đơn thanh toán với khách hàng sau khi lên danh sách bán thuốc</w:t>
       </w:r>
     </w:p>
     <w:p>
@@ -7683,19 +7313,7 @@
         <w:rPr>
           <w:szCs w:val="28"/>
         </w:rPr>
-        <w:t>b.</w:t>
-      </w:r>
-      <w:r>
-        <w:rPr>
-          <w:szCs w:val="28"/>
-        </w:rPr>
-        <w:t xml:space="preserve"> Dữ liệu vào</w:t>
-      </w:r>
-      <w:r>
-        <w:rPr>
-          <w:szCs w:val="28"/>
-        </w:rPr>
-        <w:t>:</w:t>
+        <w:t>b. Dữ liệu vào:</w:t>
       </w:r>
     </w:p>
     <w:p>
@@ -7734,37 +7352,7 @@
         <w:rPr>
           <w:szCs w:val="28"/>
         </w:rPr>
-        <w:t xml:space="preserve">- </w:t>
-      </w:r>
-      <w:r>
-        <w:rPr>
-          <w:szCs w:val="28"/>
-        </w:rPr>
-        <w:t>Danh sách các thuốc cần mua bao gồm: tên thuốc,</w:t>
-      </w:r>
-      <w:r>
-        <w:rPr>
-          <w:szCs w:val="28"/>
-        </w:rPr>
-        <w:t xml:space="preserve"> đơn vị tính,</w:t>
-      </w:r>
-      <w:r>
-        <w:rPr>
-          <w:szCs w:val="28"/>
-        </w:rPr>
-        <w:t xml:space="preserve"> số lượng, giá</w:t>
-      </w:r>
-      <w:r>
-        <w:rPr>
-          <w:szCs w:val="28"/>
-        </w:rPr>
-        <w:t xml:space="preserve"> bán</w:t>
-      </w:r>
-      <w:r>
-        <w:rPr>
-          <w:szCs w:val="28"/>
-        </w:rPr>
-        <w:t>.</w:t>
+        <w:t>- Danh sách các thuốc cần mua bao gồm: tên thuốc, đơn vị tính, số lượng, giá bán.</w:t>
       </w:r>
     </w:p>
     <w:p>
@@ -7778,13 +7366,7 @@
         <w:rPr>
           <w:szCs w:val="28"/>
         </w:rPr>
-        <w:t>c.</w:t>
-      </w:r>
-      <w:r>
-        <w:rPr>
-          <w:szCs w:val="28"/>
-        </w:rPr>
-        <w:t xml:space="preserve"> Dữ liệu ra</w:t>
+        <w:t>c. Dữ liệu ra</w:t>
       </w:r>
     </w:p>
     <w:p>
@@ -7823,38 +7405,20 @@
         <w:rPr>
           <w:szCs w:val="28"/>
         </w:rPr>
-        <w:t xml:space="preserve">- </w:t>
-      </w:r>
-      <w:r>
-        <w:rPr>
-          <w:szCs w:val="28"/>
-        </w:rPr>
-        <w:t>Tên n</w:t>
-      </w:r>
-      <w:r>
-        <w:rPr>
-          <w:szCs w:val="28"/>
-        </w:rPr>
-        <w:t>gười bán</w:t>
-      </w:r>
-    </w:p>
-    <w:p>
-      <w:pPr>
-        <w:rPr>
-          <w:szCs w:val="28"/>
-        </w:rPr>
-      </w:pPr>
-      <w:r>
-        <w:rPr>
-          <w:szCs w:val="28"/>
-        </w:rPr>
-        <w:t xml:space="preserve">- </w:t>
-      </w:r>
-      <w:r>
-        <w:rPr>
-          <w:szCs w:val="28"/>
-        </w:rPr>
-        <w:t>Thông tin người mua</w:t>
+        <w:t>- Tên người bán</w:t>
+      </w:r>
+    </w:p>
+    <w:p>
+      <w:pPr>
+        <w:rPr>
+          <w:szCs w:val="28"/>
+        </w:rPr>
+      </w:pPr>
+      <w:r>
+        <w:rPr>
+          <w:szCs w:val="28"/>
+        </w:rPr>
+        <w:t>- Thông tin người mua</w:t>
       </w:r>
     </w:p>
     <w:p>
@@ -7882,36 +7446,24 @@
           <w:szCs w:val="28"/>
         </w:rPr>
         <w:lastRenderedPageBreak/>
-        <w:t>d.</w:t>
-      </w:r>
-      <w:r>
-        <w:rPr>
-          <w:szCs w:val="28"/>
-        </w:rPr>
-        <w:t xml:space="preserve"> Xử lý</w:t>
+        <w:t>d. Xử lý</w:t>
       </w:r>
     </w:p>
     <w:p>
       <w:r>
         <w:object w:dxaOrig="4186" w:dyaOrig="8131">
-          <v:shape id="_x0000_i1068" type="#_x0000_t75" style="width:209.1pt;height:406.35pt" o:ole="">
+          <v:shape id="_x0000_i1026" type="#_x0000_t75" style="width:209.25pt;height:406.5pt" o:ole="">
             <v:imagedata r:id="rId10" o:title=""/>
           </v:shape>
-          <o:OLEObject Type="Embed" ProgID="Visio.Drawing.15" ShapeID="_x0000_i1068" DrawAspect="Content" ObjectID="_1526211799" r:id="rId11"/>
+          <o:OLEObject Type="Embed" ProgID="Visio.Drawing.15" ShapeID="_x0000_i1026" DrawAspect="Content" ObjectID="_1526300889" r:id="rId11"/>
         </w:object>
       </w:r>
     </w:p>
     <w:p>
       <w:pPr>
         <w:pStyle w:val="Heading3"/>
-        <w:rPr>
-          <w:szCs w:val="28"/>
-        </w:rPr>
-      </w:pPr>
-      <w:r>
-        <w:rPr>
-          <w:szCs w:val="28"/>
-        </w:rPr>
+      </w:pPr>
+      <w:r>
         <w:t>5.1.1 Lập danh hóa đơn bán thuốc</w:t>
       </w:r>
     </w:p>
@@ -7992,10 +7544,7 @@
       <w:bookmarkStart w:id="13" w:name="_Toc322290220"/>
       <w:r>
         <w:lastRenderedPageBreak/>
-        <w:t>5</w:t>
-      </w:r>
-      <w:r>
-        <w:t xml:space="preserve">.2. </w:t>
+        <w:t xml:space="preserve">5.2. </w:t>
       </w:r>
       <w:bookmarkEnd w:id="13"/>
       <w:r>
@@ -8005,26 +7554,14 @@
     <w:p>
       <w:pPr>
         <w:pStyle w:val="Heading3"/>
-        <w:rPr>
-          <w:szCs w:val="28"/>
-        </w:rPr>
-      </w:pPr>
-      <w:r>
-        <w:rPr>
-          <w:szCs w:val="28"/>
-        </w:rPr>
+      </w:pPr>
+      <w:r>
         <w:t>5.1.</w:t>
       </w:r>
       <w:r>
-        <w:rPr>
-          <w:szCs w:val="28"/>
-        </w:rPr>
         <w:t>2</w:t>
       </w:r>
       <w:r>
-        <w:rPr>
-          <w:szCs w:val="28"/>
-        </w:rPr>
         <w:t xml:space="preserve"> Lập danh hóa đơn bán thuốc</w:t>
       </w:r>
     </w:p>
@@ -8047,93 +7584,81 @@
         </w:rPr>
         <w:t>:</w:t>
       </w:r>
-      <w:bookmarkStart w:id="14" w:name="_GoBack"/>
+    </w:p>
+    <w:p>
+      <w:pPr>
+        <w:pStyle w:val="Heading4"/>
+        <w:rPr>
+          <w:szCs w:val="28"/>
+        </w:rPr>
+      </w:pPr>
+      <w:r>
+        <w:rPr>
+          <w:szCs w:val="28"/>
+        </w:rPr>
+        <w:t>b. Dữ liệu vào:</w:t>
+      </w:r>
+    </w:p>
+    <w:p>
+      <w:pPr>
+        <w:pStyle w:val="Heading4"/>
+        <w:rPr>
+          <w:szCs w:val="28"/>
+        </w:rPr>
+      </w:pPr>
+      <w:r>
+        <w:rPr>
+          <w:szCs w:val="28"/>
+        </w:rPr>
+        <w:t>c. Dữ liệu ra</w:t>
+      </w:r>
+    </w:p>
+    <w:p>
+      <w:pPr>
+        <w:pStyle w:val="Heading4"/>
+        <w:rPr>
+          <w:szCs w:val="28"/>
+        </w:rPr>
+      </w:pPr>
+      <w:r>
+        <w:rPr>
+          <w:szCs w:val="28"/>
+        </w:rPr>
+        <w:t>d. Xử lý</w:t>
+      </w:r>
+    </w:p>
+    <w:p/>
+    <w:p>
+      <w:pPr>
+        <w:pStyle w:val="Heading1"/>
+        <w:rPr>
+          <w:szCs w:val="28"/>
+        </w:rPr>
+      </w:pPr>
+      <w:bookmarkStart w:id="14" w:name="_Toc322290223"/>
+      <w:r>
+        <w:rPr>
+          <w:szCs w:val="28"/>
+        </w:rPr>
+        <w:lastRenderedPageBreak/>
+        <w:t>6. THIẾT KẾ GIAO DIỆN NGƯỜI SỬ DỤNG</w:t>
+      </w:r>
       <w:bookmarkEnd w:id="14"/>
     </w:p>
     <w:p>
       <w:pPr>
-        <w:pStyle w:val="Heading4"/>
-        <w:rPr>
-          <w:szCs w:val="28"/>
-        </w:rPr>
-      </w:pPr>
-      <w:r>
-        <w:rPr>
-          <w:szCs w:val="28"/>
-        </w:rPr>
-        <w:t>b. Dữ liệu vào:</w:t>
-      </w:r>
-    </w:p>
-    <w:p>
-      <w:pPr>
-        <w:pStyle w:val="Heading4"/>
-        <w:rPr>
-          <w:szCs w:val="28"/>
-        </w:rPr>
-      </w:pPr>
-      <w:r>
-        <w:rPr>
-          <w:szCs w:val="28"/>
-        </w:rPr>
-        <w:t>c. Dữ liệu ra</w:t>
-      </w:r>
-    </w:p>
-    <w:p>
-      <w:pPr>
-        <w:pStyle w:val="Heading4"/>
-        <w:rPr>
-          <w:szCs w:val="28"/>
-        </w:rPr>
-      </w:pPr>
-      <w:r>
-        <w:rPr>
-          <w:szCs w:val="28"/>
-        </w:rPr>
-        <w:t>d. Xử lý</w:t>
-      </w:r>
-    </w:p>
-    <w:p/>
-    <w:p>
-      <w:pPr>
-        <w:pStyle w:val="Heading1"/>
-        <w:rPr>
-          <w:szCs w:val="28"/>
-        </w:rPr>
-      </w:pPr>
-      <w:bookmarkStart w:id="15" w:name="_Toc322290223"/>
-      <w:r>
-        <w:rPr>
-          <w:szCs w:val="28"/>
-        </w:rPr>
-        <w:lastRenderedPageBreak/>
-        <w:t>6</w:t>
-      </w:r>
-      <w:r>
-        <w:rPr>
-          <w:szCs w:val="28"/>
-        </w:rPr>
-        <w:t>. THIẾT KẾ GIAO DIỆN NGƯỜI SỬ DỤNG</w:t>
+        <w:pStyle w:val="Heading2"/>
+      </w:pPr>
+      <w:bookmarkStart w:id="15" w:name="_Toc322290224"/>
+      <w:r>
+        <w:t>6.1. Mô tả tổng quan</w:t>
       </w:r>
       <w:bookmarkEnd w:id="15"/>
     </w:p>
     <w:p>
       <w:pPr>
-        <w:pStyle w:val="Heading2"/>
-      </w:pPr>
-      <w:bookmarkStart w:id="16" w:name="_Toc322290224"/>
-      <w:r>
-        <w:t>6</w:t>
-      </w:r>
-      <w:r>
-        <w:t>.1. Mô tả tổng quan</w:t>
-      </w:r>
-      <w:bookmarkEnd w:id="16"/>
-    </w:p>
-    <w:p>
-      <w:pPr>
         <w:jc w:val="both"/>
         <w:rPr>
-          <w:color w:val="333333"/>
           <w:szCs w:val="28"/>
         </w:rPr>
       </w:pPr>
@@ -8162,7 +7687,6 @@
         <w:rPr>
           <w:rStyle w:val="hps"/>
           <w:color w:val="333333"/>
-          <w:szCs w:val="28"/>
         </w:rPr>
         <w:t>tả</w:t>
       </w:r>
@@ -8178,7 +7702,6 @@
         <w:rPr>
           <w:rStyle w:val="hps"/>
           <w:color w:val="333333"/>
-          <w:szCs w:val="28"/>
         </w:rPr>
         <w:t>các chức năng của</w:t>
       </w:r>
@@ -8194,7 +7717,6 @@
         <w:rPr>
           <w:rStyle w:val="hps"/>
           <w:color w:val="333333"/>
-          <w:szCs w:val="28"/>
         </w:rPr>
         <w:t>phần mềm từ</w:t>
       </w:r>
@@ -8210,7 +7732,6 @@
         <w:rPr>
           <w:rStyle w:val="hps"/>
           <w:color w:val="333333"/>
-          <w:szCs w:val="28"/>
         </w:rPr>
         <w:t>quan</w:t>
       </w:r>
@@ -8226,7 +7747,6 @@
         <w:rPr>
           <w:rStyle w:val="hps"/>
           <w:color w:val="333333"/>
-          <w:szCs w:val="28"/>
         </w:rPr>
         <w:t>điểm</w:t>
       </w:r>
@@ -8242,7 +7762,6 @@
         <w:rPr>
           <w:rStyle w:val="hps"/>
           <w:color w:val="333333"/>
-          <w:szCs w:val="28"/>
         </w:rPr>
         <w:t>của</w:t>
       </w:r>
@@ -8258,7 +7777,6 @@
         <w:rPr>
           <w:rStyle w:val="hps"/>
           <w:color w:val="333333"/>
-          <w:szCs w:val="28"/>
         </w:rPr>
         <w:t>người</w:t>
       </w:r>
@@ -8274,7 +7792,6 @@
         <w:rPr>
           <w:rStyle w:val="hps"/>
           <w:color w:val="333333"/>
-          <w:szCs w:val="28"/>
         </w:rPr>
         <w:t>sử</w:t>
       </w:r>
@@ -8290,7 +7807,6 @@
         <w:rPr>
           <w:rStyle w:val="hps"/>
           <w:color w:val="333333"/>
-          <w:szCs w:val="28"/>
         </w:rPr>
         <w:t>dụng</w:t>
       </w:r>
@@ -8313,7 +7829,6 @@
         <w:rPr>
           <w:rStyle w:val="hps"/>
           <w:color w:val="333333"/>
-          <w:szCs w:val="28"/>
         </w:rPr>
         <w:t>Giải thích làm thế nào</w:t>
       </w:r>
@@ -8329,7 +7844,6 @@
         <w:rPr>
           <w:rStyle w:val="hps"/>
           <w:color w:val="333333"/>
-          <w:szCs w:val="28"/>
         </w:rPr>
         <w:t xml:space="preserve">người sử dụng </w:t>
       </w:r>
@@ -8352,7 +7866,6 @@
         <w:rPr>
           <w:rStyle w:val="hps"/>
           <w:color w:val="333333"/>
-          <w:szCs w:val="28"/>
         </w:rPr>
         <w:t>có thể</w:t>
       </w:r>
@@ -8368,7 +7881,6 @@
         <w:rPr>
           <w:rStyle w:val="hps"/>
           <w:color w:val="333333"/>
-          <w:szCs w:val="28"/>
         </w:rPr>
         <w:t>sử</w:t>
       </w:r>
@@ -8384,7 +7896,6 @@
         <w:rPr>
           <w:rStyle w:val="hps"/>
           <w:color w:val="333333"/>
-          <w:szCs w:val="28"/>
         </w:rPr>
         <w:t>dụng</w:t>
       </w:r>
@@ -8400,7 +7911,6 @@
         <w:rPr>
           <w:rStyle w:val="hps"/>
           <w:color w:val="333333"/>
-          <w:szCs w:val="28"/>
         </w:rPr>
         <w:t>để thực hiện</w:t>
       </w:r>
@@ -8416,7 +7926,6 @@
         <w:rPr>
           <w:rStyle w:val="hps"/>
           <w:color w:val="333333"/>
-          <w:szCs w:val="28"/>
         </w:rPr>
         <w:t>tất cả các</w:t>
       </w:r>
@@ -8432,7 +7941,6 @@
         <w:rPr>
           <w:rStyle w:val="hps"/>
           <w:color w:val="333333"/>
-          <w:szCs w:val="28"/>
         </w:rPr>
         <w:t>ng</w:t>
       </w:r>
@@ -8449,7 +7957,6 @@
           <w:rStyle w:val="hps"/>
           <w:rFonts w:hAnsi="Cambria Math"/>
           <w:color w:val="333333"/>
-          <w:szCs w:val="28"/>
         </w:rPr>
         <w:t>​​</w:t>
       </w:r>
@@ -8457,7 +7964,6 @@
         <w:rPr>
           <w:rStyle w:val="hps"/>
           <w:color w:val="333333"/>
-          <w:szCs w:val="28"/>
         </w:rPr>
         <w:t>và những thông tin phần mềm phản hồi cho người sử dụng khi thực hiện các chức năng đó.</w:t>
       </w:r>
@@ -8470,22 +7976,999 @@
     </w:p>
     <w:p>
       <w:pPr>
+        <w:ind w:firstLine="0"/>
+        <w:jc w:val="both"/>
+        <w:rPr>
+          <w:szCs w:val="28"/>
+        </w:rPr>
+      </w:pPr>
+      <w:r>
+        <w:rPr>
+          <w:szCs w:val="28"/>
+        </w:rPr>
+        <w:t>Các chức năng của phần mềm đề người dùng sử dụng:</w:t>
+      </w:r>
+    </w:p>
+    <w:p>
+      <w:pPr>
+        <w:pStyle w:val="Heading3"/>
+      </w:pPr>
+      <w:r>
+        <w:t>6.1.1 Bán thuốc</w:t>
+      </w:r>
+    </w:p>
+    <w:p>
+      <w:pPr>
+        <w:rPr>
+          <w:i/>
+        </w:rPr>
+      </w:pPr>
+      <w:r>
+        <w:rPr>
+          <w:i/>
+        </w:rPr>
+        <w:t>a. Mô tả</w:t>
+      </w:r>
+    </w:p>
+    <w:p>
+      <w:pPr>
+        <w:ind w:left="720" w:firstLine="0"/>
+        <w:jc w:val="both"/>
+      </w:pPr>
+      <w:r>
+        <w:t>Chức năng này giúp người dùng bán thuốc một cách nhanh gọn tiện lợi với các chức năng hỗ trợ như tìm kiếm thuốc, lên danh sách thuốc, lập hóa đơn, in hóa đơn và thanh toán.</w:t>
+      </w:r>
+    </w:p>
+    <w:p>
+      <w:pPr>
+        <w:ind w:left="720" w:firstLine="0"/>
+        <w:jc w:val="both"/>
+      </w:pPr>
+      <w:r>
+        <w:t>b. Cách thức thực hiện</w:t>
+      </w:r>
+    </w:p>
+    <w:p>
+      <w:pPr>
+        <w:ind w:left="720" w:firstLine="0"/>
+        <w:jc w:val="both"/>
+      </w:pPr>
+      <w:r>
+        <w:t xml:space="preserve">Khách hàng đưa ra yêu cầu </w:t>
+      </w:r>
+      <w:r>
+        <w:sym w:font="Wingdings" w:char="F0E0"/>
+      </w:r>
+      <w:r>
+        <w:t xml:space="preserve"> người dùng tìm kiếm các thuốc để đáp ứng </w:t>
+      </w:r>
+      <w:r>
+        <w:sym w:font="Wingdings" w:char="F0E0"/>
+      </w:r>
+      <w:r>
+        <w:t xml:space="preserve"> Chọn các thuốc đó để lên danh sách </w:t>
+      </w:r>
+      <w:r>
+        <w:sym w:font="Wingdings" w:char="F0E0"/>
+      </w:r>
+      <w:r>
+        <w:t xml:space="preserve"> Lập hóa đơn bán cho khách hàng </w:t>
+      </w:r>
+      <w:r>
+        <w:sym w:font="Wingdings" w:char="F0E0"/>
+      </w:r>
+      <w:r>
+        <w:t xml:space="preserve"> Thanh toán </w:t>
+      </w:r>
+      <w:r>
+        <w:sym w:font="Wingdings" w:char="F0E0"/>
+      </w:r>
+      <w:r>
+        <w:t xml:space="preserve"> In hóa đơn.</w:t>
+      </w:r>
+    </w:p>
+    <w:p>
+      <w:pPr>
+        <w:ind w:left="720" w:firstLine="0"/>
+        <w:jc w:val="both"/>
+      </w:pPr>
+      <w:r>
+        <w:t>c. phản hồi của hệ thống với người dùng</w:t>
+      </w:r>
+    </w:p>
+    <w:tbl>
+      <w:tblPr>
+        <w:tblStyle w:val="TableGrid"/>
+        <w:tblW w:w="0" w:type="auto"/>
+        <w:tblInd w:w="720" w:type="dxa"/>
+        <w:tblLook w:val="04A0" w:firstRow="1" w:lastRow="0" w:firstColumn="1" w:lastColumn="0" w:noHBand="0" w:noVBand="1"/>
+      </w:tblPr>
+      <w:tblGrid>
+        <w:gridCol w:w="3505"/>
+        <w:gridCol w:w="5737"/>
+      </w:tblGrid>
+      <w:tr>
+        <w:trPr>
+          <w:trHeight w:val="431"/>
+        </w:trPr>
+        <w:tc>
+          <w:tcPr>
+            <w:tcW w:w="3505" w:type="dxa"/>
+          </w:tcPr>
+          <w:p>
+            <w:pPr>
+              <w:ind w:firstLine="0"/>
+              <w:jc w:val="center"/>
+              <w:rPr>
+                <w:b/>
+              </w:rPr>
+            </w:pPr>
+            <w:r>
+              <w:rPr>
+                <w:b/>
+              </w:rPr>
+              <w:t>Người dùng</w:t>
+            </w:r>
+          </w:p>
+        </w:tc>
+        <w:tc>
+          <w:tcPr>
+            <w:tcW w:w="5737" w:type="dxa"/>
+          </w:tcPr>
+          <w:p>
+            <w:pPr>
+              <w:ind w:firstLine="0"/>
+              <w:jc w:val="center"/>
+              <w:rPr>
+                <w:b/>
+              </w:rPr>
+            </w:pPr>
+            <w:r>
+              <w:rPr>
+                <w:b/>
+              </w:rPr>
+              <w:t>Phần mềm</w:t>
+            </w:r>
+          </w:p>
+        </w:tc>
+      </w:tr>
+      <w:tr>
+        <w:trPr>
+          <w:trHeight w:val="377"/>
+        </w:trPr>
+        <w:tc>
+          <w:tcPr>
+            <w:tcW w:w="3505" w:type="dxa"/>
+          </w:tcPr>
+          <w:p>
+            <w:pPr>
+              <w:ind w:firstLine="0"/>
+              <w:jc w:val="both"/>
+            </w:pPr>
+            <w:r>
+              <w:t>Tìm kiếm thuốc</w:t>
+            </w:r>
+          </w:p>
+        </w:tc>
+        <w:tc>
+          <w:tcPr>
+            <w:tcW w:w="5737" w:type="dxa"/>
+          </w:tcPr>
+          <w:p>
+            <w:pPr>
+              <w:ind w:firstLine="0"/>
+              <w:jc w:val="both"/>
+            </w:pPr>
+            <w:r>
+              <w:t>Hiển thị danh sách thuốc có thể bán</w:t>
+            </w:r>
+          </w:p>
+        </w:tc>
+      </w:tr>
+      <w:tr>
+        <w:tc>
+          <w:tcPr>
+            <w:tcW w:w="3505" w:type="dxa"/>
+          </w:tcPr>
+          <w:p>
+            <w:pPr>
+              <w:ind w:firstLine="0"/>
+              <w:jc w:val="both"/>
+            </w:pPr>
+            <w:r>
+              <w:t>Chọn các thuốc để bản</w:t>
+            </w:r>
+          </w:p>
+        </w:tc>
+        <w:tc>
+          <w:tcPr>
+            <w:tcW w:w="5737" w:type="dxa"/>
+          </w:tcPr>
+          <w:p>
+            <w:pPr>
+              <w:ind w:firstLine="0"/>
+              <w:jc w:val="both"/>
+            </w:pPr>
+            <w:r>
+              <w:t>Hiện thị những thuốc đã chọn vào danh sách thuốc bán</w:t>
+            </w:r>
+          </w:p>
+        </w:tc>
+      </w:tr>
+      <w:tr>
+        <w:trPr>
+          <w:trHeight w:val="746"/>
+        </w:trPr>
+        <w:tc>
+          <w:tcPr>
+            <w:tcW w:w="3505" w:type="dxa"/>
+          </w:tcPr>
+          <w:p>
+            <w:pPr>
+              <w:ind w:firstLine="0"/>
+              <w:jc w:val="both"/>
+            </w:pPr>
+            <w:r>
+              <w:t>Lập hóa đơn cho khách hàng</w:t>
+            </w:r>
+          </w:p>
+        </w:tc>
+        <w:tc>
+          <w:tcPr>
+            <w:tcW w:w="5737" w:type="dxa"/>
+          </w:tcPr>
+          <w:p>
+            <w:pPr>
+              <w:ind w:firstLine="0"/>
+              <w:jc w:val="both"/>
+            </w:pPr>
+            <w:r>
+              <w:t>Hiện thị danh sách thông tin những loại thuốc đã mua, thông tin khách hàng, chi phí thanh toán</w:t>
+            </w:r>
+          </w:p>
+        </w:tc>
+      </w:tr>
+      <w:tr>
+        <w:trPr>
+          <w:trHeight w:val="359"/>
+        </w:trPr>
+        <w:tc>
+          <w:tcPr>
+            <w:tcW w:w="3505" w:type="dxa"/>
+          </w:tcPr>
+          <w:p>
+            <w:pPr>
+              <w:ind w:firstLine="0"/>
+              <w:jc w:val="both"/>
+            </w:pPr>
+            <w:r>
+              <w:t>Bấm nút thanh toán</w:t>
+            </w:r>
+          </w:p>
+        </w:tc>
+        <w:tc>
+          <w:tcPr>
+            <w:tcW w:w="5737" w:type="dxa"/>
+          </w:tcPr>
+          <w:p>
+            <w:pPr>
+              <w:ind w:firstLine="0"/>
+              <w:jc w:val="both"/>
+            </w:pPr>
+            <w:r>
+              <w:t>Thông báo thanh toán thành công</w:t>
+            </w:r>
+          </w:p>
+        </w:tc>
+      </w:tr>
+    </w:tbl>
+    <w:p>
+      <w:pPr>
+        <w:ind w:left="720" w:firstLine="0"/>
+        <w:jc w:val="both"/>
+      </w:pPr>
+    </w:p>
+    <w:p>
+      <w:pPr>
+        <w:pStyle w:val="Heading3"/>
+      </w:pPr>
+      <w:r>
+        <w:t>6.1.2 Nhập thuốc</w:t>
+      </w:r>
+    </w:p>
+    <w:p>
+      <w:r>
+        <w:t>a. Mô tả</w:t>
+      </w:r>
+    </w:p>
+    <w:p>
+      <w:pPr>
+        <w:ind w:left="720" w:firstLine="0"/>
+      </w:pPr>
+      <w:r>
+        <w:lastRenderedPageBreak/>
+        <w:t>Chức năng này giúp người dùng nhập thuốc với số lượng lớn, chính xác không cần tốn sổ sách để ghi chép với các chức năng, lên danh sách nhập thuốc, lập hóa đơn, thanh toán, lưu trữ vào kho.</w:t>
+      </w:r>
+    </w:p>
+    <w:p>
+      <w:r>
+        <w:t>b. Cách thực hiện</w:t>
+      </w:r>
+    </w:p>
+    <w:p>
+      <w:pPr>
+        <w:ind w:left="720" w:firstLine="0"/>
+        <w:jc w:val="both"/>
+      </w:pPr>
+      <w:r>
+        <w:t xml:space="preserve">Nhà phân phối cung cấp thuốc đến </w:t>
+      </w:r>
+      <w:r>
+        <w:sym w:font="Wingdings" w:char="F0E0"/>
+      </w:r>
+      <w:r>
+        <w:t xml:space="preserve"> người dùng lên danh sách những loại thuốc nhập vào </w:t>
+      </w:r>
+      <w:r>
+        <w:sym w:font="Wingdings" w:char="F0E0"/>
+      </w:r>
+      <w:r>
+        <w:t xml:space="preserve"> Lập hóa đơn nhập hàng </w:t>
+      </w:r>
+      <w:r>
+        <w:sym w:font="Wingdings" w:char="F0E0"/>
+      </w:r>
+      <w:r>
+        <w:t xml:space="preserve"> thanh toán </w:t>
+      </w:r>
+      <w:r>
+        <w:sym w:font="Wingdings" w:char="F0E0"/>
+      </w:r>
+      <w:r>
+        <w:t xml:space="preserve"> in hóa đơn </w:t>
+      </w:r>
+      <w:r>
+        <w:sym w:font="Wingdings" w:char="F0E0"/>
+      </w:r>
+      <w:r>
+        <w:t xml:space="preserve"> Lưu những loại thuốc mới nhập vào kho.</w:t>
+      </w:r>
+    </w:p>
+    <w:p>
+      <w:pPr>
+        <w:ind w:left="720" w:firstLine="0"/>
+        <w:jc w:val="both"/>
+      </w:pPr>
+      <w:r>
+        <w:t>c. phản hồi của hệ thống với người dùng</w:t>
+      </w:r>
+    </w:p>
+    <w:tbl>
+      <w:tblPr>
+        <w:tblStyle w:val="TableGrid"/>
+        <w:tblW w:w="0" w:type="auto"/>
+        <w:tblInd w:w="720" w:type="dxa"/>
+        <w:tblLook w:val="04A0" w:firstRow="1" w:lastRow="0" w:firstColumn="1" w:lastColumn="0" w:noHBand="0" w:noVBand="1"/>
+      </w:tblPr>
+      <w:tblGrid>
+        <w:gridCol w:w="3505"/>
+        <w:gridCol w:w="5737"/>
+      </w:tblGrid>
+      <w:tr>
+        <w:trPr>
+          <w:trHeight w:val="431"/>
+        </w:trPr>
+        <w:tc>
+          <w:tcPr>
+            <w:tcW w:w="3505" w:type="dxa"/>
+          </w:tcPr>
+          <w:p>
+            <w:pPr>
+              <w:ind w:firstLine="0"/>
+              <w:jc w:val="center"/>
+              <w:rPr>
+                <w:b/>
+              </w:rPr>
+            </w:pPr>
+            <w:r>
+              <w:rPr>
+                <w:b/>
+              </w:rPr>
+              <w:t>Người dùng</w:t>
+            </w:r>
+          </w:p>
+        </w:tc>
+        <w:tc>
+          <w:tcPr>
+            <w:tcW w:w="5737" w:type="dxa"/>
+          </w:tcPr>
+          <w:p>
+            <w:pPr>
+              <w:ind w:firstLine="0"/>
+              <w:jc w:val="center"/>
+              <w:rPr>
+                <w:b/>
+              </w:rPr>
+            </w:pPr>
+            <w:r>
+              <w:rPr>
+                <w:b/>
+              </w:rPr>
+              <w:t>Phần mềm</w:t>
+            </w:r>
+          </w:p>
+        </w:tc>
+      </w:tr>
+      <w:tr>
+        <w:trPr>
+          <w:trHeight w:val="719"/>
+        </w:trPr>
+        <w:tc>
+          <w:tcPr>
+            <w:tcW w:w="3505" w:type="dxa"/>
+          </w:tcPr>
+          <w:p>
+            <w:pPr>
+              <w:ind w:firstLine="0"/>
+              <w:jc w:val="both"/>
+            </w:pPr>
+            <w:r>
+              <w:t>Lên danh sách những loại thuốc nhập vào</w:t>
+            </w:r>
+          </w:p>
+        </w:tc>
+        <w:tc>
+          <w:tcPr>
+            <w:tcW w:w="5737" w:type="dxa"/>
+          </w:tcPr>
+          <w:p>
+            <w:pPr>
+              <w:ind w:firstLine="0"/>
+              <w:jc w:val="both"/>
+            </w:pPr>
+            <w:r>
+              <w:t>Hiển thị danh sách bao gồm các thông tin về thuốc như tên, số lượng, giá nhập…</w:t>
+            </w:r>
+          </w:p>
+        </w:tc>
+      </w:tr>
+      <w:tr>
+        <w:trPr>
+          <w:trHeight w:val="1052"/>
+        </w:trPr>
+        <w:tc>
+          <w:tcPr>
+            <w:tcW w:w="3505" w:type="dxa"/>
+          </w:tcPr>
+          <w:p>
+            <w:pPr>
+              <w:ind w:firstLine="0"/>
+            </w:pPr>
+            <w:r>
+              <w:t>Lập hóa đơn nhập hàng</w:t>
+            </w:r>
+          </w:p>
+        </w:tc>
+        <w:tc>
+          <w:tcPr>
+            <w:tcW w:w="5737" w:type="dxa"/>
+          </w:tcPr>
+          <w:p>
+            <w:pPr>
+              <w:ind w:firstLine="0"/>
+              <w:jc w:val="both"/>
+            </w:pPr>
+            <w:r>
+              <w:t>Hiển thị hóa đơn bao gồm danh sách nhập, thông tin nhân viên nhập, ngày giờ nhập thuốc, chi phí thanh toán…</w:t>
+            </w:r>
+          </w:p>
+        </w:tc>
+      </w:tr>
+      <w:tr>
+        <w:trPr>
+          <w:trHeight w:val="359"/>
+        </w:trPr>
+        <w:tc>
+          <w:tcPr>
+            <w:tcW w:w="3505" w:type="dxa"/>
+          </w:tcPr>
+          <w:p>
+            <w:pPr>
+              <w:ind w:firstLine="0"/>
+              <w:jc w:val="both"/>
+            </w:pPr>
+            <w:r>
+              <w:t>Thanh toán</w:t>
+            </w:r>
+          </w:p>
+        </w:tc>
+        <w:tc>
+          <w:tcPr>
+            <w:tcW w:w="5737" w:type="dxa"/>
+          </w:tcPr>
+          <w:p>
+            <w:pPr>
+              <w:ind w:firstLine="0"/>
+              <w:jc w:val="both"/>
+            </w:pPr>
+            <w:r>
+              <w:t>Thông báo thanh toán thành công</w:t>
+            </w:r>
+          </w:p>
+        </w:tc>
+      </w:tr>
+      <w:tr>
+        <w:trPr>
+          <w:trHeight w:val="359"/>
+        </w:trPr>
+        <w:tc>
+          <w:tcPr>
+            <w:tcW w:w="3505" w:type="dxa"/>
+          </w:tcPr>
+          <w:p>
+            <w:pPr>
+              <w:ind w:firstLine="0"/>
+              <w:jc w:val="both"/>
+            </w:pPr>
+            <w:r>
+              <w:t>Lưu thuốc vào kho</w:t>
+            </w:r>
+          </w:p>
+        </w:tc>
+        <w:tc>
+          <w:tcPr>
+            <w:tcW w:w="5737" w:type="dxa"/>
+          </w:tcPr>
+          <w:p>
+            <w:pPr>
+              <w:ind w:firstLine="0"/>
+              <w:jc w:val="both"/>
+            </w:pPr>
+            <w:r>
+              <w:t>Thông báo lưu thành công</w:t>
+            </w:r>
+          </w:p>
+        </w:tc>
+      </w:tr>
+    </w:tbl>
+    <w:p>
+      <w:pPr>
+        <w:ind w:left="720" w:firstLine="0"/>
+        <w:jc w:val="both"/>
+      </w:pPr>
+    </w:p>
+    <w:p>
+      <w:pPr>
+        <w:pStyle w:val="Heading3"/>
+      </w:pPr>
+      <w:r>
+        <w:t>6.1.3 Quản lý kho thuốc</w:t>
+      </w:r>
+    </w:p>
+    <w:p/>
+    <w:p>
+      <w:r>
+        <w:t>a. Mô tả</w:t>
+      </w:r>
+    </w:p>
+    <w:p>
+      <w:pPr>
+        <w:ind w:left="720" w:firstLine="0"/>
+      </w:pPr>
+      <w:r>
+        <w:t>Chức năng này giúp người dùng có thể quản lý toàn bộ số thuốc của nhà thuốc một cách khoa học cụ thể, lợi thế vượt trội so với quản lý bằng sổ sách dễ gây nhầm lẫn, sai sót đặc biệt với khối lượng dữ liệu lớn. Các chức năng hỗ trợ như thêm, sửa, xóa danh mục thuốc, quản lý số lượng, tên, hạn sử dụng của từng loại thuốc.</w:t>
+      </w:r>
+    </w:p>
+    <w:p>
+      <w:r>
+        <w:t>b. Cách thực hiện</w:t>
+      </w:r>
+    </w:p>
+    <w:p/>
+    <w:p>
+      <w:pPr>
+        <w:ind w:left="720" w:firstLine="0"/>
+        <w:jc w:val="both"/>
+      </w:pPr>
+      <w:r>
+        <w:t>c. phản hồi của hệ thống với người dùng</w:t>
+      </w:r>
+    </w:p>
+    <w:tbl>
+      <w:tblPr>
+        <w:tblStyle w:val="TableGrid"/>
+        <w:tblW w:w="0" w:type="auto"/>
+        <w:tblInd w:w="720" w:type="dxa"/>
+        <w:tblLook w:val="04A0" w:firstRow="1" w:lastRow="0" w:firstColumn="1" w:lastColumn="0" w:noHBand="0" w:noVBand="1"/>
+      </w:tblPr>
+      <w:tblGrid>
+        <w:gridCol w:w="3505"/>
+        <w:gridCol w:w="5737"/>
+      </w:tblGrid>
+      <w:tr>
+        <w:trPr>
+          <w:trHeight w:val="431"/>
+        </w:trPr>
+        <w:tc>
+          <w:tcPr>
+            <w:tcW w:w="3505" w:type="dxa"/>
+          </w:tcPr>
+          <w:p>
+            <w:pPr>
+              <w:ind w:firstLine="0"/>
+              <w:jc w:val="center"/>
+              <w:rPr>
+                <w:b/>
+              </w:rPr>
+            </w:pPr>
+            <w:r>
+              <w:rPr>
+                <w:b/>
+              </w:rPr>
+              <w:lastRenderedPageBreak/>
+              <w:t>Người dùng</w:t>
+            </w:r>
+          </w:p>
+        </w:tc>
+        <w:tc>
+          <w:tcPr>
+            <w:tcW w:w="5737" w:type="dxa"/>
+          </w:tcPr>
+          <w:p>
+            <w:pPr>
+              <w:ind w:firstLine="0"/>
+              <w:jc w:val="center"/>
+              <w:rPr>
+                <w:b/>
+              </w:rPr>
+            </w:pPr>
+            <w:r>
+              <w:rPr>
+                <w:b/>
+              </w:rPr>
+              <w:t>Phần mềm</w:t>
+            </w:r>
+          </w:p>
+        </w:tc>
+      </w:tr>
+      <w:tr>
+        <w:trPr>
+          <w:trHeight w:val="377"/>
+        </w:trPr>
+        <w:tc>
+          <w:tcPr>
+            <w:tcW w:w="3505" w:type="dxa"/>
+          </w:tcPr>
+          <w:p>
+            <w:pPr>
+              <w:ind w:firstLine="0"/>
+              <w:jc w:val="both"/>
+            </w:pPr>
+          </w:p>
+        </w:tc>
+        <w:tc>
+          <w:tcPr>
+            <w:tcW w:w="5737" w:type="dxa"/>
+          </w:tcPr>
+          <w:p>
+            <w:pPr>
+              <w:ind w:firstLine="0"/>
+              <w:jc w:val="both"/>
+            </w:pPr>
+          </w:p>
+        </w:tc>
+      </w:tr>
+      <w:tr>
+        <w:tc>
+          <w:tcPr>
+            <w:tcW w:w="3505" w:type="dxa"/>
+          </w:tcPr>
+          <w:p>
+            <w:pPr>
+              <w:ind w:firstLine="0"/>
+              <w:jc w:val="both"/>
+            </w:pPr>
+          </w:p>
+        </w:tc>
+        <w:tc>
+          <w:tcPr>
+            <w:tcW w:w="5737" w:type="dxa"/>
+          </w:tcPr>
+          <w:p>
+            <w:pPr>
+              <w:ind w:firstLine="0"/>
+              <w:jc w:val="both"/>
+            </w:pPr>
+          </w:p>
+        </w:tc>
+      </w:tr>
+      <w:tr>
+        <w:trPr>
+          <w:trHeight w:val="746"/>
+        </w:trPr>
+        <w:tc>
+          <w:tcPr>
+            <w:tcW w:w="3505" w:type="dxa"/>
+          </w:tcPr>
+          <w:p>
+            <w:pPr>
+              <w:ind w:firstLine="0"/>
+              <w:jc w:val="both"/>
+            </w:pPr>
+          </w:p>
+        </w:tc>
+        <w:tc>
+          <w:tcPr>
+            <w:tcW w:w="5737" w:type="dxa"/>
+          </w:tcPr>
+          <w:p>
+            <w:pPr>
+              <w:ind w:firstLine="0"/>
+              <w:jc w:val="both"/>
+            </w:pPr>
+          </w:p>
+        </w:tc>
+      </w:tr>
+      <w:tr>
+        <w:trPr>
+          <w:trHeight w:val="359"/>
+        </w:trPr>
+        <w:tc>
+          <w:tcPr>
+            <w:tcW w:w="3505" w:type="dxa"/>
+          </w:tcPr>
+          <w:p>
+            <w:pPr>
+              <w:ind w:firstLine="0"/>
+              <w:jc w:val="both"/>
+            </w:pPr>
+          </w:p>
+        </w:tc>
+        <w:tc>
+          <w:tcPr>
+            <w:tcW w:w="5737" w:type="dxa"/>
+          </w:tcPr>
+          <w:p>
+            <w:pPr>
+              <w:ind w:firstLine="0"/>
+              <w:jc w:val="both"/>
+            </w:pPr>
+          </w:p>
+        </w:tc>
+      </w:tr>
+    </w:tbl>
+    <w:p/>
+    <w:p/>
+    <w:p>
+      <w:pPr>
+        <w:pStyle w:val="Heading3"/>
+      </w:pPr>
+      <w:r>
+        <w:t>6.1.4 Đăng nhập/Đăng xuất</w:t>
+      </w:r>
+    </w:p>
+    <w:p>
+      <w:r>
+        <w:t>a. Mô tả</w:t>
+      </w:r>
+    </w:p>
+    <w:p>
+      <w:pPr>
+        <w:ind w:left="720" w:firstLine="0"/>
+      </w:pPr>
+      <w:r>
+        <w:t>Chức năng này giúp bảo mật phần mềm, tránh những đối tượng bên ngoài vào sử dụng. mỗi người dùng sẽ có tài khoản và mật khẩu, phải đăng nhập mới có thể sử dụng phần mềm.</w:t>
+      </w:r>
+    </w:p>
+    <w:p>
+      <w:r>
+        <w:t>b. Cách thực hiện</w:t>
+      </w:r>
+    </w:p>
+    <w:p>
+      <w:pPr>
+        <w:ind w:left="720" w:firstLine="0"/>
+      </w:pPr>
+      <w:r>
+        <w:t xml:space="preserve">Người dùng đăng kí tài khoản/mật khẩu </w:t>
+      </w:r>
+      <w:r>
+        <w:sym w:font="Wingdings" w:char="F0E0"/>
+      </w:r>
+      <w:r>
+        <w:t xml:space="preserve"> nhập mật khẩu vs tài khoản hợp lệ vào form đăng nhập </w:t>
+      </w:r>
+      <w:r>
+        <w:sym w:font="Wingdings" w:char="F0E0"/>
+      </w:r>
+      <w:r>
+        <w:t xml:space="preserve"> sử dụng chức năng cần thiết</w:t>
+      </w:r>
+    </w:p>
+    <w:p>
+      <w:pPr>
+        <w:ind w:left="720" w:firstLine="0"/>
+        <w:jc w:val="both"/>
+      </w:pPr>
+      <w:r>
+        <w:t>c. phản hồi của hệ thống với người dùng</w:t>
+      </w:r>
+    </w:p>
+    <w:tbl>
+      <w:tblPr>
+        <w:tblStyle w:val="TableGrid"/>
+        <w:tblW w:w="0" w:type="auto"/>
+        <w:tblInd w:w="720" w:type="dxa"/>
+        <w:tblLook w:val="04A0" w:firstRow="1" w:lastRow="0" w:firstColumn="1" w:lastColumn="0" w:noHBand="0" w:noVBand="1"/>
+      </w:tblPr>
+      <w:tblGrid>
+        <w:gridCol w:w="3505"/>
+        <w:gridCol w:w="5737"/>
+      </w:tblGrid>
+      <w:tr>
+        <w:trPr>
+          <w:trHeight w:val="431"/>
+        </w:trPr>
+        <w:tc>
+          <w:tcPr>
+            <w:tcW w:w="3505" w:type="dxa"/>
+          </w:tcPr>
+          <w:p>
+            <w:pPr>
+              <w:ind w:firstLine="0"/>
+              <w:jc w:val="center"/>
+              <w:rPr>
+                <w:b/>
+              </w:rPr>
+            </w:pPr>
+            <w:r>
+              <w:rPr>
+                <w:b/>
+              </w:rPr>
+              <w:t>Người dùng</w:t>
+            </w:r>
+          </w:p>
+        </w:tc>
+        <w:tc>
+          <w:tcPr>
+            <w:tcW w:w="5737" w:type="dxa"/>
+          </w:tcPr>
+          <w:p>
+            <w:pPr>
+              <w:ind w:firstLine="0"/>
+              <w:jc w:val="center"/>
+              <w:rPr>
+                <w:b/>
+              </w:rPr>
+            </w:pPr>
+            <w:r>
+              <w:rPr>
+                <w:b/>
+              </w:rPr>
+              <w:t>Phần mềm</w:t>
+            </w:r>
+          </w:p>
+        </w:tc>
+      </w:tr>
+      <w:tr>
+        <w:trPr>
+          <w:trHeight w:val="377"/>
+        </w:trPr>
+        <w:tc>
+          <w:tcPr>
+            <w:tcW w:w="3505" w:type="dxa"/>
+          </w:tcPr>
+          <w:p>
+            <w:pPr>
+              <w:ind w:firstLine="0"/>
+              <w:jc w:val="both"/>
+            </w:pPr>
+            <w:r>
+              <w:t>Đăng kí tài khoản</w:t>
+            </w:r>
+          </w:p>
+        </w:tc>
+        <w:tc>
+          <w:tcPr>
+            <w:tcW w:w="5737" w:type="dxa"/>
+          </w:tcPr>
+          <w:p>
+            <w:pPr>
+              <w:ind w:firstLine="0"/>
+              <w:jc w:val="both"/>
+            </w:pPr>
+            <w:r>
+              <w:t>Hiển thị form đăng ký</w:t>
+            </w:r>
+          </w:p>
+        </w:tc>
+      </w:tr>
+      <w:tr>
+        <w:trPr>
+          <w:trHeight w:val="782"/>
+        </w:trPr>
+        <w:tc>
+          <w:tcPr>
+            <w:tcW w:w="3505" w:type="dxa"/>
+          </w:tcPr>
+          <w:p>
+            <w:pPr>
+              <w:ind w:firstLine="0"/>
+              <w:jc w:val="both"/>
+            </w:pPr>
+            <w:r>
+              <w:t>Đăng nhập</w:t>
+            </w:r>
+          </w:p>
+        </w:tc>
+        <w:tc>
+          <w:tcPr>
+            <w:tcW w:w="5737" w:type="dxa"/>
+          </w:tcPr>
+          <w:p>
+            <w:pPr>
+              <w:ind w:firstLine="0"/>
+              <w:jc w:val="both"/>
+            </w:pPr>
+            <w:r>
+              <w:t>Hiển thị form đăng nhập, nếu đăng nhập đúng hoặc sai thì hệ thống sẽ thông báo lại.</w:t>
+            </w:r>
+          </w:p>
+        </w:tc>
+      </w:tr>
+      <w:tr>
+        <w:trPr>
+          <w:trHeight w:val="476"/>
+        </w:trPr>
+        <w:tc>
+          <w:tcPr>
+            <w:tcW w:w="3505" w:type="dxa"/>
+          </w:tcPr>
+          <w:p>
+            <w:pPr>
+              <w:ind w:firstLine="0"/>
+              <w:jc w:val="both"/>
+            </w:pPr>
+            <w:r>
+              <w:t>Đăng xuất</w:t>
+            </w:r>
+          </w:p>
+        </w:tc>
+        <w:tc>
+          <w:tcPr>
+            <w:tcW w:w="5737" w:type="dxa"/>
+          </w:tcPr>
+          <w:p>
+            <w:pPr>
+              <w:ind w:firstLine="0"/>
+              <w:jc w:val="both"/>
+            </w:pPr>
+            <w:r>
+              <w:t>Hiển thị nút đăng xuất trên thanh menu</w:t>
+            </w:r>
+          </w:p>
+        </w:tc>
+      </w:tr>
+    </w:tbl>
+    <w:p>
+      <w:pPr>
+        <w:ind w:left="720" w:firstLine="0"/>
+      </w:pPr>
+    </w:p>
+    <w:p>
+      <w:pPr>
         <w:pStyle w:val="Heading2"/>
       </w:pPr>
-      <w:bookmarkStart w:id="17" w:name="_Toc322290225"/>
-      <w:r>
-        <w:t>6</w:t>
-      </w:r>
-      <w:r>
-        <w:t>.2. Hình ảnh giao diện</w:t>
-      </w:r>
-      <w:bookmarkEnd w:id="17"/>
+      <w:bookmarkStart w:id="16" w:name="_Toc322290225"/>
+      <w:r>
+        <w:t>6.2. Hình ảnh giao diện</w:t>
+      </w:r>
+      <w:bookmarkEnd w:id="16"/>
     </w:p>
     <w:p>
       <w:pPr>
         <w:jc w:val="both"/>
         <w:rPr>
-          <w:color w:val="333333"/>
           <w:szCs w:val="28"/>
         </w:rPr>
       </w:pPr>
@@ -8514,7 +8997,6 @@
         <w:rPr>
           <w:rStyle w:val="hps"/>
           <w:color w:val="333333"/>
-          <w:szCs w:val="28"/>
         </w:rPr>
         <w:t xml:space="preserve"> màn hình</w:t>
       </w:r>
@@ -8530,7 +9012,6 @@
         <w:rPr>
           <w:rStyle w:val="hps"/>
           <w:color w:val="333333"/>
-          <w:szCs w:val="28"/>
         </w:rPr>
         <w:t>hiển thị</w:t>
       </w:r>
@@ -8546,7 +9027,6 @@
         <w:rPr>
           <w:rStyle w:val="hps"/>
           <w:color w:val="333333"/>
-          <w:szCs w:val="28"/>
         </w:rPr>
         <w:t>giao diện từ</w:t>
       </w:r>
@@ -8562,7 +9042,6 @@
         <w:rPr>
           <w:rStyle w:val="hps"/>
           <w:color w:val="333333"/>
-          <w:szCs w:val="28"/>
         </w:rPr>
         <w:t>quan</w:t>
       </w:r>
@@ -8578,7 +9057,6 @@
         <w:rPr>
           <w:rStyle w:val="hps"/>
           <w:color w:val="333333"/>
-          <w:szCs w:val="28"/>
         </w:rPr>
         <w:t>điểm</w:t>
       </w:r>
@@ -8594,7 +9072,6 @@
         <w:rPr>
           <w:rStyle w:val="hps"/>
           <w:color w:val="333333"/>
-          <w:szCs w:val="28"/>
         </w:rPr>
         <w:t>của</w:t>
       </w:r>
@@ -8610,7 +9087,6 @@
         <w:rPr>
           <w:rStyle w:val="hps"/>
           <w:color w:val="333333"/>
-          <w:szCs w:val="28"/>
         </w:rPr>
         <w:t>người</w:t>
       </w:r>
@@ -8626,7 +9102,6 @@
         <w:rPr>
           <w:rStyle w:val="hps"/>
           <w:color w:val="333333"/>
-          <w:szCs w:val="28"/>
         </w:rPr>
         <w:t>sử</w:t>
       </w:r>
@@ -8642,7 +9117,6 @@
         <w:rPr>
           <w:rStyle w:val="hps"/>
           <w:color w:val="333333"/>
-          <w:szCs w:val="28"/>
         </w:rPr>
         <w:t>dụng</w:t>
       </w:r>
@@ -8657,7 +9131,6 @@
         <w:rPr>
           <w:rStyle w:val="hps"/>
           <w:color w:val="333333"/>
-          <w:szCs w:val="28"/>
         </w:rPr>
         <w:t>Đây có thể là</w:t>
       </w:r>
@@ -8667,7 +9140,21 @@
           <w:color w:val="333333"/>
           <w:szCs w:val="28"/>
         </w:rPr>
-        <w:t> </w:t>
+        <w:t xml:space="preserve"> hình ảnh vẽ </w:t>
+      </w:r>
+      <w:r>
+        <w:rPr>
+          <w:rStyle w:val="hps"/>
+          <w:color w:val="333333"/>
+        </w:rPr>
+        <w:t xml:space="preserve">tay </w:t>
+      </w:r>
+      <w:r>
+        <w:rPr>
+          <w:color w:val="333333"/>
+          <w:szCs w:val="28"/>
+        </w:rPr>
+        <w:t>hoặc</w:t>
       </w:r>
       <w:r>
         <w:rPr>
@@ -8675,30 +9162,44 @@
           <w:color w:val="333333"/>
           <w:szCs w:val="28"/>
         </w:rPr>
-        <w:t xml:space="preserve">hình ảnh vẽ </w:t>
+        <w:t xml:space="preserve"> được vẽ bằng </w:t>
       </w:r>
       <w:r>
         <w:rPr>
           <w:rStyle w:val="hps"/>
           <w:color w:val="333333"/>
-          <w:szCs w:val="28"/>
-        </w:rPr>
-        <w:t>tay</w:t>
+        </w:rPr>
+        <w:t>công cụ</w:t>
+      </w:r>
+      <w:r>
+        <w:rPr>
+          <w:rStyle w:val="apple-converted-space"/>
+          <w:color w:val="333333"/>
+          <w:szCs w:val="28"/>
+        </w:rPr>
+        <w:t> nào đó</w:t>
+      </w:r>
+      <w:r>
+        <w:rPr>
+          <w:color w:val="333333"/>
+          <w:szCs w:val="28"/>
+        </w:rPr>
+        <w:t>.</w:t>
+      </w:r>
+      <w:r>
+        <w:rPr>
+          <w:rStyle w:val="apple-converted-space"/>
+          <w:color w:val="333333"/>
+          <w:szCs w:val="28"/>
+        </w:rPr>
+        <w:t> </w:t>
       </w:r>
       <w:r>
         <w:rPr>
           <w:rStyle w:val="hps"/>
           <w:color w:val="333333"/>
-          <w:szCs w:val="28"/>
-        </w:rPr>
-        <w:t xml:space="preserve"> </w:t>
-      </w:r>
-      <w:r>
-        <w:rPr>
-          <w:color w:val="333333"/>
-          <w:szCs w:val="28"/>
-        </w:rPr>
-        <w:t>hoặc</w:t>
+        </w:rPr>
+        <w:t>Chỉ</w:t>
       </w:r>
       <w:r>
         <w:rPr>
@@ -8710,19 +9211,25 @@
       </w:r>
       <w:r>
         <w:rPr>
+          <w:rStyle w:val="hps"/>
+          <w:color w:val="333333"/>
+        </w:rPr>
+        <w:t>cần</w:t>
+      </w:r>
+      <w:r>
+        <w:rPr>
           <w:rStyle w:val="apple-converted-space"/>
           <w:color w:val="333333"/>
           <w:szCs w:val="28"/>
         </w:rPr>
-        <w:t xml:space="preserve">được vẽ bằng </w:t>
+        <w:t> </w:t>
       </w:r>
       <w:r>
         <w:rPr>
           <w:rStyle w:val="hps"/>
           <w:color w:val="333333"/>
-          <w:szCs w:val="28"/>
-        </w:rPr>
-        <w:t>công cụ</w:t>
+        </w:rPr>
+        <w:t>đưa ra hình ảnh càng chính xác</w:t>
       </w:r>
       <w:r>
         <w:rPr>
@@ -8734,160 +9241,198 @@
       </w:r>
       <w:r>
         <w:rPr>
-          <w:rStyle w:val="apple-converted-space"/>
-          <w:color w:val="333333"/>
-          <w:szCs w:val="28"/>
-        </w:rPr>
-        <w:t>nào đó</w:t>
-      </w:r>
-      <w:r>
-        <w:rPr>
-          <w:color w:val="333333"/>
-          <w:szCs w:val="28"/>
-        </w:rPr>
-        <w:t>.</w:t>
-      </w:r>
-      <w:r>
-        <w:rPr>
-          <w:rStyle w:val="apple-converted-space"/>
-          <w:color w:val="333333"/>
-          <w:szCs w:val="28"/>
-        </w:rPr>
-        <w:t> </w:t>
-      </w:r>
-      <w:r>
-        <w:rPr>
           <w:rStyle w:val="hps"/>
           <w:color w:val="333333"/>
-          <w:szCs w:val="28"/>
-        </w:rPr>
-        <w:t>Chỉ</w:t>
-      </w:r>
-      <w:r>
-        <w:rPr>
-          <w:rStyle w:val="apple-converted-space"/>
+        </w:rPr>
+        <w:t>càng tốt</w:t>
+      </w:r>
+      <w:r>
+        <w:rPr>
           <w:color w:val="333333"/>
           <w:szCs w:val="28"/>
         </w:rPr>
-        <w:t> </w:t>
-      </w:r>
-      <w:r>
-        <w:rPr>
-          <w:rStyle w:val="hps"/>
+        <w:t>.</w:t>
+      </w:r>
+      <w:r>
+        <w:rPr>
+          <w:szCs w:val="28"/>
+        </w:rPr>
+        <w:t>]</w:t>
+      </w:r>
+    </w:p>
+    <w:p>
+      <w:pPr>
+        <w:jc w:val="both"/>
+        <w:rPr>
+          <w:b/>
+          <w:szCs w:val="28"/>
+        </w:rPr>
+      </w:pPr>
+      <w:r>
+        <w:rPr>
+          <w:b/>
+          <w:szCs w:val="28"/>
+        </w:rPr>
+        <w:lastRenderedPageBreak/>
+        <w:t>Bán thuốc</w:t>
+      </w:r>
+    </w:p>
+    <w:p>
+      <w:pPr>
+        <w:jc w:val="both"/>
+        <w:rPr>
+          <w:b/>
+          <w:szCs w:val="28"/>
+        </w:rPr>
+      </w:pPr>
+      <w:r>
+        <w:rPr>
+          <w:b/>
+          <w:szCs w:val="28"/>
+        </w:rPr>
+        <w:t>Nhập thuốc</w:t>
+      </w:r>
+    </w:p>
+    <w:p>
+      <w:pPr>
+        <w:jc w:val="both"/>
+        <w:rPr>
+          <w:b/>
+          <w:szCs w:val="28"/>
+        </w:rPr>
+      </w:pPr>
+      <w:r>
+        <w:rPr>
+          <w:b/>
+          <w:szCs w:val="28"/>
+        </w:rPr>
+        <w:t>Quản lý kho</w:t>
+      </w:r>
+    </w:p>
+    <w:p>
+      <w:pPr>
+        <w:jc w:val="both"/>
+        <w:rPr>
+          <w:b/>
+          <w:szCs w:val="28"/>
+        </w:rPr>
+      </w:pPr>
+      <w:r>
+        <w:rPr>
+          <w:b/>
+          <w:szCs w:val="28"/>
+        </w:rPr>
+        <w:t>Đăng nhập</w:t>
+      </w:r>
+    </w:p>
+    <w:p>
+      <w:pPr>
+        <w:jc w:val="both"/>
+        <w:rPr>
+          <w:b/>
           <w:color w:val="333333"/>
           <w:szCs w:val="28"/>
         </w:rPr>
-        <w:t>cần</w:t>
-      </w:r>
-      <w:r>
-        <w:rPr>
-          <w:rStyle w:val="apple-converted-space"/>
+      </w:pPr>
+      <w:r>
+        <w:rPr>
+          <w:b/>
+          <w:noProof/>
           <w:color w:val="333333"/>
           <w:szCs w:val="28"/>
-        </w:rPr>
-        <w:t> </w:t>
-      </w:r>
-      <w:r>
-        <w:rPr>
-          <w:rStyle w:val="hps"/>
-          <w:color w:val="333333"/>
-          <w:szCs w:val="28"/>
-        </w:rPr>
-        <w:t>đưa ra hình ảnh</w:t>
-      </w:r>
-      <w:r>
-        <w:rPr>
-          <w:rStyle w:val="hps"/>
-          <w:color w:val="333333"/>
-          <w:szCs w:val="28"/>
-        </w:rPr>
-        <w:t xml:space="preserve"> càng</w:t>
-      </w:r>
-      <w:r>
-        <w:rPr>
-          <w:rStyle w:val="hps"/>
-          <w:color w:val="333333"/>
-          <w:szCs w:val="28"/>
-        </w:rPr>
-        <w:t xml:space="preserve"> </w:t>
-      </w:r>
-      <w:r>
-        <w:rPr>
-          <w:rStyle w:val="hps"/>
-          <w:color w:val="333333"/>
-          <w:szCs w:val="28"/>
-        </w:rPr>
-        <w:t>chính xác</w:t>
-      </w:r>
-      <w:r>
-        <w:rPr>
-          <w:rStyle w:val="apple-converted-space"/>
-          <w:color w:val="333333"/>
-          <w:szCs w:val="28"/>
-        </w:rPr>
-        <w:t> </w:t>
-      </w:r>
-      <w:r>
-        <w:rPr>
-          <w:rStyle w:val="hps"/>
-          <w:color w:val="333333"/>
-          <w:szCs w:val="28"/>
-        </w:rPr>
-        <w:t>càng tốt</w:t>
-      </w:r>
-      <w:r>
-        <w:rPr>
-          <w:color w:val="333333"/>
-          <w:szCs w:val="28"/>
-        </w:rPr>
-        <w:t>.</w:t>
-      </w:r>
-      <w:r>
-        <w:rPr>
-          <w:szCs w:val="28"/>
-        </w:rPr>
-        <w:t>]</w:t>
+          <w:lang w:eastAsia="en-US"/>
+        </w:rPr>
+        <w:drawing>
+          <wp:inline distT="0" distB="0" distL="0" distR="0" wp14:anchorId="3AF94828" wp14:editId="0851FDC0">
+            <wp:extent cx="5848350" cy="2690495"/>
+            <wp:effectExtent l="0" t="0" r="0" b="0"/>
+            <wp:docPr id="2" name="Picture 2" descr="C:\Users\Hieu\Desktop\Untitled.png"/>
+            <wp:cNvGraphicFramePr>
+              <a:graphicFrameLocks xmlns:a="http://schemas.openxmlformats.org/drawingml/2006/main" noChangeAspect="1"/>
+            </wp:cNvGraphicFramePr>
+            <a:graphic xmlns:a="http://schemas.openxmlformats.org/drawingml/2006/main">
+              <a:graphicData uri="http://schemas.openxmlformats.org/drawingml/2006/picture">
+                <pic:pic xmlns:pic="http://schemas.openxmlformats.org/drawingml/2006/picture">
+                  <pic:nvPicPr>
+                    <pic:cNvPr id="0" name="Picture 4" descr="C:\Users\Hieu\Desktop\Untitled.png"/>
+                    <pic:cNvPicPr>
+                      <a:picLocks noChangeAspect="1" noChangeArrowheads="1"/>
+                    </pic:cNvPicPr>
+                  </pic:nvPicPr>
+                  <pic:blipFill>
+                    <a:blip r:embed="rId12">
+                      <a:extLst>
+                        <a:ext uri="{28A0092B-C50C-407E-A947-70E740481C1C}">
+                          <a14:useLocalDpi xmlns:a14="http://schemas.microsoft.com/office/drawing/2010/main" val="0"/>
+                        </a:ext>
+                      </a:extLst>
+                    </a:blip>
+                    <a:srcRect/>
+                    <a:stretch>
+                      <a:fillRect/>
+                    </a:stretch>
+                  </pic:blipFill>
+                  <pic:spPr bwMode="auto">
+                    <a:xfrm>
+                      <a:off x="0" y="0"/>
+                      <a:ext cx="5848350" cy="2690495"/>
+                    </a:xfrm>
+                    <a:prstGeom prst="rect">
+                      <a:avLst/>
+                    </a:prstGeom>
+                    <a:noFill/>
+                    <a:ln>
+                      <a:noFill/>
+                    </a:ln>
+                  </pic:spPr>
+                </pic:pic>
+              </a:graphicData>
+            </a:graphic>
+          </wp:inline>
+        </w:drawing>
       </w:r>
     </w:p>
     <w:p>
       <w:pPr>
         <w:pStyle w:val="Heading2"/>
       </w:pPr>
-      <w:bookmarkStart w:id="18" w:name="_Toc322290226"/>
-      <w:r>
-        <w:t>6</w:t>
-      </w:r>
-      <w:r>
-        <w:t>.3. Các đối tượng giao diện và hoạt động đi kèm</w:t>
-      </w:r>
+      <w:bookmarkStart w:id="17" w:name="_Toc322290226"/>
+      <w:r>
+        <w:t>6.3. Các đối tượng giao diện và hoạt động đi kèm</w:t>
+      </w:r>
+      <w:bookmarkEnd w:id="17"/>
+    </w:p>
+    <w:p>
+      <w:pPr>
+        <w:jc w:val="both"/>
+        <w:rPr>
+          <w:szCs w:val="28"/>
+        </w:rPr>
+      </w:pPr>
+      <w:r>
+        <w:rPr>
+          <w:szCs w:val="28"/>
+        </w:rPr>
+        <w:t>[Mô tả các đối tượng (button, menu,…) trên giao diện và hoạt động đi kèm với các đối tượng đó]</w:t>
+      </w:r>
+    </w:p>
+    <w:p>
+      <w:pPr>
+        <w:jc w:val="both"/>
+        <w:rPr>
+          <w:szCs w:val="28"/>
+        </w:rPr>
+      </w:pPr>
+    </w:p>
+    <w:p/>
+    <w:p>
+      <w:bookmarkStart w:id="18" w:name="_GoBack"/>
       <w:bookmarkEnd w:id="18"/>
     </w:p>
-    <w:p>
-      <w:pPr>
-        <w:jc w:val="both"/>
-        <w:rPr>
-          <w:szCs w:val="28"/>
-        </w:rPr>
-      </w:pPr>
-      <w:r>
-        <w:rPr>
-          <w:szCs w:val="28"/>
-        </w:rPr>
-        <w:t>[Mô tả các đối tượng (button, menu,…) trên giao diện và hoạt động đi kèm với các đối tượng đó]</w:t>
-      </w:r>
-    </w:p>
-    <w:p>
-      <w:pPr>
-        <w:jc w:val="both"/>
-        <w:rPr>
-          <w:szCs w:val="28"/>
-        </w:rPr>
-      </w:pPr>
-    </w:p>
     <w:sectPr>
-      <w:headerReference w:type="default" r:id="rId12"/>
-      <w:footerReference w:type="default" r:id="rId13"/>
-      <w:footerReference w:type="first" r:id="rId14"/>
+      <w:headerReference w:type="default" r:id="rId13"/>
+      <w:footerReference w:type="default" r:id="rId14"/>
+      <w:footerReference w:type="first" r:id="rId15"/>
       <w:pgSz w:w="12240" w:h="15840" w:code="1"/>
       <w:pgMar w:top="1134" w:right="1134" w:bottom="1134" w:left="1134" w:header="720" w:footer="0" w:gutter="0"/>
       <w:cols w:space="720"/>
@@ -8899,7 +9444,7 @@
 </file>
 
 <file path=word/endnotes.xml><?xml version="1.0" encoding="utf-8"?>
-<w:endnotes xmlns:wpc="http://schemas.microsoft.com/office/word/2010/wordprocessingCanvas" xmlns:cx="http://schemas.microsoft.com/office/drawing/2014/chartex" xmlns:cx1="http://schemas.microsoft.com/office/drawing/2015/9/8/chartex" xmlns:cx2="http://schemas.microsoft.com/office/drawing/2015/10/21/chartex" xmlns:mc="http://schemas.openxmlformats.org/markup-compatibility/2006" xmlns:o="urn:schemas-microsoft-com:office:office" xmlns:r="http://schemas.openxmlformats.org/officeDocument/2006/relationships" xmlns:m="http://schemas.openxmlformats.org/officeDocument/2006/math" xmlns:v="urn:schemas-microsoft-com:vml" xmlns:wp14="http://schemas.microsoft.com/office/word/2010/wordprocessingDrawing" xmlns:wp="http://schemas.openxmlformats.org/drawingml/2006/wordprocessingDrawing" xmlns:w10="urn:schemas-microsoft-com:office:word" xmlns:w="http://schemas.openxmlformats.org/wordprocessingml/2006/main" xmlns:w14="http://schemas.microsoft.com/office/word/2010/wordml" xmlns:w15="http://schemas.microsoft.com/office/word/2012/wordml" xmlns:w16se="http://schemas.microsoft.com/office/word/2015/wordml/symex" xmlns:wpg="http://schemas.microsoft.com/office/word/2010/wordprocessingGroup" xmlns:wpi="http://schemas.microsoft.com/office/word/2010/wordprocessingInk" xmlns:wne="http://schemas.microsoft.com/office/word/2006/wordml" xmlns:wps="http://schemas.microsoft.com/office/word/2010/wordprocessingShape" mc:Ignorable="w14 w15 w16se wp14">
+<w:endnotes xmlns:wpc="http://schemas.microsoft.com/office/word/2010/wordprocessingCanvas" xmlns:mc="http://schemas.openxmlformats.org/markup-compatibility/2006" xmlns:o="urn:schemas-microsoft-com:office:office" xmlns:r="http://schemas.openxmlformats.org/officeDocument/2006/relationships" xmlns:m="http://schemas.openxmlformats.org/officeDocument/2006/math" xmlns:v="urn:schemas-microsoft-com:vml" xmlns:wp14="http://schemas.microsoft.com/office/word/2010/wordprocessingDrawing" xmlns:wp="http://schemas.openxmlformats.org/drawingml/2006/wordprocessingDrawing" xmlns:w10="urn:schemas-microsoft-com:office:word" xmlns:w="http://schemas.openxmlformats.org/wordprocessingml/2006/main" xmlns:w14="http://schemas.microsoft.com/office/word/2010/wordml" xmlns:w15="http://schemas.microsoft.com/office/word/2012/wordml" xmlns:wpg="http://schemas.microsoft.com/office/word/2010/wordprocessingGroup" xmlns:wpi="http://schemas.microsoft.com/office/word/2010/wordprocessingInk" xmlns:wne="http://schemas.microsoft.com/office/word/2006/wordml" xmlns:wps="http://schemas.microsoft.com/office/word/2010/wordprocessingShape" mc:Ignorable="w14 w15 wp14">
   <w:endnote w:type="separator" w:id="-1">
     <w:p>
       <w:pPr>
@@ -8924,7 +9469,7 @@
 </file>
 
 <file path=word/footer1.xml><?xml version="1.0" encoding="utf-8"?>
-<w:ftr xmlns:wpc="http://schemas.microsoft.com/office/word/2010/wordprocessingCanvas" xmlns:cx="http://schemas.microsoft.com/office/drawing/2014/chartex" xmlns:cx1="http://schemas.microsoft.com/office/drawing/2015/9/8/chartex" xmlns:cx2="http://schemas.microsoft.com/office/drawing/2015/10/21/chartex" xmlns:mc="http://schemas.openxmlformats.org/markup-compatibility/2006" xmlns:o="urn:schemas-microsoft-com:office:office" xmlns:r="http://schemas.openxmlformats.org/officeDocument/2006/relationships" xmlns:m="http://schemas.openxmlformats.org/officeDocument/2006/math" xmlns:v="urn:schemas-microsoft-com:vml" xmlns:wp14="http://schemas.microsoft.com/office/word/2010/wordprocessingDrawing" xmlns:wp="http://schemas.openxmlformats.org/drawingml/2006/wordprocessingDrawing" xmlns:w10="urn:schemas-microsoft-com:office:word" xmlns:w="http://schemas.openxmlformats.org/wordprocessingml/2006/main" xmlns:w14="http://schemas.microsoft.com/office/word/2010/wordml" xmlns:w15="http://schemas.microsoft.com/office/word/2012/wordml" xmlns:w16se="http://schemas.microsoft.com/office/word/2015/wordml/symex" xmlns:wpg="http://schemas.microsoft.com/office/word/2010/wordprocessingGroup" xmlns:wpi="http://schemas.microsoft.com/office/word/2010/wordprocessingInk" xmlns:wne="http://schemas.microsoft.com/office/word/2006/wordml" xmlns:wps="http://schemas.microsoft.com/office/word/2010/wordprocessingShape" mc:Ignorable="w14 w15 w16se wp14">
+<w:ftr xmlns:wpc="http://schemas.microsoft.com/office/word/2010/wordprocessingCanvas" xmlns:mc="http://schemas.openxmlformats.org/markup-compatibility/2006" xmlns:o="urn:schemas-microsoft-com:office:office" xmlns:r="http://schemas.openxmlformats.org/officeDocument/2006/relationships" xmlns:m="http://schemas.openxmlformats.org/officeDocument/2006/math" xmlns:v="urn:schemas-microsoft-com:vml" xmlns:wp14="http://schemas.microsoft.com/office/word/2010/wordprocessingDrawing" xmlns:wp="http://schemas.openxmlformats.org/drawingml/2006/wordprocessingDrawing" xmlns:w10="urn:schemas-microsoft-com:office:word" xmlns:w="http://schemas.openxmlformats.org/wordprocessingml/2006/main" xmlns:w14="http://schemas.microsoft.com/office/word/2010/wordml" xmlns:w15="http://schemas.microsoft.com/office/word/2012/wordml" xmlns:wpg="http://schemas.microsoft.com/office/word/2010/wordprocessingGroup" xmlns:wpi="http://schemas.microsoft.com/office/word/2010/wordprocessingInk" xmlns:wne="http://schemas.microsoft.com/office/word/2006/wordml" xmlns:wps="http://schemas.microsoft.com/office/word/2010/wordprocessingShape" mc:Ignorable="w14 w15 wp14">
   <w:p>
     <w:pPr>
       <w:pStyle w:val="Footer"/>
@@ -8965,7 +9510,7 @@
         <w:rFonts w:ascii="Cambria" w:hAnsi="Cambria"/>
         <w:noProof/>
       </w:rPr>
-      <w:t>14</w:t>
+      <w:t>17</w:t>
     </w:r>
     <w:r>
       <w:fldChar w:fldCharType="end"/>
@@ -8980,7 +9525,7 @@
 </file>
 
 <file path=word/footer2.xml><?xml version="1.0" encoding="utf-8"?>
-<w:ftr xmlns:wpc="http://schemas.microsoft.com/office/word/2010/wordprocessingCanvas" xmlns:cx="http://schemas.microsoft.com/office/drawing/2014/chartex" xmlns:cx1="http://schemas.microsoft.com/office/drawing/2015/9/8/chartex" xmlns:cx2="http://schemas.microsoft.com/office/drawing/2015/10/21/chartex" xmlns:mc="http://schemas.openxmlformats.org/markup-compatibility/2006" xmlns:o="urn:schemas-microsoft-com:office:office" xmlns:r="http://schemas.openxmlformats.org/officeDocument/2006/relationships" xmlns:m="http://schemas.openxmlformats.org/officeDocument/2006/math" xmlns:v="urn:schemas-microsoft-com:vml" xmlns:wp14="http://schemas.microsoft.com/office/word/2010/wordprocessingDrawing" xmlns:wp="http://schemas.openxmlformats.org/drawingml/2006/wordprocessingDrawing" xmlns:w10="urn:schemas-microsoft-com:office:word" xmlns:w="http://schemas.openxmlformats.org/wordprocessingml/2006/main" xmlns:w14="http://schemas.microsoft.com/office/word/2010/wordml" xmlns:w15="http://schemas.microsoft.com/office/word/2012/wordml" xmlns:w16se="http://schemas.microsoft.com/office/word/2015/wordml/symex" xmlns:wpg="http://schemas.microsoft.com/office/word/2010/wordprocessingGroup" xmlns:wpi="http://schemas.microsoft.com/office/word/2010/wordprocessingInk" xmlns:wne="http://schemas.microsoft.com/office/word/2006/wordml" xmlns:wps="http://schemas.microsoft.com/office/word/2010/wordprocessingShape" mc:Ignorable="w14 w15 w16se wp14">
+<w:ftr xmlns:wpc="http://schemas.microsoft.com/office/word/2010/wordprocessingCanvas" xmlns:mc="http://schemas.openxmlformats.org/markup-compatibility/2006" xmlns:o="urn:schemas-microsoft-com:office:office" xmlns:r="http://schemas.openxmlformats.org/officeDocument/2006/relationships" xmlns:m="http://schemas.openxmlformats.org/officeDocument/2006/math" xmlns:v="urn:schemas-microsoft-com:vml" xmlns:wp14="http://schemas.microsoft.com/office/word/2010/wordprocessingDrawing" xmlns:wp="http://schemas.openxmlformats.org/drawingml/2006/wordprocessingDrawing" xmlns:w10="urn:schemas-microsoft-com:office:word" xmlns:w="http://schemas.openxmlformats.org/wordprocessingml/2006/main" xmlns:w14="http://schemas.microsoft.com/office/word/2010/wordml" xmlns:w15="http://schemas.microsoft.com/office/word/2012/wordml" xmlns:wpg="http://schemas.microsoft.com/office/word/2010/wordprocessingGroup" xmlns:wpi="http://schemas.microsoft.com/office/word/2010/wordprocessingInk" xmlns:wne="http://schemas.microsoft.com/office/word/2006/wordml" xmlns:wps="http://schemas.microsoft.com/office/word/2010/wordprocessingShape" mc:Ignorable="w14 w15 wp14">
   <w:p>
     <w:pPr>
       <w:pStyle w:val="Footer"/>
@@ -9003,7 +9548,7 @@
 </file>
 
 <file path=word/footnotes.xml><?xml version="1.0" encoding="utf-8"?>
-<w:footnotes xmlns:wpc="http://schemas.microsoft.com/office/word/2010/wordprocessingCanvas" xmlns:cx="http://schemas.microsoft.com/office/drawing/2014/chartex" xmlns:cx1="http://schemas.microsoft.com/office/drawing/2015/9/8/chartex" xmlns:cx2="http://schemas.microsoft.com/office/drawing/2015/10/21/chartex" xmlns:mc="http://schemas.openxmlformats.org/markup-compatibility/2006" xmlns:o="urn:schemas-microsoft-com:office:office" xmlns:r="http://schemas.openxmlformats.org/officeDocument/2006/relationships" xmlns:m="http://schemas.openxmlformats.org/officeDocument/2006/math" xmlns:v="urn:schemas-microsoft-com:vml" xmlns:wp14="http://schemas.microsoft.com/office/word/2010/wordprocessingDrawing" xmlns:wp="http://schemas.openxmlformats.org/drawingml/2006/wordprocessingDrawing" xmlns:w10="urn:schemas-microsoft-com:office:word" xmlns:w="http://schemas.openxmlformats.org/wordprocessingml/2006/main" xmlns:w14="http://schemas.microsoft.com/office/word/2010/wordml" xmlns:w15="http://schemas.microsoft.com/office/word/2012/wordml" xmlns:w16se="http://schemas.microsoft.com/office/word/2015/wordml/symex" xmlns:wpg="http://schemas.microsoft.com/office/word/2010/wordprocessingGroup" xmlns:wpi="http://schemas.microsoft.com/office/word/2010/wordprocessingInk" xmlns:wne="http://schemas.microsoft.com/office/word/2006/wordml" xmlns:wps="http://schemas.microsoft.com/office/word/2010/wordprocessingShape" mc:Ignorable="w14 w15 w16se wp14">
+<w:footnotes xmlns:wpc="http://schemas.microsoft.com/office/word/2010/wordprocessingCanvas" xmlns:mc="http://schemas.openxmlformats.org/markup-compatibility/2006" xmlns:o="urn:schemas-microsoft-com:office:office" xmlns:r="http://schemas.openxmlformats.org/officeDocument/2006/relationships" xmlns:m="http://schemas.openxmlformats.org/officeDocument/2006/math" xmlns:v="urn:schemas-microsoft-com:vml" xmlns:wp14="http://schemas.microsoft.com/office/word/2010/wordprocessingDrawing" xmlns:wp="http://schemas.openxmlformats.org/drawingml/2006/wordprocessingDrawing" xmlns:w10="urn:schemas-microsoft-com:office:word" xmlns:w="http://schemas.openxmlformats.org/wordprocessingml/2006/main" xmlns:w14="http://schemas.microsoft.com/office/word/2010/wordml" xmlns:w15="http://schemas.microsoft.com/office/word/2012/wordml" xmlns:wpg="http://schemas.microsoft.com/office/word/2010/wordprocessingGroup" xmlns:wpi="http://schemas.microsoft.com/office/word/2010/wordprocessingInk" xmlns:wne="http://schemas.microsoft.com/office/word/2006/wordml" xmlns:wps="http://schemas.microsoft.com/office/word/2010/wordprocessingShape" mc:Ignorable="w14 w15 wp14">
   <w:footnote w:type="separator" w:id="-1">
     <w:p>
       <w:pPr>
@@ -9028,7 +9573,7 @@
 </file>
 
 <file path=word/header1.xml><?xml version="1.0" encoding="utf-8"?>
-<w:hdr xmlns:wpc="http://schemas.microsoft.com/office/word/2010/wordprocessingCanvas" xmlns:cx="http://schemas.microsoft.com/office/drawing/2014/chartex" xmlns:cx1="http://schemas.microsoft.com/office/drawing/2015/9/8/chartex" xmlns:cx2="http://schemas.microsoft.com/office/drawing/2015/10/21/chartex" xmlns:mc="http://schemas.openxmlformats.org/markup-compatibility/2006" xmlns:o="urn:schemas-microsoft-com:office:office" xmlns:r="http://schemas.openxmlformats.org/officeDocument/2006/relationships" xmlns:m="http://schemas.openxmlformats.org/officeDocument/2006/math" xmlns:v="urn:schemas-microsoft-com:vml" xmlns:wp14="http://schemas.microsoft.com/office/word/2010/wordprocessingDrawing" xmlns:wp="http://schemas.openxmlformats.org/drawingml/2006/wordprocessingDrawing" xmlns:w10="urn:schemas-microsoft-com:office:word" xmlns:w="http://schemas.openxmlformats.org/wordprocessingml/2006/main" xmlns:w14="http://schemas.microsoft.com/office/word/2010/wordml" xmlns:w15="http://schemas.microsoft.com/office/word/2012/wordml" xmlns:w16se="http://schemas.microsoft.com/office/word/2015/wordml/symex" xmlns:wpg="http://schemas.microsoft.com/office/word/2010/wordprocessingGroup" xmlns:wpi="http://schemas.microsoft.com/office/word/2010/wordprocessingInk" xmlns:wne="http://schemas.microsoft.com/office/word/2006/wordml" xmlns:wps="http://schemas.microsoft.com/office/word/2010/wordprocessingShape" mc:Ignorable="w14 w15 w16se wp14">
+<w:hdr xmlns:wpc="http://schemas.microsoft.com/office/word/2010/wordprocessingCanvas" xmlns:mc="http://schemas.openxmlformats.org/markup-compatibility/2006" xmlns:o="urn:schemas-microsoft-com:office:office" xmlns:r="http://schemas.openxmlformats.org/officeDocument/2006/relationships" xmlns:m="http://schemas.openxmlformats.org/officeDocument/2006/math" xmlns:v="urn:schemas-microsoft-com:vml" xmlns:wp14="http://schemas.microsoft.com/office/word/2010/wordprocessingDrawing" xmlns:wp="http://schemas.openxmlformats.org/drawingml/2006/wordprocessingDrawing" xmlns:w10="urn:schemas-microsoft-com:office:word" xmlns:w="http://schemas.openxmlformats.org/wordprocessingml/2006/main" xmlns:w14="http://schemas.microsoft.com/office/word/2010/wordml" xmlns:w15="http://schemas.microsoft.com/office/word/2012/wordml" xmlns:wpg="http://schemas.microsoft.com/office/word/2010/wordprocessingGroup" xmlns:wpi="http://schemas.microsoft.com/office/word/2010/wordprocessingInk" xmlns:wne="http://schemas.microsoft.com/office/word/2006/wordml" xmlns:wps="http://schemas.microsoft.com/office/word/2010/wordprocessingShape" mc:Ignorable="w14 w15 wp14">
   <w:p>
     <w:pPr>
       <w:pStyle w:val="Header"/>
@@ -9100,8 +9645,8 @@
 </file>
 
 <file path=word/numbering.xml><?xml version="1.0" encoding="utf-8"?>
-<w:numbering xmlns:wpc="http://schemas.microsoft.com/office/word/2010/wordprocessingCanvas" xmlns:cx="http://schemas.microsoft.com/office/drawing/2014/chartex" xmlns:cx1="http://schemas.microsoft.com/office/drawing/2015/9/8/chartex" xmlns:cx2="http://schemas.microsoft.com/office/drawing/2015/10/21/chartex" xmlns:mc="http://schemas.openxmlformats.org/markup-compatibility/2006" xmlns:o="urn:schemas-microsoft-com:office:office" xmlns:r="http://schemas.openxmlformats.org/officeDocument/2006/relationships" xmlns:m="http://schemas.openxmlformats.org/officeDocument/2006/math" xmlns:v="urn:schemas-microsoft-com:vml" xmlns:wp14="http://schemas.microsoft.com/office/word/2010/wordprocessingDrawing" xmlns:wp="http://schemas.openxmlformats.org/drawingml/2006/wordprocessingDrawing" xmlns:w10="urn:schemas-microsoft-com:office:word" xmlns:w="http://schemas.openxmlformats.org/wordprocessingml/2006/main" xmlns:w14="http://schemas.microsoft.com/office/word/2010/wordml" xmlns:w15="http://schemas.microsoft.com/office/word/2012/wordml" xmlns:w16se="http://schemas.microsoft.com/office/word/2015/wordml/symex" xmlns:wpg="http://schemas.microsoft.com/office/word/2010/wordprocessingGroup" xmlns:wpi="http://schemas.microsoft.com/office/word/2010/wordprocessingInk" xmlns:wne="http://schemas.microsoft.com/office/word/2006/wordml" xmlns:wps="http://schemas.microsoft.com/office/word/2010/wordprocessingShape" mc:Ignorable="w14 w15 w16se wp14">
-  <w:abstractNum w:abstractNumId="0" w15:restartNumberingAfterBreak="0">
+<w:numbering xmlns:wpc="http://schemas.microsoft.com/office/word/2010/wordprocessingCanvas" xmlns:mc="http://schemas.openxmlformats.org/markup-compatibility/2006" xmlns:o="urn:schemas-microsoft-com:office:office" xmlns:r="http://schemas.openxmlformats.org/officeDocument/2006/relationships" xmlns:m="http://schemas.openxmlformats.org/officeDocument/2006/math" xmlns:v="urn:schemas-microsoft-com:vml" xmlns:wp14="http://schemas.microsoft.com/office/word/2010/wordprocessingDrawing" xmlns:wp="http://schemas.openxmlformats.org/drawingml/2006/wordprocessingDrawing" xmlns:w10="urn:schemas-microsoft-com:office:word" xmlns:w="http://schemas.openxmlformats.org/wordprocessingml/2006/main" xmlns:w14="http://schemas.microsoft.com/office/word/2010/wordml" xmlns:w15="http://schemas.microsoft.com/office/word/2012/wordml" xmlns:wpg="http://schemas.microsoft.com/office/word/2010/wordprocessingGroup" xmlns:wpi="http://schemas.microsoft.com/office/word/2010/wordprocessingInk" xmlns:wne="http://schemas.microsoft.com/office/word/2006/wordml" xmlns:wps="http://schemas.microsoft.com/office/word/2010/wordprocessingShape" mc:Ignorable="w14 w15 wp14">
+  <w:abstractNum w:abstractNumId="0">
     <w:nsid w:val="02AC2DB0"/>
     <w:multiLevelType w:val="hybridMultilevel"/>
     <w:tmpl w:val="891EDA90"/>
@@ -9215,7 +9760,7 @@
       </w:rPr>
     </w:lvl>
   </w:abstractNum>
-  <w:abstractNum w:abstractNumId="1" w15:restartNumberingAfterBreak="0">
+  <w:abstractNum w:abstractNumId="1">
     <w:nsid w:val="1BEC6268"/>
     <w:multiLevelType w:val="hybridMultilevel"/>
     <w:tmpl w:val="0BBA186C"/>
@@ -9328,7 +9873,7 @@
       </w:rPr>
     </w:lvl>
   </w:abstractNum>
-  <w:abstractNum w:abstractNumId="2" w15:restartNumberingAfterBreak="0">
+  <w:abstractNum w:abstractNumId="2">
     <w:nsid w:val="387A4E60"/>
     <w:multiLevelType w:val="hybridMultilevel"/>
     <w:tmpl w:val="172A172A"/>
@@ -9441,7 +9986,7 @@
       </w:rPr>
     </w:lvl>
   </w:abstractNum>
-  <w:abstractNum w:abstractNumId="3" w15:restartNumberingAfterBreak="0">
+  <w:abstractNum w:abstractNumId="3">
     <w:nsid w:val="542566F6"/>
     <w:multiLevelType w:val="hybridMultilevel"/>
     <w:tmpl w:val="9B2C6F12"/>
@@ -9554,7 +10099,7 @@
       </w:rPr>
     </w:lvl>
   </w:abstractNum>
-  <w:abstractNum w:abstractNumId="4" w15:restartNumberingAfterBreak="0">
+  <w:abstractNum w:abstractNumId="4">
     <w:nsid w:val="569264C4"/>
     <w:multiLevelType w:val="hybridMultilevel"/>
     <w:tmpl w:val="0C0C7018"/>
@@ -9667,7 +10212,7 @@
       </w:rPr>
     </w:lvl>
   </w:abstractNum>
-  <w:abstractNum w:abstractNumId="5" w15:restartNumberingAfterBreak="0">
+  <w:abstractNum w:abstractNumId="5">
     <w:nsid w:val="60E04394"/>
     <w:multiLevelType w:val="hybridMultilevel"/>
     <w:tmpl w:val="9EEA2174"/>
@@ -9802,7 +10347,7 @@
 </file>
 
 <file path=word/styles.xml><?xml version="1.0" encoding="utf-8"?>
-<w:styles xmlns:mc="http://schemas.openxmlformats.org/markup-compatibility/2006" xmlns:r="http://schemas.openxmlformats.org/officeDocument/2006/relationships" xmlns:w="http://schemas.openxmlformats.org/wordprocessingml/2006/main" xmlns:w14="http://schemas.microsoft.com/office/word/2010/wordml" xmlns:w15="http://schemas.microsoft.com/office/word/2012/wordml" xmlns:w16se="http://schemas.microsoft.com/office/word/2015/wordml/symex" mc:Ignorable="w14 w15 w16se">
+<w:styles xmlns:mc="http://schemas.openxmlformats.org/markup-compatibility/2006" xmlns:r="http://schemas.openxmlformats.org/officeDocument/2006/relationships" xmlns:w="http://schemas.openxmlformats.org/wordprocessingml/2006/main" xmlns:w14="http://schemas.microsoft.com/office/word/2010/wordml" xmlns:w15="http://schemas.microsoft.com/office/word/2012/wordml" mc:Ignorable="w14 w15">
   <w:docDefaults>
     <w:rPrDefault>
       <w:rPr>
@@ -9812,7 +10357,7 @@
     </w:rPrDefault>
     <w:pPrDefault/>
   </w:docDefaults>
-  <w:latentStyles w:defLockedState="0" w:defUIPriority="99" w:defSemiHidden="0" w:defUnhideWhenUsed="0" w:defQFormat="0" w:count="372">
+  <w:latentStyles w:defLockedState="0" w:defUIPriority="99" w:defSemiHidden="0" w:defUnhideWhenUsed="0" w:defQFormat="0" w:count="371">
     <w:lsdException w:name="Normal" w:uiPriority="0" w:qFormat="1"/>
     <w:lsdException w:name="heading 1" w:uiPriority="9" w:qFormat="1"/>
     <w:lsdException w:name="heading 2" w:semiHidden="1" w:uiPriority="9" w:unhideWhenUsed="1" w:qFormat="1"/>
@@ -10184,7 +10729,6 @@
     <w:lsdException w:name="List Table 5 Dark Accent 6" w:uiPriority="50"/>
     <w:lsdException w:name="List Table 6 Colorful Accent 6" w:uiPriority="51"/>
     <w:lsdException w:name="List Table 7 Colorful Accent 6" w:uiPriority="52"/>
-    <w:lsdException w:name="Mention" w:semiHidden="1" w:unhideWhenUsed="1"/>
   </w:latentStyles>
   <w:style w:type="paragraph" w:default="1" w:styleId="Normal">
     <w:name w:val="Normal"/>

</xml_diff>